<commit_message>
images added document updated
</commit_message>
<xml_diff>
--- a/Documetation/Final Report.docx
+++ b/Documetation/Final Report.docx
@@ -4237,14 +4237,24 @@
       <w:r>
         <w:t xml:space="preserve">Figure </w:t>
       </w:r>
-      <w:fldSimple w:instr=" SEQ Figure \* ARABIC ">
-        <w:r>
-          <w:rPr>
-            <w:noProof/>
-          </w:rPr>
-          <w:t>1</w:t>
-        </w:r>
-      </w:fldSimple>
+      <w:r>
+        <w:fldChar w:fldCharType="begin"/>
+      </w:r>
+      <w:r>
+        <w:instrText xml:space="preserve"> SEQ Figure \* ARABIC </w:instrText>
+      </w:r>
+      <w:r>
+        <w:fldChar w:fldCharType="separate"/>
+      </w:r>
+      <w:r>
+        <w:rPr>
+          <w:noProof/>
+        </w:rPr>
+        <w:t>1</w:t>
+      </w:r>
+      <w:r>
+        <w:fldChar w:fldCharType="end"/>
+      </w:r>
       <w:r>
         <w:t xml:space="preserve"> Prototyping Model</w:t>
       </w:r>
@@ -4670,14 +4680,24 @@
       <w:r>
         <w:t xml:space="preserve">Figure </w:t>
       </w:r>
-      <w:fldSimple w:instr=" SEQ Figure \* ARABIC ">
-        <w:r>
-          <w:rPr>
-            <w:noProof/>
-          </w:rPr>
-          <w:t>2</w:t>
-        </w:r>
-      </w:fldSimple>
+      <w:r>
+        <w:fldChar w:fldCharType="begin"/>
+      </w:r>
+      <w:r>
+        <w:instrText xml:space="preserve"> SEQ Figure \* ARABIC </w:instrText>
+      </w:r>
+      <w:r>
+        <w:fldChar w:fldCharType="separate"/>
+      </w:r>
+      <w:r>
+        <w:rPr>
+          <w:noProof/>
+        </w:rPr>
+        <w:t>2</w:t>
+      </w:r>
+      <w:r>
+        <w:fldChar w:fldCharType="end"/>
+      </w:r>
       <w:r>
         <w:t xml:space="preserve"> WBS -Mart</w:t>
       </w:r>
@@ -5428,14 +5448,24 @@
       <w:r>
         <w:t xml:space="preserve">Figure </w:t>
       </w:r>
-      <w:fldSimple w:instr=" SEQ Figure \* ARABIC ">
-        <w:r>
-          <w:rPr>
-            <w:noProof/>
-          </w:rPr>
-          <w:t>3</w:t>
-        </w:r>
-      </w:fldSimple>
+      <w:r>
+        <w:fldChar w:fldCharType="begin"/>
+      </w:r>
+      <w:r>
+        <w:instrText xml:space="preserve"> SEQ Figure \* ARABIC </w:instrText>
+      </w:r>
+      <w:r>
+        <w:fldChar w:fldCharType="separate"/>
+      </w:r>
+      <w:r>
+        <w:rPr>
+          <w:noProof/>
+        </w:rPr>
+        <w:t>3</w:t>
+      </w:r>
+      <w:r>
+        <w:fldChar w:fldCharType="end"/>
+      </w:r>
       <w:r>
         <w:t xml:space="preserve"> Use case Diagram</w:t>
       </w:r>
@@ -5500,14 +5530,24 @@
       <w:r>
         <w:t xml:space="preserve">Figure </w:t>
       </w:r>
-      <w:fldSimple w:instr=" SEQ Figure \* ARABIC ">
-        <w:r>
-          <w:rPr>
-            <w:noProof/>
-          </w:rPr>
-          <w:t>4</w:t>
-        </w:r>
-      </w:fldSimple>
+      <w:r>
+        <w:fldChar w:fldCharType="begin"/>
+      </w:r>
+      <w:r>
+        <w:instrText xml:space="preserve"> SEQ Figure \* ARABIC </w:instrText>
+      </w:r>
+      <w:r>
+        <w:fldChar w:fldCharType="separate"/>
+      </w:r>
+      <w:r>
+        <w:rPr>
+          <w:noProof/>
+        </w:rPr>
+        <w:t>4</w:t>
+      </w:r>
+      <w:r>
+        <w:fldChar w:fldCharType="end"/>
+      </w:r>
       <w:r>
         <w:t xml:space="preserve"> Register </w:t>
       </w:r>
@@ -6019,14 +6059,24 @@
       <w:r>
         <w:t xml:space="preserve">Figure </w:t>
       </w:r>
-      <w:fldSimple w:instr=" SEQ Figure \* ARABIC ">
-        <w:r>
-          <w:rPr>
-            <w:noProof/>
-          </w:rPr>
-          <w:t>5</w:t>
-        </w:r>
-      </w:fldSimple>
+      <w:r>
+        <w:fldChar w:fldCharType="begin"/>
+      </w:r>
+      <w:r>
+        <w:instrText xml:space="preserve"> SEQ Figure \* ARABIC </w:instrText>
+      </w:r>
+      <w:r>
+        <w:fldChar w:fldCharType="separate"/>
+      </w:r>
+      <w:r>
+        <w:rPr>
+          <w:noProof/>
+        </w:rPr>
+        <w:t>5</w:t>
+      </w:r>
+      <w:r>
+        <w:fldChar w:fldCharType="end"/>
+      </w:r>
       <w:r>
         <w:t xml:space="preserve"> Login </w:t>
       </w:r>
@@ -6535,14 +6585,24 @@
       <w:r>
         <w:t xml:space="preserve">Figure </w:t>
       </w:r>
-      <w:fldSimple w:instr=" SEQ Figure \* ARABIC ">
-        <w:r>
-          <w:rPr>
-            <w:noProof/>
-          </w:rPr>
-          <w:t>6</w:t>
-        </w:r>
-      </w:fldSimple>
+      <w:r>
+        <w:fldChar w:fldCharType="begin"/>
+      </w:r>
+      <w:r>
+        <w:instrText xml:space="preserve"> SEQ Figure \* ARABIC </w:instrText>
+      </w:r>
+      <w:r>
+        <w:fldChar w:fldCharType="separate"/>
+      </w:r>
+      <w:r>
+        <w:rPr>
+          <w:noProof/>
+        </w:rPr>
+        <w:t>6</w:t>
+      </w:r>
+      <w:r>
+        <w:fldChar w:fldCharType="end"/>
+      </w:r>
       <w:r>
         <w:t xml:space="preserve"> Order Food use case</w:t>
       </w:r>
@@ -7101,14 +7161,24 @@
       <w:r>
         <w:t xml:space="preserve">Figure </w:t>
       </w:r>
-      <w:fldSimple w:instr=" SEQ Figure \* ARABIC ">
-        <w:r>
-          <w:rPr>
-            <w:noProof/>
-          </w:rPr>
-          <w:t>7</w:t>
-        </w:r>
-      </w:fldSimple>
+      <w:r>
+        <w:fldChar w:fldCharType="begin"/>
+      </w:r>
+      <w:r>
+        <w:instrText xml:space="preserve"> SEQ Figure \* ARABIC </w:instrText>
+      </w:r>
+      <w:r>
+        <w:fldChar w:fldCharType="separate"/>
+      </w:r>
+      <w:r>
+        <w:rPr>
+          <w:noProof/>
+        </w:rPr>
+        <w:t>7</w:t>
+      </w:r>
+      <w:r>
+        <w:fldChar w:fldCharType="end"/>
+      </w:r>
       <w:r>
         <w:t xml:space="preserve"> </w:t>
       </w:r>
@@ -7544,44 +7614,28 @@
       <w:pPr>
         <w:pStyle w:val="Heading1"/>
         <w:spacing w:line="360" w:lineRule="auto"/>
+      </w:pPr>
+      <w:r>
         <w:rPr>
           <w:rFonts w:cs="Times New Roman"/>
         </w:rPr>
-      </w:pPr>
-      <w:bookmarkStart w:id="8" w:name="_GoBack"/>
-      <w:bookmarkEnd w:id="8"/>
-      <w:r>
-        <w:rPr>
-          <w:rFonts w:cs="Times New Roman"/>
-        </w:rPr>
         <w:lastRenderedPageBreak/>
-        <w:t>Online Food ordering system process in flow chart</w:t>
-      </w:r>
-    </w:p>
-    <w:p>
-      <w:pPr>
-        <w:rPr>
-          <w:lang w:bidi="ar-SA"/>
-        </w:rPr>
+        <w:t xml:space="preserve">Online Food ordering system process </w:t>
+      </w:r>
+    </w:p>
+    <w:p>
+      <w:pPr>
+        <w:keepNext/>
       </w:pPr>
       <w:r>
         <w:rPr>
           <w:noProof/>
-          <w:lang w:bidi="ar-SA"/>
         </w:rPr>
         <w:drawing>
-          <wp:anchor distT="0" distB="0" distL="114300" distR="114300" simplePos="0" relativeHeight="251660288" behindDoc="0" locked="0" layoutInCell="1" allowOverlap="1" wp14:anchorId="5DD6401A" wp14:editId="7F6606EC">
-            <wp:simplePos x="0" y="0"/>
-            <wp:positionH relativeFrom="column">
-              <wp:posOffset>0</wp:posOffset>
-            </wp:positionH>
-            <wp:positionV relativeFrom="page">
-              <wp:posOffset>1569720</wp:posOffset>
-            </wp:positionV>
-            <wp:extent cx="2311400" cy="6934200"/>
-            <wp:effectExtent l="0" t="0" r="0" b="0"/>
-            <wp:wrapSquare wrapText="bothSides"/>
-            <wp:docPr id="14" name="Picture 14"/>
+          <wp:inline distT="0" distB="0" distL="0" distR="0">
+            <wp:extent cx="5731510" cy="4509770"/>
+            <wp:effectExtent l="0" t="0" r="2540" b="5080"/>
+            <wp:docPr id="18" name="Picture 18"/>
             <wp:cNvGraphicFramePr>
               <a:graphicFrameLocks xmlns:a="http://schemas.openxmlformats.org/drawingml/2006/main" noChangeAspect="1"/>
             </wp:cNvGraphicFramePr>
@@ -7589,7 +7643,7 @@
               <a:graphicData uri="http://schemas.openxmlformats.org/drawingml/2006/picture">
                 <pic:pic xmlns:pic="http://schemas.openxmlformats.org/drawingml/2006/picture">
                   <pic:nvPicPr>
-                    <pic:cNvPr id="14" name="Flow-process-Food-ordering-portal.png"/>
+                    <pic:cNvPr id="18" name="Flowchart Mart.png"/>
                     <pic:cNvPicPr/>
                   </pic:nvPicPr>
                   <pic:blipFill>
@@ -7607,7 +7661,7 @@
                   <pic:spPr>
                     <a:xfrm>
                       <a:off x="0" y="0"/>
-                      <a:ext cx="2311400" cy="6934200"/>
+                      <a:ext cx="5731510" cy="4509770"/>
                     </a:xfrm>
                     <a:prstGeom prst="rect">
                       <a:avLst/>
@@ -7616,14 +7670,1669 @@
                 </pic:pic>
               </a:graphicData>
             </a:graphic>
-          </wp:anchor>
+          </wp:inline>
         </w:drawing>
       </w:r>
-      <w:r>
-        <w:rPr>
+    </w:p>
+    <w:p>
+      <w:pPr>
+        <w:pStyle w:val="Caption"/>
+        <w:jc w:val="center"/>
+      </w:pPr>
+      <w:r>
+        <w:t xml:space="preserve">Figure </w:t>
+      </w:r>
+      <w:r>
+        <w:fldChar w:fldCharType="begin"/>
+      </w:r>
+      <w:r>
+        <w:instrText xml:space="preserve"> SEQ Figure \* ARABIC </w:instrText>
+      </w:r>
+      <w:r>
+        <w:fldChar w:fldCharType="separate"/>
+      </w:r>
+      <w:r>
+        <w:rPr>
+          <w:noProof/>
+        </w:rPr>
+        <w:t>8</w:t>
+      </w:r>
+      <w:r>
+        <w:fldChar w:fldCharType="end"/>
+      </w:r>
+      <w:r>
+        <w:t xml:space="preserve"> flowchart</w:t>
+      </w:r>
+    </w:p>
+    <w:p/>
+    <w:p>
+      <w:pPr>
+        <w:pStyle w:val="Heading1"/>
+        <w:spacing w:line="360" w:lineRule="auto"/>
+        <w:rPr>
+          <w:rFonts w:cs="Times New Roman"/>
+        </w:rPr>
+      </w:pPr>
+      <w:r>
+        <w:rPr>
+          <w:rFonts w:cs="Times New Roman"/>
+        </w:rPr>
+        <w:lastRenderedPageBreak/>
+        <w:t>Entity Relationship Diagram</w:t>
+      </w:r>
+    </w:p>
+    <w:p>
+      <w:pPr>
+        <w:keepNext/>
+      </w:pPr>
+      <w:r>
+        <w:rPr>
+          <w:noProof/>
           <w:lang w:bidi="ar-SA"/>
         </w:rPr>
-        <w:t xml:space="preserve">External User visit to the Mart the online food ordering system site </w:t>
+        <w:drawing>
+          <wp:inline distT="0" distB="0" distL="0" distR="0" wp14:anchorId="527C9B6A">
+            <wp:extent cx="4087178" cy="6215238"/>
+            <wp:effectExtent l="2857" t="0" r="0" b="0"/>
+            <wp:docPr id="19" name="Picture 19"/>
+            <wp:cNvGraphicFramePr>
+              <a:graphicFrameLocks xmlns:a="http://schemas.openxmlformats.org/drawingml/2006/main" noChangeAspect="1"/>
+            </wp:cNvGraphicFramePr>
+            <a:graphic xmlns:a="http://schemas.openxmlformats.org/drawingml/2006/main">
+              <a:graphicData uri="http://schemas.openxmlformats.org/drawingml/2006/picture">
+                <pic:pic xmlns:pic="http://schemas.openxmlformats.org/drawingml/2006/picture">
+                  <pic:nvPicPr>
+                    <pic:cNvPr id="0" name="Picture 2"/>
+                    <pic:cNvPicPr>
+                      <a:picLocks noChangeAspect="1" noChangeArrowheads="1"/>
+                    </pic:cNvPicPr>
+                  </pic:nvPicPr>
+                  <pic:blipFill>
+                    <a:blip r:embed="rId28">
+                      <a:extLst>
+                        <a:ext uri="{28A0092B-C50C-407E-A947-70E740481C1C}">
+                          <a14:useLocalDpi xmlns:a14="http://schemas.microsoft.com/office/drawing/2010/main" val="0"/>
+                        </a:ext>
+                      </a:extLst>
+                    </a:blip>
+                    <a:srcRect/>
+                    <a:stretch>
+                      <a:fillRect/>
+                    </a:stretch>
+                  </pic:blipFill>
+                  <pic:spPr bwMode="auto">
+                    <a:xfrm rot="16200000">
+                      <a:off x="0" y="0"/>
+                      <a:ext cx="4093023" cy="6224127"/>
+                    </a:xfrm>
+                    <a:prstGeom prst="rect">
+                      <a:avLst/>
+                    </a:prstGeom>
+                    <a:noFill/>
+                  </pic:spPr>
+                </pic:pic>
+              </a:graphicData>
+            </a:graphic>
+          </wp:inline>
+        </w:drawing>
+      </w:r>
+    </w:p>
+    <w:p>
+      <w:pPr>
+        <w:pStyle w:val="Caption"/>
+        <w:jc w:val="center"/>
+      </w:pPr>
+      <w:r>
+        <w:t xml:space="preserve">Figure </w:t>
+      </w:r>
+      <w:r>
+        <w:fldChar w:fldCharType="begin"/>
+      </w:r>
+      <w:r>
+        <w:instrText xml:space="preserve"> SEQ Figure \* ARABIC </w:instrText>
+      </w:r>
+      <w:r>
+        <w:fldChar w:fldCharType="separate"/>
+      </w:r>
+      <w:r>
+        <w:rPr>
+          <w:noProof/>
+        </w:rPr>
+        <w:t>9</w:t>
+      </w:r>
+      <w:r>
+        <w:fldChar w:fldCharType="end"/>
+      </w:r>
+      <w:r>
+        <w:t xml:space="preserve"> Entity Relationship Diagram</w:t>
+      </w:r>
+    </w:p>
+    <w:p>
+      <w:pPr>
+        <w:pStyle w:val="Heading1"/>
+        <w:spacing w:line="360" w:lineRule="auto"/>
+        <w:rPr>
+          <w:rFonts w:cs="Times New Roman"/>
+        </w:rPr>
+      </w:pPr>
+      <w:r>
+        <w:rPr>
+          <w:rFonts w:cs="Times New Roman"/>
+        </w:rPr>
+        <w:lastRenderedPageBreak/>
+        <w:t>Class Diagram</w:t>
+      </w:r>
+    </w:p>
+    <w:p>
+      <w:pPr>
+        <w:rPr>
+          <w:rFonts w:ascii="Times New Roman" w:hAnsi="Times New Roman" w:cs="Times New Roman"/>
+        </w:rPr>
+      </w:pPr>
+    </w:p>
+    <w:p>
+      <w:pPr>
+        <w:keepNext/>
+        <w:spacing w:after="240"/>
+        <w:rPr>
+          <w:rFonts w:ascii="Times New Roman" w:hAnsi="Times New Roman" w:cs="Times New Roman"/>
+        </w:rPr>
+      </w:pPr>
+      <w:r>
+        <w:rPr>
+          <w:rFonts w:ascii="Times New Roman" w:hAnsi="Times New Roman" w:cs="Times New Roman"/>
+        </w:rPr>
+        <w:t>Due to the complexity of the class diagram to make it clear view of the classes below the classes are shown separately and finally the complete class diagram is placed.</w:t>
+      </w:r>
+      <w:r>
+        <w:rPr>
+          <w:rFonts w:ascii="Times New Roman" w:hAnsi="Times New Roman" w:cs="Times New Roman"/>
+          <w:noProof/>
+          <w:lang w:eastAsia="en-GB" w:bidi="ar-SA"/>
+        </w:rPr>
+        <w:drawing>
+          <wp:inline distT="0" distB="0" distL="0" distR="0" wp14:anchorId="60C83690" wp14:editId="7BE21EBB">
+            <wp:extent cx="5731510" cy="4728210"/>
+            <wp:effectExtent l="0" t="0" r="2540" b="0"/>
+            <wp:docPr id="20" name="Picture 20"/>
+            <wp:cNvGraphicFramePr>
+              <a:graphicFrameLocks xmlns:a="http://schemas.openxmlformats.org/drawingml/2006/main" noChangeAspect="1"/>
+            </wp:cNvGraphicFramePr>
+            <a:graphic xmlns:a="http://schemas.openxmlformats.org/drawingml/2006/main">
+              <a:graphicData uri="http://schemas.openxmlformats.org/drawingml/2006/picture">
+                <pic:pic xmlns:pic="http://schemas.openxmlformats.org/drawingml/2006/picture">
+                  <pic:nvPicPr>
+                    <pic:cNvPr id="0" name="Courier.png"/>
+                    <pic:cNvPicPr/>
+                  </pic:nvPicPr>
+                  <pic:blipFill>
+                    <a:blip r:embed="rId29">
+                      <a:extLst>
+                        <a:ext uri="{28A0092B-C50C-407E-A947-70E740481C1C}">
+                          <a14:useLocalDpi xmlns:a14="http://schemas.microsoft.com/office/drawing/2010/main" val="0"/>
+                        </a:ext>
+                      </a:extLst>
+                    </a:blip>
+                    <a:stretch>
+                      <a:fillRect/>
+                    </a:stretch>
+                  </pic:blipFill>
+                  <pic:spPr>
+                    <a:xfrm>
+                      <a:off x="0" y="0"/>
+                      <a:ext cx="5731510" cy="4728210"/>
+                    </a:xfrm>
+                    <a:prstGeom prst="rect">
+                      <a:avLst/>
+                    </a:prstGeom>
+                  </pic:spPr>
+                </pic:pic>
+              </a:graphicData>
+            </a:graphic>
+          </wp:inline>
+        </w:drawing>
+      </w:r>
+    </w:p>
+    <w:p>
+      <w:pPr>
+        <w:pStyle w:val="Caption"/>
+        <w:jc w:val="center"/>
+        <w:rPr>
+          <w:rFonts w:ascii="Times New Roman" w:hAnsi="Times New Roman" w:cs="Times New Roman"/>
+        </w:rPr>
+      </w:pPr>
+      <w:r>
+        <w:rPr>
+          <w:rFonts w:ascii="Times New Roman" w:hAnsi="Times New Roman" w:cs="Times New Roman"/>
+        </w:rPr>
+        <w:t xml:space="preserve">Figure </w:t>
+      </w:r>
+      <w:r>
+        <w:rPr>
+          <w:rFonts w:ascii="Times New Roman" w:hAnsi="Times New Roman" w:cs="Times New Roman"/>
+        </w:rPr>
+        <w:fldChar w:fldCharType="begin"/>
+      </w:r>
+      <w:r>
+        <w:rPr>
+          <w:rFonts w:ascii="Times New Roman" w:hAnsi="Times New Roman" w:cs="Times New Roman"/>
+        </w:rPr>
+        <w:instrText xml:space="preserve"> SEQ Figure \* ARABIC </w:instrText>
+      </w:r>
+      <w:r>
+        <w:rPr>
+          <w:rFonts w:ascii="Times New Roman" w:hAnsi="Times New Roman" w:cs="Times New Roman"/>
+        </w:rPr>
+        <w:fldChar w:fldCharType="separate"/>
+      </w:r>
+      <w:r>
+        <w:rPr>
+          <w:rFonts w:ascii="Times New Roman" w:hAnsi="Times New Roman" w:cs="Times New Roman"/>
+          <w:noProof/>
+        </w:rPr>
+        <w:t>10</w:t>
+      </w:r>
+      <w:r>
+        <w:rPr>
+          <w:rFonts w:ascii="Times New Roman" w:hAnsi="Times New Roman" w:cs="Times New Roman"/>
+        </w:rPr>
+        <w:fldChar w:fldCharType="end"/>
+      </w:r>
+      <w:r>
+        <w:rPr>
+          <w:rFonts w:ascii="Times New Roman" w:hAnsi="Times New Roman" w:cs="Times New Roman"/>
+        </w:rPr>
+        <w:t xml:space="preserve"> Courier Class </w:t>
+      </w:r>
+    </w:p>
+    <w:p>
+      <w:pPr>
+        <w:keepNext/>
+        <w:spacing w:after="240"/>
+        <w:jc w:val="center"/>
+        <w:rPr>
+          <w:rFonts w:ascii="Times New Roman" w:hAnsi="Times New Roman" w:cs="Times New Roman"/>
+        </w:rPr>
+      </w:pPr>
+      <w:r>
+        <w:rPr>
+          <w:rFonts w:ascii="Times New Roman" w:hAnsi="Times New Roman" w:cs="Times New Roman"/>
+          <w:noProof/>
+          <w:lang w:eastAsia="en-GB" w:bidi="ar-SA"/>
+        </w:rPr>
+        <w:lastRenderedPageBreak/>
+        <w:drawing>
+          <wp:inline distT="0" distB="0" distL="0" distR="0" wp14:anchorId="2CC1E5C5" wp14:editId="25987788">
+            <wp:extent cx="3585579" cy="2659380"/>
+            <wp:effectExtent l="0" t="0" r="0" b="7620"/>
+            <wp:docPr id="21" name="Picture 21"/>
+            <wp:cNvGraphicFramePr>
+              <a:graphicFrameLocks xmlns:a="http://schemas.openxmlformats.org/drawingml/2006/main" noChangeAspect="1"/>
+            </wp:cNvGraphicFramePr>
+            <a:graphic xmlns:a="http://schemas.openxmlformats.org/drawingml/2006/main">
+              <a:graphicData uri="http://schemas.openxmlformats.org/drawingml/2006/picture">
+                <pic:pic xmlns:pic="http://schemas.openxmlformats.org/drawingml/2006/picture">
+                  <pic:nvPicPr>
+                    <pic:cNvPr id="0" name="Customer.png"/>
+                    <pic:cNvPicPr/>
+                  </pic:nvPicPr>
+                  <pic:blipFill rotWithShape="1">
+                    <a:blip r:embed="rId30" cstate="print">
+                      <a:extLst>
+                        <a:ext uri="{28A0092B-C50C-407E-A947-70E740481C1C}">
+                          <a14:useLocalDpi xmlns:a14="http://schemas.microsoft.com/office/drawing/2010/main" val="0"/>
+                        </a:ext>
+                      </a:extLst>
+                    </a:blip>
+                    <a:srcRect l="11297" t="9175"/>
+                    <a:stretch/>
+                  </pic:blipFill>
+                  <pic:spPr bwMode="auto">
+                    <a:xfrm>
+                      <a:off x="0" y="0"/>
+                      <a:ext cx="3584483" cy="2658567"/>
+                    </a:xfrm>
+                    <a:prstGeom prst="rect">
+                      <a:avLst/>
+                    </a:prstGeom>
+                    <a:ln>
+                      <a:noFill/>
+                    </a:ln>
+                    <a:extLst>
+                      <a:ext uri="{53640926-AAD7-44D8-BBD7-CCE9431645EC}">
+                        <a14:shadowObscured xmlns:a14="http://schemas.microsoft.com/office/drawing/2010/main"/>
+                      </a:ext>
+                    </a:extLst>
+                  </pic:spPr>
+                </pic:pic>
+              </a:graphicData>
+            </a:graphic>
+          </wp:inline>
+        </w:drawing>
+      </w:r>
+    </w:p>
+    <w:p>
+      <w:pPr>
+        <w:pStyle w:val="Caption"/>
+        <w:jc w:val="center"/>
+        <w:rPr>
+          <w:rFonts w:ascii="Times New Roman" w:hAnsi="Times New Roman" w:cs="Times New Roman"/>
+        </w:rPr>
+      </w:pPr>
+      <w:r>
+        <w:rPr>
+          <w:rFonts w:ascii="Times New Roman" w:hAnsi="Times New Roman" w:cs="Times New Roman"/>
+        </w:rPr>
+        <w:t xml:space="preserve">Figure </w:t>
+      </w:r>
+      <w:r>
+        <w:rPr>
+          <w:rFonts w:ascii="Times New Roman" w:hAnsi="Times New Roman" w:cs="Times New Roman"/>
+        </w:rPr>
+        <w:fldChar w:fldCharType="begin"/>
+      </w:r>
+      <w:r>
+        <w:rPr>
+          <w:rFonts w:ascii="Times New Roman" w:hAnsi="Times New Roman" w:cs="Times New Roman"/>
+        </w:rPr>
+        <w:instrText xml:space="preserve"> SEQ Figure \* ARABIC </w:instrText>
+      </w:r>
+      <w:r>
+        <w:rPr>
+          <w:rFonts w:ascii="Times New Roman" w:hAnsi="Times New Roman" w:cs="Times New Roman"/>
+        </w:rPr>
+        <w:fldChar w:fldCharType="separate"/>
+      </w:r>
+      <w:r>
+        <w:rPr>
+          <w:rFonts w:ascii="Times New Roman" w:hAnsi="Times New Roman" w:cs="Times New Roman"/>
+          <w:noProof/>
+        </w:rPr>
+        <w:t>11</w:t>
+      </w:r>
+      <w:r>
+        <w:rPr>
+          <w:rFonts w:ascii="Times New Roman" w:hAnsi="Times New Roman" w:cs="Times New Roman"/>
+        </w:rPr>
+        <w:fldChar w:fldCharType="end"/>
+      </w:r>
+      <w:r>
+        <w:rPr>
+          <w:rFonts w:ascii="Times New Roman" w:hAnsi="Times New Roman" w:cs="Times New Roman"/>
+        </w:rPr>
+        <w:t>Customer Class</w:t>
+      </w:r>
+    </w:p>
+    <w:p>
+      <w:pPr>
+        <w:keepNext/>
+        <w:spacing w:after="240"/>
+        <w:jc w:val="center"/>
+        <w:rPr>
+          <w:rFonts w:ascii="Times New Roman" w:hAnsi="Times New Roman" w:cs="Times New Roman"/>
+        </w:rPr>
+      </w:pPr>
+      <w:r>
+        <w:rPr>
+          <w:rFonts w:ascii="Times New Roman" w:hAnsi="Times New Roman" w:cs="Times New Roman"/>
+          <w:noProof/>
+          <w:lang w:eastAsia="en-GB" w:bidi="ar-SA"/>
+        </w:rPr>
+        <w:drawing>
+          <wp:inline distT="0" distB="0" distL="0" distR="0" wp14:anchorId="652E6263" wp14:editId="3F8162D5">
+            <wp:extent cx="3033007" cy="2758440"/>
+            <wp:effectExtent l="0" t="0" r="0" b="3810"/>
+            <wp:docPr id="22" name="Picture 22"/>
+            <wp:cNvGraphicFramePr>
+              <a:graphicFrameLocks xmlns:a="http://schemas.openxmlformats.org/drawingml/2006/main" noChangeAspect="1"/>
+            </wp:cNvGraphicFramePr>
+            <a:graphic xmlns:a="http://schemas.openxmlformats.org/drawingml/2006/main">
+              <a:graphicData uri="http://schemas.openxmlformats.org/drawingml/2006/picture">
+                <pic:pic xmlns:pic="http://schemas.openxmlformats.org/drawingml/2006/picture">
+                  <pic:nvPicPr>
+                    <pic:cNvPr id="0" name="DeliveryOPT.png"/>
+                    <pic:cNvPicPr/>
+                  </pic:nvPicPr>
+                  <pic:blipFill>
+                    <a:blip r:embed="rId31">
+                      <a:extLst>
+                        <a:ext uri="{28A0092B-C50C-407E-A947-70E740481C1C}">
+                          <a14:useLocalDpi xmlns:a14="http://schemas.microsoft.com/office/drawing/2010/main" val="0"/>
+                        </a:ext>
+                      </a:extLst>
+                    </a:blip>
+                    <a:stretch>
+                      <a:fillRect/>
+                    </a:stretch>
+                  </pic:blipFill>
+                  <pic:spPr>
+                    <a:xfrm>
+                      <a:off x="0" y="0"/>
+                      <a:ext cx="3033007" cy="2758440"/>
+                    </a:xfrm>
+                    <a:prstGeom prst="rect">
+                      <a:avLst/>
+                    </a:prstGeom>
+                  </pic:spPr>
+                </pic:pic>
+              </a:graphicData>
+            </a:graphic>
+          </wp:inline>
+        </w:drawing>
+      </w:r>
+    </w:p>
+    <w:p>
+      <w:pPr>
+        <w:pStyle w:val="Caption"/>
+        <w:jc w:val="center"/>
+        <w:rPr>
+          <w:rFonts w:ascii="Times New Roman" w:hAnsi="Times New Roman" w:cs="Times New Roman"/>
+        </w:rPr>
+      </w:pPr>
+      <w:r>
+        <w:rPr>
+          <w:rFonts w:ascii="Times New Roman" w:hAnsi="Times New Roman" w:cs="Times New Roman"/>
+        </w:rPr>
+        <w:t xml:space="preserve">Figure </w:t>
+      </w:r>
+      <w:r>
+        <w:rPr>
+          <w:rFonts w:ascii="Times New Roman" w:hAnsi="Times New Roman" w:cs="Times New Roman"/>
+        </w:rPr>
+        <w:fldChar w:fldCharType="begin"/>
+      </w:r>
+      <w:r>
+        <w:rPr>
+          <w:rFonts w:ascii="Times New Roman" w:hAnsi="Times New Roman" w:cs="Times New Roman"/>
+        </w:rPr>
+        <w:instrText xml:space="preserve"> SEQ Figure \* ARABIC </w:instrText>
+      </w:r>
+      <w:r>
+        <w:rPr>
+          <w:rFonts w:ascii="Times New Roman" w:hAnsi="Times New Roman" w:cs="Times New Roman"/>
+        </w:rPr>
+        <w:fldChar w:fldCharType="separate"/>
+      </w:r>
+      <w:r>
+        <w:rPr>
+          <w:rFonts w:ascii="Times New Roman" w:hAnsi="Times New Roman" w:cs="Times New Roman"/>
+          <w:noProof/>
+        </w:rPr>
+        <w:t>12</w:t>
+      </w:r>
+      <w:r>
+        <w:rPr>
+          <w:rFonts w:ascii="Times New Roman" w:hAnsi="Times New Roman" w:cs="Times New Roman"/>
+        </w:rPr>
+        <w:fldChar w:fldCharType="end"/>
+      </w:r>
+      <w:r>
+        <w:rPr>
+          <w:rFonts w:ascii="Times New Roman" w:hAnsi="Times New Roman" w:cs="Times New Roman"/>
+        </w:rPr>
+        <w:t xml:space="preserve"> Delivery Option</w:t>
+      </w:r>
+    </w:p>
+    <w:p>
+      <w:pPr>
+        <w:pStyle w:val="Caption"/>
+        <w:keepNext/>
+        <w:jc w:val="center"/>
+        <w:rPr>
+          <w:rFonts w:ascii="Times New Roman" w:hAnsi="Times New Roman" w:cs="Times New Roman"/>
+        </w:rPr>
+      </w:pPr>
+      <w:r>
+        <w:rPr>
+          <w:rFonts w:ascii="Times New Roman" w:hAnsi="Times New Roman" w:cs="Times New Roman"/>
+          <w:noProof/>
+          <w:lang w:eastAsia="en-GB" w:bidi="ar-SA"/>
+        </w:rPr>
+        <w:lastRenderedPageBreak/>
+        <w:drawing>
+          <wp:inline distT="0" distB="0" distL="0" distR="0" wp14:anchorId="61B94A50" wp14:editId="1C64BD1A">
+            <wp:extent cx="4084320" cy="3291840"/>
+            <wp:effectExtent l="0" t="0" r="0" b="3810"/>
+            <wp:docPr id="23" name="Picture 23"/>
+            <wp:cNvGraphicFramePr>
+              <a:graphicFrameLocks xmlns:a="http://schemas.openxmlformats.org/drawingml/2006/main" noChangeAspect="1"/>
+            </wp:cNvGraphicFramePr>
+            <a:graphic xmlns:a="http://schemas.openxmlformats.org/drawingml/2006/main">
+              <a:graphicData uri="http://schemas.openxmlformats.org/drawingml/2006/picture">
+                <pic:pic xmlns:pic="http://schemas.openxmlformats.org/drawingml/2006/picture">
+                  <pic:nvPicPr>
+                    <pic:cNvPr id="0" name="Product Order.png"/>
+                    <pic:cNvPicPr/>
+                  </pic:nvPicPr>
+                  <pic:blipFill>
+                    <a:blip r:embed="rId32">
+                      <a:extLst>
+                        <a:ext uri="{28A0092B-C50C-407E-A947-70E740481C1C}">
+                          <a14:useLocalDpi xmlns:a14="http://schemas.microsoft.com/office/drawing/2010/main" val="0"/>
+                        </a:ext>
+                      </a:extLst>
+                    </a:blip>
+                    <a:stretch>
+                      <a:fillRect/>
+                    </a:stretch>
+                  </pic:blipFill>
+                  <pic:spPr>
+                    <a:xfrm>
+                      <a:off x="0" y="0"/>
+                      <a:ext cx="4084320" cy="3291840"/>
+                    </a:xfrm>
+                    <a:prstGeom prst="rect">
+                      <a:avLst/>
+                    </a:prstGeom>
+                  </pic:spPr>
+                </pic:pic>
+              </a:graphicData>
+            </a:graphic>
+          </wp:inline>
+        </w:drawing>
+      </w:r>
+    </w:p>
+    <w:p>
+      <w:pPr>
+        <w:pStyle w:val="Caption"/>
+        <w:jc w:val="center"/>
+        <w:rPr>
+          <w:rFonts w:ascii="Times New Roman" w:hAnsi="Times New Roman" w:cs="Times New Roman"/>
+        </w:rPr>
+      </w:pPr>
+      <w:r>
+        <w:rPr>
+          <w:rFonts w:ascii="Times New Roman" w:hAnsi="Times New Roman" w:cs="Times New Roman"/>
+        </w:rPr>
+        <w:t xml:space="preserve">Figure </w:t>
+      </w:r>
+      <w:r>
+        <w:rPr>
+          <w:rFonts w:ascii="Times New Roman" w:hAnsi="Times New Roman" w:cs="Times New Roman"/>
+        </w:rPr>
+        <w:fldChar w:fldCharType="begin"/>
+      </w:r>
+      <w:r>
+        <w:rPr>
+          <w:rFonts w:ascii="Times New Roman" w:hAnsi="Times New Roman" w:cs="Times New Roman"/>
+        </w:rPr>
+        <w:instrText xml:space="preserve"> SEQ Figure \* ARABIC </w:instrText>
+      </w:r>
+      <w:r>
+        <w:rPr>
+          <w:rFonts w:ascii="Times New Roman" w:hAnsi="Times New Roman" w:cs="Times New Roman"/>
+        </w:rPr>
+        <w:fldChar w:fldCharType="separate"/>
+      </w:r>
+      <w:r>
+        <w:rPr>
+          <w:rFonts w:ascii="Times New Roman" w:hAnsi="Times New Roman" w:cs="Times New Roman"/>
+          <w:noProof/>
+        </w:rPr>
+        <w:t>13</w:t>
+      </w:r>
+      <w:r>
+        <w:rPr>
+          <w:rFonts w:ascii="Times New Roman" w:hAnsi="Times New Roman" w:cs="Times New Roman"/>
+        </w:rPr>
+        <w:fldChar w:fldCharType="end"/>
+      </w:r>
+      <w:r>
+        <w:rPr>
+          <w:rFonts w:ascii="Times New Roman" w:hAnsi="Times New Roman" w:cs="Times New Roman"/>
+        </w:rPr>
+        <w:t xml:space="preserve"> Place Order</w:t>
+      </w:r>
+    </w:p>
+    <w:p>
+      <w:pPr>
+        <w:keepNext/>
+        <w:spacing w:after="240"/>
+        <w:jc w:val="center"/>
+        <w:rPr>
+          <w:rFonts w:ascii="Times New Roman" w:hAnsi="Times New Roman" w:cs="Times New Roman"/>
+        </w:rPr>
+      </w:pPr>
+      <w:r>
+        <w:rPr>
+          <w:rFonts w:ascii="Times New Roman" w:hAnsi="Times New Roman" w:cs="Times New Roman"/>
+          <w:noProof/>
+          <w:lang w:eastAsia="en-GB" w:bidi="ar-SA"/>
+        </w:rPr>
+        <w:drawing>
+          <wp:inline distT="0" distB="0" distL="0" distR="0" wp14:anchorId="5FB74059" wp14:editId="142C6F20">
+            <wp:extent cx="5731510" cy="4622800"/>
+            <wp:effectExtent l="0" t="0" r="2540" b="6350"/>
+            <wp:docPr id="24" name="Picture 24"/>
+            <wp:cNvGraphicFramePr>
+              <a:graphicFrameLocks xmlns:a="http://schemas.openxmlformats.org/drawingml/2006/main" noChangeAspect="1"/>
+            </wp:cNvGraphicFramePr>
+            <a:graphic xmlns:a="http://schemas.openxmlformats.org/drawingml/2006/main">
+              <a:graphicData uri="http://schemas.openxmlformats.org/drawingml/2006/picture">
+                <pic:pic xmlns:pic="http://schemas.openxmlformats.org/drawingml/2006/picture">
+                  <pic:nvPicPr>
+                    <pic:cNvPr id="0" name="Feedback.png"/>
+                    <pic:cNvPicPr/>
+                  </pic:nvPicPr>
+                  <pic:blipFill>
+                    <a:blip r:embed="rId33">
+                      <a:extLst>
+                        <a:ext uri="{28A0092B-C50C-407E-A947-70E740481C1C}">
+                          <a14:useLocalDpi xmlns:a14="http://schemas.microsoft.com/office/drawing/2010/main" val="0"/>
+                        </a:ext>
+                      </a:extLst>
+                    </a:blip>
+                    <a:stretch>
+                      <a:fillRect/>
+                    </a:stretch>
+                  </pic:blipFill>
+                  <pic:spPr>
+                    <a:xfrm>
+                      <a:off x="0" y="0"/>
+                      <a:ext cx="5731510" cy="4622800"/>
+                    </a:xfrm>
+                    <a:prstGeom prst="rect">
+                      <a:avLst/>
+                    </a:prstGeom>
+                  </pic:spPr>
+                </pic:pic>
+              </a:graphicData>
+            </a:graphic>
+          </wp:inline>
+        </w:drawing>
+      </w:r>
+    </w:p>
+    <w:p>
+      <w:pPr>
+        <w:pStyle w:val="Caption"/>
+        <w:jc w:val="center"/>
+        <w:rPr>
+          <w:rFonts w:ascii="Times New Roman" w:hAnsi="Times New Roman" w:cs="Times New Roman"/>
+        </w:rPr>
+      </w:pPr>
+      <w:r>
+        <w:rPr>
+          <w:rFonts w:ascii="Times New Roman" w:hAnsi="Times New Roman" w:cs="Times New Roman"/>
+        </w:rPr>
+        <w:t xml:space="preserve">Figure </w:t>
+      </w:r>
+      <w:r>
+        <w:rPr>
+          <w:rFonts w:ascii="Times New Roman" w:hAnsi="Times New Roman" w:cs="Times New Roman"/>
+        </w:rPr>
+        <w:fldChar w:fldCharType="begin"/>
+      </w:r>
+      <w:r>
+        <w:rPr>
+          <w:rFonts w:ascii="Times New Roman" w:hAnsi="Times New Roman" w:cs="Times New Roman"/>
+        </w:rPr>
+        <w:instrText xml:space="preserve"> SEQ Figure \* ARABIC </w:instrText>
+      </w:r>
+      <w:r>
+        <w:rPr>
+          <w:rFonts w:ascii="Times New Roman" w:hAnsi="Times New Roman" w:cs="Times New Roman"/>
+        </w:rPr>
+        <w:fldChar w:fldCharType="separate"/>
+      </w:r>
+      <w:r>
+        <w:rPr>
+          <w:rFonts w:ascii="Times New Roman" w:hAnsi="Times New Roman" w:cs="Times New Roman"/>
+          <w:noProof/>
+        </w:rPr>
+        <w:t>14</w:t>
+      </w:r>
+      <w:r>
+        <w:rPr>
+          <w:rFonts w:ascii="Times New Roman" w:hAnsi="Times New Roman" w:cs="Times New Roman"/>
+        </w:rPr>
+        <w:fldChar w:fldCharType="end"/>
+      </w:r>
+      <w:r>
+        <w:rPr>
+          <w:rFonts w:ascii="Times New Roman" w:hAnsi="Times New Roman" w:cs="Times New Roman"/>
+        </w:rPr>
+        <w:t xml:space="preserve"> Feedback</w:t>
+      </w:r>
+    </w:p>
+    <w:p>
+      <w:pPr>
+        <w:keepNext/>
+        <w:spacing w:after="240"/>
+        <w:jc w:val="center"/>
+        <w:rPr>
+          <w:rFonts w:ascii="Times New Roman" w:hAnsi="Times New Roman" w:cs="Times New Roman"/>
+        </w:rPr>
+      </w:pPr>
+      <w:r>
+        <w:rPr>
+          <w:rFonts w:ascii="Times New Roman" w:hAnsi="Times New Roman" w:cs="Times New Roman"/>
+          <w:noProof/>
+          <w:lang w:eastAsia="en-GB" w:bidi="ar-SA"/>
+        </w:rPr>
+        <w:lastRenderedPageBreak/>
+        <w:drawing>
+          <wp:inline distT="0" distB="0" distL="0" distR="0" wp14:anchorId="07AFDB78" wp14:editId="008350F5">
+            <wp:extent cx="5114221" cy="4061460"/>
+            <wp:effectExtent l="0" t="0" r="0" b="0"/>
+            <wp:docPr id="25" name="Picture 25"/>
+            <wp:cNvGraphicFramePr>
+              <a:graphicFrameLocks xmlns:a="http://schemas.openxmlformats.org/drawingml/2006/main" noChangeAspect="1"/>
+            </wp:cNvGraphicFramePr>
+            <a:graphic xmlns:a="http://schemas.openxmlformats.org/drawingml/2006/main">
+              <a:graphicData uri="http://schemas.openxmlformats.org/drawingml/2006/picture">
+                <pic:pic xmlns:pic="http://schemas.openxmlformats.org/drawingml/2006/picture">
+                  <pic:nvPicPr>
+                    <pic:cNvPr id="0" name="Product.png"/>
+                    <pic:cNvPicPr/>
+                  </pic:nvPicPr>
+                  <pic:blipFill>
+                    <a:blip r:embed="rId34">
+                      <a:extLst>
+                        <a:ext uri="{28A0092B-C50C-407E-A947-70E740481C1C}">
+                          <a14:useLocalDpi xmlns:a14="http://schemas.microsoft.com/office/drawing/2010/main" val="0"/>
+                        </a:ext>
+                      </a:extLst>
+                    </a:blip>
+                    <a:stretch>
+                      <a:fillRect/>
+                    </a:stretch>
+                  </pic:blipFill>
+                  <pic:spPr>
+                    <a:xfrm>
+                      <a:off x="0" y="0"/>
+                      <a:ext cx="5108561" cy="4056965"/>
+                    </a:xfrm>
+                    <a:prstGeom prst="rect">
+                      <a:avLst/>
+                    </a:prstGeom>
+                  </pic:spPr>
+                </pic:pic>
+              </a:graphicData>
+            </a:graphic>
+          </wp:inline>
+        </w:drawing>
+      </w:r>
+    </w:p>
+    <w:p>
+      <w:pPr>
+        <w:pStyle w:val="Caption"/>
+        <w:jc w:val="center"/>
+        <w:rPr>
+          <w:rFonts w:ascii="Times New Roman" w:hAnsi="Times New Roman" w:cs="Times New Roman"/>
+        </w:rPr>
+      </w:pPr>
+      <w:r>
+        <w:rPr>
+          <w:rFonts w:ascii="Times New Roman" w:hAnsi="Times New Roman" w:cs="Times New Roman"/>
+        </w:rPr>
+        <w:t xml:space="preserve">Figure </w:t>
+      </w:r>
+      <w:r>
+        <w:rPr>
+          <w:rFonts w:ascii="Times New Roman" w:hAnsi="Times New Roman" w:cs="Times New Roman"/>
+        </w:rPr>
+        <w:fldChar w:fldCharType="begin"/>
+      </w:r>
+      <w:r>
+        <w:rPr>
+          <w:rFonts w:ascii="Times New Roman" w:hAnsi="Times New Roman" w:cs="Times New Roman"/>
+        </w:rPr>
+        <w:instrText xml:space="preserve"> SEQ Figure \* ARABIC </w:instrText>
+      </w:r>
+      <w:r>
+        <w:rPr>
+          <w:rFonts w:ascii="Times New Roman" w:hAnsi="Times New Roman" w:cs="Times New Roman"/>
+        </w:rPr>
+        <w:fldChar w:fldCharType="separate"/>
+      </w:r>
+      <w:r>
+        <w:rPr>
+          <w:rFonts w:ascii="Times New Roman" w:hAnsi="Times New Roman" w:cs="Times New Roman"/>
+          <w:noProof/>
+        </w:rPr>
+        <w:t>15</w:t>
+      </w:r>
+      <w:r>
+        <w:rPr>
+          <w:rFonts w:ascii="Times New Roman" w:hAnsi="Times New Roman" w:cs="Times New Roman"/>
+        </w:rPr>
+        <w:fldChar w:fldCharType="end"/>
+      </w:r>
+      <w:r>
+        <w:rPr>
+          <w:rFonts w:ascii="Times New Roman" w:hAnsi="Times New Roman" w:cs="Times New Roman"/>
+        </w:rPr>
+        <w:t xml:space="preserve">  Product Class</w:t>
+      </w:r>
+    </w:p>
+    <w:p>
+      <w:pPr>
+        <w:keepNext/>
+        <w:jc w:val="center"/>
+        <w:rPr>
+          <w:rFonts w:ascii="Times New Roman" w:hAnsi="Times New Roman" w:cs="Times New Roman"/>
+        </w:rPr>
+      </w:pPr>
+      <w:r>
+        <w:rPr>
+          <w:rFonts w:ascii="Times New Roman" w:hAnsi="Times New Roman" w:cs="Times New Roman"/>
+          <w:noProof/>
+          <w:lang w:eastAsia="en-GB" w:bidi="ar-SA"/>
+        </w:rPr>
+        <w:drawing>
+          <wp:inline distT="0" distB="0" distL="0" distR="0" wp14:anchorId="48C5699F" wp14:editId="5871CF74">
+            <wp:extent cx="1988820" cy="1988820"/>
+            <wp:effectExtent l="0" t="0" r="0" b="0"/>
+            <wp:docPr id="26" name="Picture 26"/>
+            <wp:cNvGraphicFramePr>
+              <a:graphicFrameLocks xmlns:a="http://schemas.openxmlformats.org/drawingml/2006/main" noChangeAspect="1"/>
+            </wp:cNvGraphicFramePr>
+            <a:graphic xmlns:a="http://schemas.openxmlformats.org/drawingml/2006/main">
+              <a:graphicData uri="http://schemas.openxmlformats.org/drawingml/2006/picture">
+                <pic:pic xmlns:pic="http://schemas.openxmlformats.org/drawingml/2006/picture">
+                  <pic:nvPicPr>
+                    <pic:cNvPr id="0" name="Type.png"/>
+                    <pic:cNvPicPr/>
+                  </pic:nvPicPr>
+                  <pic:blipFill>
+                    <a:blip r:embed="rId35">
+                      <a:extLst>
+                        <a:ext uri="{28A0092B-C50C-407E-A947-70E740481C1C}">
+                          <a14:useLocalDpi xmlns:a14="http://schemas.microsoft.com/office/drawing/2010/main" val="0"/>
+                        </a:ext>
+                      </a:extLst>
+                    </a:blip>
+                    <a:stretch>
+                      <a:fillRect/>
+                    </a:stretch>
+                  </pic:blipFill>
+                  <pic:spPr>
+                    <a:xfrm>
+                      <a:off x="0" y="0"/>
+                      <a:ext cx="1988820" cy="1988820"/>
+                    </a:xfrm>
+                    <a:prstGeom prst="rect">
+                      <a:avLst/>
+                    </a:prstGeom>
+                  </pic:spPr>
+                </pic:pic>
+              </a:graphicData>
+            </a:graphic>
+          </wp:inline>
+        </w:drawing>
+      </w:r>
+    </w:p>
+    <w:p>
+      <w:pPr>
+        <w:pStyle w:val="Caption"/>
+        <w:jc w:val="center"/>
+        <w:rPr>
+          <w:rFonts w:ascii="Times New Roman" w:hAnsi="Times New Roman" w:cs="Times New Roman"/>
+        </w:rPr>
+      </w:pPr>
+      <w:r>
+        <w:rPr>
+          <w:rFonts w:ascii="Times New Roman" w:hAnsi="Times New Roman" w:cs="Times New Roman"/>
+        </w:rPr>
+        <w:t xml:space="preserve">Figure </w:t>
+      </w:r>
+      <w:r>
+        <w:rPr>
+          <w:rFonts w:ascii="Times New Roman" w:hAnsi="Times New Roman" w:cs="Times New Roman"/>
+        </w:rPr>
+        <w:fldChar w:fldCharType="begin"/>
+      </w:r>
+      <w:r>
+        <w:rPr>
+          <w:rFonts w:ascii="Times New Roman" w:hAnsi="Times New Roman" w:cs="Times New Roman"/>
+        </w:rPr>
+        <w:instrText xml:space="preserve"> SEQ Figure \* ARABIC </w:instrText>
+      </w:r>
+      <w:r>
+        <w:rPr>
+          <w:rFonts w:ascii="Times New Roman" w:hAnsi="Times New Roman" w:cs="Times New Roman"/>
+        </w:rPr>
+        <w:fldChar w:fldCharType="separate"/>
+      </w:r>
+      <w:r>
+        <w:rPr>
+          <w:rFonts w:ascii="Times New Roman" w:hAnsi="Times New Roman" w:cs="Times New Roman"/>
+          <w:noProof/>
+        </w:rPr>
+        <w:t>16</w:t>
+      </w:r>
+      <w:r>
+        <w:rPr>
+          <w:rFonts w:ascii="Times New Roman" w:hAnsi="Times New Roman" w:cs="Times New Roman"/>
+        </w:rPr>
+        <w:fldChar w:fldCharType="end"/>
+      </w:r>
+      <w:r>
+        <w:rPr>
+          <w:rFonts w:ascii="Times New Roman" w:hAnsi="Times New Roman" w:cs="Times New Roman"/>
+        </w:rPr>
+        <w:t xml:space="preserve"> Type Class</w:t>
+      </w:r>
+    </w:p>
+    <w:p>
+      <w:pPr>
+        <w:keepNext/>
+        <w:spacing w:after="240"/>
+        <w:jc w:val="center"/>
+        <w:rPr>
+          <w:rFonts w:ascii="Times New Roman" w:hAnsi="Times New Roman" w:cs="Times New Roman"/>
+        </w:rPr>
+      </w:pPr>
+      <w:r>
+        <w:rPr>
+          <w:rFonts w:ascii="Times New Roman" w:hAnsi="Times New Roman" w:cs="Times New Roman"/>
+          <w:noProof/>
+          <w:lang w:eastAsia="en-GB" w:bidi="ar-SA"/>
+        </w:rPr>
+        <w:lastRenderedPageBreak/>
+        <w:drawing>
+          <wp:inline distT="0" distB="0" distL="0" distR="0" wp14:anchorId="21308084" wp14:editId="5CBF0697">
+            <wp:extent cx="4491453" cy="3893820"/>
+            <wp:effectExtent l="0" t="0" r="4445" b="0"/>
+            <wp:docPr id="27" name="Picture 27"/>
+            <wp:cNvGraphicFramePr>
+              <a:graphicFrameLocks xmlns:a="http://schemas.openxmlformats.org/drawingml/2006/main" noChangeAspect="1"/>
+            </wp:cNvGraphicFramePr>
+            <a:graphic xmlns:a="http://schemas.openxmlformats.org/drawingml/2006/main">
+              <a:graphicData uri="http://schemas.openxmlformats.org/drawingml/2006/picture">
+                <pic:pic xmlns:pic="http://schemas.openxmlformats.org/drawingml/2006/picture">
+                  <pic:nvPicPr>
+                    <pic:cNvPr id="0" name="ShopC.png"/>
+                    <pic:cNvPicPr/>
+                  </pic:nvPicPr>
+                  <pic:blipFill>
+                    <a:blip r:embed="rId36">
+                      <a:extLst>
+                        <a:ext uri="{28A0092B-C50C-407E-A947-70E740481C1C}">
+                          <a14:useLocalDpi xmlns:a14="http://schemas.microsoft.com/office/drawing/2010/main" val="0"/>
+                        </a:ext>
+                      </a:extLst>
+                    </a:blip>
+                    <a:stretch>
+                      <a:fillRect/>
+                    </a:stretch>
+                  </pic:blipFill>
+                  <pic:spPr>
+                    <a:xfrm>
+                      <a:off x="0" y="0"/>
+                      <a:ext cx="4486482" cy="3889511"/>
+                    </a:xfrm>
+                    <a:prstGeom prst="rect">
+                      <a:avLst/>
+                    </a:prstGeom>
+                  </pic:spPr>
+                </pic:pic>
+              </a:graphicData>
+            </a:graphic>
+          </wp:inline>
+        </w:drawing>
+      </w:r>
+    </w:p>
+    <w:p>
+      <w:pPr>
+        <w:pStyle w:val="Caption"/>
+        <w:jc w:val="center"/>
+        <w:rPr>
+          <w:rFonts w:ascii="Times New Roman" w:hAnsi="Times New Roman" w:cs="Times New Roman"/>
+        </w:rPr>
+      </w:pPr>
+      <w:r>
+        <w:rPr>
+          <w:rFonts w:ascii="Times New Roman" w:hAnsi="Times New Roman" w:cs="Times New Roman"/>
+        </w:rPr>
+        <w:t xml:space="preserve">Figure </w:t>
+      </w:r>
+      <w:r>
+        <w:rPr>
+          <w:rFonts w:ascii="Times New Roman" w:hAnsi="Times New Roman" w:cs="Times New Roman"/>
+        </w:rPr>
+        <w:fldChar w:fldCharType="begin"/>
+      </w:r>
+      <w:r>
+        <w:rPr>
+          <w:rFonts w:ascii="Times New Roman" w:hAnsi="Times New Roman" w:cs="Times New Roman"/>
+        </w:rPr>
+        <w:instrText xml:space="preserve"> SEQ Figure \* ARABIC </w:instrText>
+      </w:r>
+      <w:r>
+        <w:rPr>
+          <w:rFonts w:ascii="Times New Roman" w:hAnsi="Times New Roman" w:cs="Times New Roman"/>
+        </w:rPr>
+        <w:fldChar w:fldCharType="separate"/>
+      </w:r>
+      <w:r>
+        <w:rPr>
+          <w:rFonts w:ascii="Times New Roman" w:hAnsi="Times New Roman" w:cs="Times New Roman"/>
+          <w:noProof/>
+        </w:rPr>
+        <w:t>17</w:t>
+      </w:r>
+      <w:r>
+        <w:rPr>
+          <w:rFonts w:ascii="Times New Roman" w:hAnsi="Times New Roman" w:cs="Times New Roman"/>
+        </w:rPr>
+        <w:fldChar w:fldCharType="end"/>
+      </w:r>
+      <w:r>
+        <w:rPr>
+          <w:rFonts w:ascii="Times New Roman" w:hAnsi="Times New Roman" w:cs="Times New Roman"/>
+        </w:rPr>
+        <w:t xml:space="preserve"> Shop Class</w:t>
+      </w:r>
+    </w:p>
+    <w:p>
+      <w:pPr>
+        <w:keepNext/>
+        <w:spacing w:after="240"/>
+        <w:jc w:val="center"/>
+        <w:rPr>
+          <w:rFonts w:ascii="Times New Roman" w:hAnsi="Times New Roman" w:cs="Times New Roman"/>
+        </w:rPr>
+      </w:pPr>
+      <w:r>
+        <w:rPr>
+          <w:rFonts w:ascii="Times New Roman" w:hAnsi="Times New Roman" w:cs="Times New Roman"/>
+          <w:noProof/>
+          <w:lang w:eastAsia="en-GB" w:bidi="ar-SA"/>
+        </w:rPr>
+        <w:drawing>
+          <wp:inline distT="0" distB="0" distL="0" distR="0" wp14:anchorId="276CC95D" wp14:editId="1375CDF4">
+            <wp:extent cx="5265420" cy="3916680"/>
+            <wp:effectExtent l="0" t="0" r="0" b="7620"/>
+            <wp:docPr id="28" name="Picture 28"/>
+            <wp:cNvGraphicFramePr>
+              <a:graphicFrameLocks xmlns:a="http://schemas.openxmlformats.org/drawingml/2006/main" noChangeAspect="1"/>
+            </wp:cNvGraphicFramePr>
+            <a:graphic xmlns:a="http://schemas.openxmlformats.org/drawingml/2006/main">
+              <a:graphicData uri="http://schemas.openxmlformats.org/drawingml/2006/picture">
+                <pic:pic xmlns:pic="http://schemas.openxmlformats.org/drawingml/2006/picture">
+                  <pic:nvPicPr>
+                    <pic:cNvPr id="0" name="userC.png"/>
+                    <pic:cNvPicPr/>
+                  </pic:nvPicPr>
+                  <pic:blipFill rotWithShape="1">
+                    <a:blip r:embed="rId37">
+                      <a:extLst>
+                        <a:ext uri="{28A0092B-C50C-407E-A947-70E740481C1C}">
+                          <a14:useLocalDpi xmlns:a14="http://schemas.microsoft.com/office/drawing/2010/main" val="0"/>
+                        </a:ext>
+                      </a:extLst>
+                    </a:blip>
+                    <a:srcRect r="8160" b="6884"/>
+                    <a:stretch/>
+                  </pic:blipFill>
+                  <pic:spPr bwMode="auto">
+                    <a:xfrm>
+                      <a:off x="0" y="0"/>
+                      <a:ext cx="5263830" cy="3915497"/>
+                    </a:xfrm>
+                    <a:prstGeom prst="rect">
+                      <a:avLst/>
+                    </a:prstGeom>
+                    <a:ln>
+                      <a:noFill/>
+                    </a:ln>
+                    <a:extLst>
+                      <a:ext uri="{53640926-AAD7-44D8-BBD7-CCE9431645EC}">
+                        <a14:shadowObscured xmlns:a14="http://schemas.microsoft.com/office/drawing/2010/main"/>
+                      </a:ext>
+                    </a:extLst>
+                  </pic:spPr>
+                </pic:pic>
+              </a:graphicData>
+            </a:graphic>
+          </wp:inline>
+        </w:drawing>
+      </w:r>
+    </w:p>
+    <w:p>
+      <w:pPr>
+        <w:pStyle w:val="Caption"/>
+        <w:jc w:val="center"/>
+        <w:rPr>
+          <w:rFonts w:ascii="Times New Roman" w:hAnsi="Times New Roman" w:cs="Times New Roman"/>
+        </w:rPr>
+      </w:pPr>
+      <w:r>
+        <w:rPr>
+          <w:rFonts w:ascii="Times New Roman" w:hAnsi="Times New Roman" w:cs="Times New Roman"/>
+        </w:rPr>
+        <w:t xml:space="preserve">Figure </w:t>
+      </w:r>
+      <w:r>
+        <w:rPr>
+          <w:rFonts w:ascii="Times New Roman" w:hAnsi="Times New Roman" w:cs="Times New Roman"/>
+        </w:rPr>
+        <w:fldChar w:fldCharType="begin"/>
+      </w:r>
+      <w:r>
+        <w:rPr>
+          <w:rFonts w:ascii="Times New Roman" w:hAnsi="Times New Roman" w:cs="Times New Roman"/>
+        </w:rPr>
+        <w:instrText xml:space="preserve"> SEQ Figure \* ARABIC </w:instrText>
+      </w:r>
+      <w:r>
+        <w:rPr>
+          <w:rFonts w:ascii="Times New Roman" w:hAnsi="Times New Roman" w:cs="Times New Roman"/>
+        </w:rPr>
+        <w:fldChar w:fldCharType="separate"/>
+      </w:r>
+      <w:r>
+        <w:rPr>
+          <w:rFonts w:ascii="Times New Roman" w:hAnsi="Times New Roman" w:cs="Times New Roman"/>
+          <w:noProof/>
+        </w:rPr>
+        <w:t>18</w:t>
+      </w:r>
+      <w:r>
+        <w:rPr>
+          <w:rFonts w:ascii="Times New Roman" w:hAnsi="Times New Roman" w:cs="Times New Roman"/>
+        </w:rPr>
+        <w:fldChar w:fldCharType="end"/>
+      </w:r>
+      <w:r>
+        <w:rPr>
+          <w:rFonts w:ascii="Times New Roman" w:hAnsi="Times New Roman" w:cs="Times New Roman"/>
+        </w:rPr>
+        <w:t xml:space="preserve"> Users Class</w:t>
+      </w:r>
+    </w:p>
+    <w:p>
+      <w:pPr>
+        <w:rPr>
+          <w:rFonts w:ascii="Times New Roman" w:hAnsi="Times New Roman" w:cs="Times New Roman"/>
+        </w:rPr>
+      </w:pPr>
+    </w:p>
+    <w:p>
+      <w:pPr>
+        <w:keepNext/>
+        <w:rPr>
+          <w:rFonts w:ascii="Times New Roman" w:hAnsi="Times New Roman" w:cs="Times New Roman"/>
+        </w:rPr>
+      </w:pPr>
+      <w:r>
+        <w:rPr>
+          <w:rFonts w:ascii="Times New Roman" w:hAnsi="Times New Roman" w:cs="Times New Roman"/>
+          <w:noProof/>
+          <w:lang w:eastAsia="en-GB" w:bidi="ar-SA"/>
+        </w:rPr>
+        <w:lastRenderedPageBreak/>
+        <w:drawing>
+          <wp:inline distT="0" distB="0" distL="0" distR="0" wp14:anchorId="296AC2F6" wp14:editId="7FC62F7B">
+            <wp:extent cx="5731510" cy="7166610"/>
+            <wp:effectExtent l="0" t="0" r="2540" b="0"/>
+            <wp:docPr id="29" name="Picture 29"/>
+            <wp:cNvGraphicFramePr>
+              <a:graphicFrameLocks xmlns:a="http://schemas.openxmlformats.org/drawingml/2006/main" noChangeAspect="1"/>
+            </wp:cNvGraphicFramePr>
+            <a:graphic xmlns:a="http://schemas.openxmlformats.org/drawingml/2006/main">
+              <a:graphicData uri="http://schemas.openxmlformats.org/drawingml/2006/picture">
+                <pic:pic xmlns:pic="http://schemas.openxmlformats.org/drawingml/2006/picture">
+                  <pic:nvPicPr>
+                    <pic:cNvPr id="0" name="ClassDiagram.png"/>
+                    <pic:cNvPicPr/>
+                  </pic:nvPicPr>
+                  <pic:blipFill>
+                    <a:blip r:embed="rId38" cstate="print">
+                      <a:extLst>
+                        <a:ext uri="{28A0092B-C50C-407E-A947-70E740481C1C}">
+                          <a14:useLocalDpi xmlns:a14="http://schemas.microsoft.com/office/drawing/2010/main" val="0"/>
+                        </a:ext>
+                      </a:extLst>
+                    </a:blip>
+                    <a:stretch>
+                      <a:fillRect/>
+                    </a:stretch>
+                  </pic:blipFill>
+                  <pic:spPr>
+                    <a:xfrm>
+                      <a:off x="0" y="0"/>
+                      <a:ext cx="5731510" cy="7166610"/>
+                    </a:xfrm>
+                    <a:prstGeom prst="rect">
+                      <a:avLst/>
+                    </a:prstGeom>
+                  </pic:spPr>
+                </pic:pic>
+              </a:graphicData>
+            </a:graphic>
+          </wp:inline>
+        </w:drawing>
+      </w:r>
+    </w:p>
+    <w:p>
+      <w:pPr>
+        <w:pStyle w:val="Caption"/>
+        <w:jc w:val="center"/>
+        <w:rPr>
+          <w:rFonts w:ascii="Times New Roman" w:hAnsi="Times New Roman" w:cs="Times New Roman"/>
+        </w:rPr>
+      </w:pPr>
+      <w:r>
+        <w:rPr>
+          <w:rFonts w:ascii="Times New Roman" w:hAnsi="Times New Roman" w:cs="Times New Roman"/>
+        </w:rPr>
+        <w:t xml:space="preserve">Figure </w:t>
+      </w:r>
+      <w:r>
+        <w:rPr>
+          <w:rFonts w:ascii="Times New Roman" w:hAnsi="Times New Roman" w:cs="Times New Roman"/>
+        </w:rPr>
+        <w:fldChar w:fldCharType="begin"/>
+      </w:r>
+      <w:r>
+        <w:rPr>
+          <w:rFonts w:ascii="Times New Roman" w:hAnsi="Times New Roman" w:cs="Times New Roman"/>
+        </w:rPr>
+        <w:instrText xml:space="preserve"> SEQ Figure \* ARABIC </w:instrText>
+      </w:r>
+      <w:r>
+        <w:rPr>
+          <w:rFonts w:ascii="Times New Roman" w:hAnsi="Times New Roman" w:cs="Times New Roman"/>
+        </w:rPr>
+        <w:fldChar w:fldCharType="separate"/>
+      </w:r>
+      <w:r>
+        <w:rPr>
+          <w:rFonts w:ascii="Times New Roman" w:hAnsi="Times New Roman" w:cs="Times New Roman"/>
+          <w:noProof/>
+        </w:rPr>
+        <w:t>19</w:t>
+      </w:r>
+      <w:r>
+        <w:rPr>
+          <w:rFonts w:ascii="Times New Roman" w:hAnsi="Times New Roman" w:cs="Times New Roman"/>
+        </w:rPr>
+        <w:fldChar w:fldCharType="end"/>
+      </w:r>
+      <w:r>
+        <w:rPr>
+          <w:rFonts w:ascii="Times New Roman" w:hAnsi="Times New Roman" w:cs="Times New Roman"/>
+        </w:rPr>
+        <w:t xml:space="preserve"> Complete Class Diagram</w:t>
+      </w:r>
+    </w:p>
+    <w:p>
+      <w:pPr>
+        <w:rPr>
+          <w:rFonts w:ascii="Times New Roman" w:hAnsi="Times New Roman" w:cs="Times New Roman"/>
+        </w:rPr>
+      </w:pPr>
+    </w:p>
+    <w:p>
+      <w:pPr>
+        <w:rPr>
+          <w:rFonts w:ascii="Times New Roman" w:hAnsi="Times New Roman" w:cs="Times New Roman"/>
+        </w:rPr>
+      </w:pPr>
+    </w:p>
+    <w:p>
+      <w:pPr>
+        <w:rPr>
+          <w:rFonts w:ascii="Times New Roman" w:hAnsi="Times New Roman" w:cs="Times New Roman"/>
+        </w:rPr>
+      </w:pPr>
+    </w:p>
+    <w:p>
+      <w:pPr>
+        <w:rPr>
+          <w:rFonts w:ascii="Times New Roman" w:hAnsi="Times New Roman" w:cs="Times New Roman"/>
+        </w:rPr>
+      </w:pPr>
+    </w:p>
+    <w:p>
+      <w:pPr>
+        <w:rPr>
+          <w:rFonts w:ascii="Times New Roman" w:hAnsi="Times New Roman" w:cs="Times New Roman"/>
+        </w:rPr>
+      </w:pPr>
+    </w:p>
+    <w:p>
+      <w:pPr>
+        <w:pStyle w:val="Heading1"/>
+        <w:spacing w:line="360" w:lineRule="auto"/>
+        <w:rPr>
+          <w:rFonts w:cs="Times New Roman"/>
+        </w:rPr>
+      </w:pPr>
+      <w:r>
+        <w:rPr>
+          <w:rFonts w:cs="Times New Roman"/>
+        </w:rPr>
+        <w:lastRenderedPageBreak/>
+        <w:t>System Architecture</w:t>
+      </w:r>
+    </w:p>
+    <w:p/>
+    <w:p>
+      <w:pPr>
+        <w:rPr>
+          <w:rFonts w:ascii="Times New Roman" w:hAnsi="Times New Roman" w:cs="Times New Roman"/>
+        </w:rPr>
+      </w:pPr>
+      <w:r>
+        <w:rPr>
+          <w:rFonts w:ascii="Times New Roman" w:hAnsi="Times New Roman" w:cs="Times New Roman"/>
+        </w:rPr>
+        <w:t>Mart Shopping platform has been implemented with MVC architecture.</w:t>
+      </w:r>
+    </w:p>
+    <w:p>
+      <w:pPr>
+        <w:rPr>
+          <w:rFonts w:ascii="Times New Roman" w:hAnsi="Times New Roman" w:cs="Times New Roman"/>
+        </w:rPr>
+      </w:pPr>
+      <w:r>
+        <w:rPr>
+          <w:rFonts w:ascii="Times New Roman" w:hAnsi="Times New Roman" w:cs="Times New Roman"/>
+        </w:rPr>
+        <w:t xml:space="preserve">MVC – Model – View- Controller </w:t>
+      </w:r>
+      <w:r>
+        <w:rPr>
+          <w:rFonts w:ascii="Times New Roman" w:hAnsi="Times New Roman" w:cs="Times New Roman"/>
+        </w:rPr>
+        <w:t>is a design pattern for architecture of web applications. Many language frameworks are supporting this architecture it h</w:t>
+      </w:r>
+      <w:r>
+        <w:rPr>
+          <w:rFonts w:ascii="Times New Roman" w:hAnsi="Times New Roman" w:cs="Times New Roman"/>
+        </w:rPr>
+        <w:t>elps users to lose the dependency between each layer. It helped developer to develop the system</w:t>
+      </w:r>
+      <w:r>
+        <w:t xml:space="preserve"> </w:t>
+      </w:r>
+      <w:r>
+        <w:rPr>
+          <w:rFonts w:ascii="Times New Roman" w:hAnsi="Times New Roman" w:cs="Times New Roman"/>
+        </w:rPr>
+        <w:t>parallelly</w:t>
+      </w:r>
+      <w:r>
+        <w:rPr>
+          <w:rStyle w:val="apple-converted-space"/>
+          <w:rFonts w:ascii="Arial" w:hAnsi="Arial" w:cs="Arial"/>
+          <w:color w:val="494B4C"/>
+          <w:sz w:val="21"/>
+          <w:szCs w:val="21"/>
+          <w:shd w:val="clear" w:color="auto" w:fill="FFFFFF"/>
+        </w:rPr>
+        <w:t xml:space="preserve">. </w:t>
+      </w:r>
+      <w:r>
+        <w:rPr>
+          <w:rFonts w:ascii="Times New Roman" w:hAnsi="Times New Roman" w:cs="Times New Roman"/>
+        </w:rPr>
+        <w:t>It helped developer to maintain the code clean and more organized manner.</w:t>
+      </w:r>
+      <w:r>
+        <w:rPr>
+          <w:rFonts w:ascii="Times New Roman" w:hAnsi="Times New Roman" w:cs="Times New Roman"/>
+        </w:rPr>
+        <w:t xml:space="preserve"> Since the softwa</w:t>
+      </w:r>
+      <w:r>
+        <w:rPr>
+          <w:rFonts w:ascii="Times New Roman" w:hAnsi="Times New Roman" w:cs="Times New Roman"/>
+        </w:rPr>
+        <w:t>re process model is prototyping, changes for the prototype was easily managed because of the MVC architecture since it reduced dependencies of the code.</w:t>
+      </w:r>
+    </w:p>
+    <w:p>
+      <w:pPr>
+        <w:rPr>
+          <w:rFonts w:ascii="Times New Roman" w:hAnsi="Times New Roman" w:cs="Times New Roman"/>
+        </w:rPr>
+      </w:pPr>
+    </w:p>
+    <w:p>
+      <w:pPr>
+        <w:keepNext/>
+        <w:jc w:val="center"/>
+      </w:pPr>
+      <w:r>
+        <w:rPr>
+          <w:rFonts w:ascii="Times New Roman" w:hAnsi="Times New Roman" w:cs="Times New Roman"/>
+          <w:noProof/>
+        </w:rPr>
+        <w:drawing>
+          <wp:inline distT="0" distB="0" distL="0" distR="0">
+            <wp:extent cx="2192482" cy="2411730"/>
+            <wp:effectExtent l="0" t="0" r="0" b="0"/>
+            <wp:docPr id="30" name="Graphic 30"/>
+            <wp:cNvGraphicFramePr>
+              <a:graphicFrameLocks xmlns:a="http://schemas.openxmlformats.org/drawingml/2006/main" noChangeAspect="1"/>
+            </wp:cNvGraphicFramePr>
+            <a:graphic xmlns:a="http://schemas.openxmlformats.org/drawingml/2006/main">
+              <a:graphicData uri="http://schemas.openxmlformats.org/drawingml/2006/picture">
+                <pic:pic xmlns:pic="http://schemas.openxmlformats.org/drawingml/2006/picture">
+                  <pic:nvPicPr>
+                    <pic:cNvPr id="30" name="MVC-Process.svg"/>
+                    <pic:cNvPicPr/>
+                  </pic:nvPicPr>
+                  <pic:blipFill>
+                    <a:blip r:embed="rId39">
+                      <a:extLst>
+                        <a:ext uri="{28A0092B-C50C-407E-A947-70E740481C1C}">
+                          <a14:useLocalDpi xmlns:a14="http://schemas.microsoft.com/office/drawing/2010/main" val="0"/>
+                        </a:ext>
+                        <a:ext uri="{96DAC541-7B7A-43D3-8B79-37D633B846F1}">
+                          <asvg:svgBlip xmlns:asvg="http://schemas.microsoft.com/office/drawing/2016/SVG/main" r:embed="rId40"/>
+                        </a:ext>
+                      </a:extLst>
+                    </a:blip>
+                    <a:stretch>
+                      <a:fillRect/>
+                    </a:stretch>
+                  </pic:blipFill>
+                  <pic:spPr>
+                    <a:xfrm>
+                      <a:off x="0" y="0"/>
+                      <a:ext cx="2192482" cy="2411730"/>
+                    </a:xfrm>
+                    <a:prstGeom prst="rect">
+                      <a:avLst/>
+                    </a:prstGeom>
+                  </pic:spPr>
+                </pic:pic>
+              </a:graphicData>
+            </a:graphic>
+          </wp:inline>
+        </w:drawing>
+      </w:r>
+    </w:p>
+    <w:p>
+      <w:pPr>
+        <w:pStyle w:val="Caption"/>
+        <w:jc w:val="center"/>
+      </w:pPr>
+      <w:r>
+        <w:t xml:space="preserve">Figure </w:t>
+      </w:r>
+      <w:r>
+        <w:fldChar w:fldCharType="begin"/>
+      </w:r>
+      <w:r>
+        <w:instrText xml:space="preserve"> SEQ Figure \* ARABIC </w:instrText>
+      </w:r>
+      <w:r>
+        <w:fldChar w:fldCharType="separate"/>
+      </w:r>
+      <w:r>
+        <w:rPr>
+          <w:noProof/>
+        </w:rPr>
+        <w:t>20</w:t>
+      </w:r>
+      <w:r>
+        <w:fldChar w:fldCharType="end"/>
+      </w:r>
+      <w:r>
+        <w:t xml:space="preserve"> Model View Controller- From Wikipedia</w:t>
+      </w:r>
+      <w:r>
+        <w:t xml:space="preserve"> </w:t>
+      </w:r>
+      <w:r>
+        <w:t>(MVC Architecture, 2017)</w:t>
+      </w:r>
+    </w:p>
+    <w:p/>
+    <w:p>
+      <w:pPr>
+        <w:rPr>
+          <w:rFonts w:ascii="Times New Roman" w:hAnsi="Times New Roman" w:cs="Times New Roman"/>
+          <w:b/>
+        </w:rPr>
+      </w:pPr>
+      <w:r>
+        <w:rPr>
+          <w:rFonts w:ascii="Times New Roman" w:hAnsi="Times New Roman" w:cs="Times New Roman"/>
+          <w:b/>
+        </w:rPr>
+        <w:t>Model</w:t>
+      </w:r>
+    </w:p>
+    <w:p>
+      <w:pPr>
+        <w:rPr>
+          <w:rFonts w:ascii="Times New Roman" w:hAnsi="Times New Roman" w:cs="Times New Roman"/>
+        </w:rPr>
+      </w:pPr>
+      <w:r>
+        <w:rPr>
+          <w:rFonts w:ascii="Times New Roman" w:hAnsi="Times New Roman" w:cs="Times New Roman"/>
+        </w:rPr>
+        <w:t>Models are the parts of the application that contains the logic.</w:t>
+      </w:r>
+      <w:r>
+        <w:rPr>
+          <w:rFonts w:ascii="Times New Roman" w:hAnsi="Times New Roman" w:cs="Times New Roman"/>
+        </w:rPr>
+        <w:t xml:space="preserve"> Model objects retrieve and store data from database.</w:t>
+      </w:r>
+    </w:p>
+    <w:p>
+      <w:pPr>
+        <w:rPr>
+          <w:rFonts w:ascii="Times New Roman" w:hAnsi="Times New Roman" w:cs="Times New Roman"/>
+          <w:b/>
+        </w:rPr>
+      </w:pPr>
+      <w:r>
+        <w:rPr>
+          <w:rFonts w:ascii="Times New Roman" w:hAnsi="Times New Roman" w:cs="Times New Roman"/>
+          <w:b/>
+        </w:rPr>
+        <w:t xml:space="preserve">View </w:t>
+      </w:r>
+    </w:p>
+    <w:p>
+      <w:pPr>
+        <w:rPr>
+          <w:rFonts w:ascii="Times New Roman" w:hAnsi="Times New Roman" w:cs="Times New Roman"/>
+        </w:rPr>
+      </w:pPr>
+      <w:r>
+        <w:rPr>
+          <w:rFonts w:ascii="Times New Roman" w:hAnsi="Times New Roman" w:cs="Times New Roman"/>
+        </w:rPr>
+        <w:t>View is simply the User interface(UI) of the application.</w:t>
+      </w:r>
+      <w:r>
+        <w:rPr>
+          <w:rFonts w:ascii="Times New Roman" w:hAnsi="Times New Roman" w:cs="Times New Roman"/>
+        </w:rPr>
+        <w:t xml:space="preserve"> It shows the data </w:t>
+      </w:r>
+      <w:r>
+        <w:rPr>
+          <w:rFonts w:ascii="Times New Roman" w:hAnsi="Times New Roman" w:cs="Times New Roman"/>
+        </w:rPr>
+        <w:t xml:space="preserve">loaded </w:t>
+      </w:r>
+      <w:r>
+        <w:rPr>
+          <w:rFonts w:ascii="Times New Roman" w:hAnsi="Times New Roman" w:cs="Times New Roman"/>
+        </w:rPr>
+        <w:t>from the model.</w:t>
+      </w:r>
+    </w:p>
+    <w:p>
+      <w:pPr>
+        <w:rPr>
+          <w:rFonts w:ascii="Times New Roman" w:hAnsi="Times New Roman" w:cs="Times New Roman"/>
+          <w:b/>
+        </w:rPr>
+      </w:pPr>
+      <w:r>
+        <w:rPr>
+          <w:rFonts w:ascii="Times New Roman" w:hAnsi="Times New Roman" w:cs="Times New Roman"/>
+          <w:b/>
+        </w:rPr>
+        <w:t xml:space="preserve">Controller </w:t>
+      </w:r>
+    </w:p>
+    <w:p>
+      <w:pPr>
+        <w:rPr>
+          <w:rFonts w:ascii="Times New Roman" w:hAnsi="Times New Roman" w:cs="Times New Roman"/>
+        </w:rPr>
+      </w:pPr>
+      <w:r>
+        <w:rPr>
+          <w:rFonts w:ascii="Times New Roman" w:hAnsi="Times New Roman" w:cs="Times New Roman"/>
+        </w:rPr>
+        <w:t>Controllers</w:t>
+      </w:r>
+      <w:r>
+        <w:rPr>
+          <w:rFonts w:ascii="Times New Roman" w:hAnsi="Times New Roman" w:cs="Times New Roman"/>
+        </w:rPr>
+        <w:t xml:space="preserve"> are the components stay between the user and the model. It </w:t>
+      </w:r>
+      <w:r>
+        <w:rPr>
+          <w:rFonts w:ascii="Times New Roman" w:hAnsi="Times New Roman" w:cs="Times New Roman"/>
+        </w:rPr>
+        <w:t>handles the user request</w:t>
+      </w:r>
+      <w:r>
+        <w:rPr>
+          <w:rFonts w:ascii="Times New Roman" w:hAnsi="Times New Roman" w:cs="Times New Roman"/>
+        </w:rPr>
+        <w:t>s and responses to the user interaction through the data passed from model through the model.</w:t>
+      </w:r>
+      <w:r>
+        <w:rPr>
+          <w:rFonts w:ascii="Times New Roman" w:hAnsi="Times New Roman" w:cs="Times New Roman"/>
+        </w:rPr>
+        <w:t xml:space="preserve"> </w:t>
+      </w:r>
+    </w:p>
+    <w:p/>
+    <w:p>
+      <w:pPr>
+        <w:pStyle w:val="Heading1"/>
+        <w:spacing w:line="360" w:lineRule="auto"/>
+        <w:rPr>
+          <w:rFonts w:cs="Times New Roman"/>
+        </w:rPr>
+      </w:pPr>
+      <w:r>
+        <w:rPr>
+          <w:rFonts w:cs="Times New Roman"/>
+        </w:rPr>
+        <w:lastRenderedPageBreak/>
+        <w:t xml:space="preserve">UI Design </w:t>
       </w:r>
     </w:p>
     <w:p>
@@ -7636,20 +9345,19 @@
         <w:rPr>
           <w:lang w:bidi="ar-SA"/>
         </w:rPr>
-        <w:t xml:space="preserve">Search for a restaurant </w:t>
-      </w:r>
-    </w:p>
-    <w:p>
-      <w:pPr>
+        <w:t xml:space="preserve">User interface design is one of the most important </w:t>
+      </w:r>
+      <w:r>
         <w:rPr>
           <w:lang w:bidi="ar-SA"/>
         </w:rPr>
-      </w:pPr>
+        <w:t xml:space="preserve">process element in developing software, </w:t>
+      </w:r>
       <w:r>
         <w:rPr>
           <w:lang w:bidi="ar-SA"/>
         </w:rPr>
-        <w:t>Select a restaurant from the listed restaurants that partnered with system</w:t>
+        <w:t>user interfaces should be attractive and user friendly. Otherwise there will be no use of the total system if the users are not interested with the user interfaces.</w:t>
       </w:r>
     </w:p>
     <w:p>
@@ -7662,33 +9370,115 @@
         <w:rPr>
           <w:lang w:bidi="ar-SA"/>
         </w:rPr>
-        <w:t>Select food to be ordered.</w:t>
-      </w:r>
-    </w:p>
-    <w:p>
-      <w:pPr>
+        <w:t xml:space="preserve">Mart system is developed using the prototyping methodology, UI design scratches also used in the requirement gathering phase also when the </w:t>
+      </w:r>
+      <w:r>
         <w:rPr>
           <w:lang w:bidi="ar-SA"/>
         </w:rPr>
-      </w:pPr>
-      <w:r>
+        <w:t>requirements are not clear.</w:t>
+      </w:r>
+    </w:p>
+    <w:p>
+      <w:pPr>
         <w:rPr>
           <w:lang w:bidi="ar-SA"/>
         </w:rPr>
-        <w:t>Place the order.</w:t>
-      </w:r>
-    </w:p>
-    <w:p>
-      <w:pPr>
+      </w:pPr>
+      <w:r>
         <w:rPr>
           <w:lang w:bidi="ar-SA"/>
         </w:rPr>
-      </w:pPr>
-      <w:r>
-        <w:rPr>
+        <w:t>Below are few of the digitally drawn User interface stretches.</w:t>
+      </w:r>
+    </w:p>
+    <w:p>
+      <w:pPr>
+        <w:keepNext/>
+      </w:pPr>
+      <w:r>
+        <w:rPr>
+          <w:noProof/>
           <w:lang w:bidi="ar-SA"/>
         </w:rPr>
-        <w:t>Confirm order details.</w:t>
+        <w:drawing>
+          <wp:inline distT="0" distB="0" distL="0" distR="0">
+            <wp:extent cx="5676900" cy="4389120"/>
+            <wp:effectExtent l="0" t="0" r="0" b="0"/>
+            <wp:docPr id="31" name="Picture 31" descr="C:\Users\Chamith\AppData\Local\Microsoft\Windows\INetCache\Content.Word\Shops.png"/>
+            <wp:cNvGraphicFramePr>
+              <a:graphicFrameLocks xmlns:a="http://schemas.openxmlformats.org/drawingml/2006/main" noChangeAspect="1"/>
+            </wp:cNvGraphicFramePr>
+            <a:graphic xmlns:a="http://schemas.openxmlformats.org/drawingml/2006/main">
+              <a:graphicData uri="http://schemas.openxmlformats.org/drawingml/2006/picture">
+                <pic:pic xmlns:pic="http://schemas.openxmlformats.org/drawingml/2006/picture">
+                  <pic:nvPicPr>
+                    <pic:cNvPr id="0" name="Picture 3" descr="C:\Users\Chamith\AppData\Local\Microsoft\Windows\INetCache\Content.Word\Shops.png"/>
+                    <pic:cNvPicPr>
+                      <a:picLocks noChangeAspect="1" noChangeArrowheads="1"/>
+                    </pic:cNvPicPr>
+                  </pic:nvPicPr>
+                  <pic:blipFill>
+                    <a:blip r:embed="rId41">
+                      <a:extLst>
+                        <a:ext uri="{28A0092B-C50C-407E-A947-70E740481C1C}">
+                          <a14:useLocalDpi xmlns:a14="http://schemas.microsoft.com/office/drawing/2010/main" val="0"/>
+                        </a:ext>
+                      </a:extLst>
+                    </a:blip>
+                    <a:srcRect/>
+                    <a:stretch>
+                      <a:fillRect/>
+                    </a:stretch>
+                  </pic:blipFill>
+                  <pic:spPr bwMode="auto">
+                    <a:xfrm>
+                      <a:off x="0" y="0"/>
+                      <a:ext cx="5676900" cy="4389120"/>
+                    </a:xfrm>
+                    <a:prstGeom prst="rect">
+                      <a:avLst/>
+                    </a:prstGeom>
+                    <a:noFill/>
+                    <a:ln>
+                      <a:noFill/>
+                    </a:ln>
+                  </pic:spPr>
+                </pic:pic>
+              </a:graphicData>
+            </a:graphic>
+          </wp:inline>
+        </w:drawing>
+      </w:r>
+    </w:p>
+    <w:p>
+      <w:pPr>
+        <w:pStyle w:val="Caption"/>
+        <w:jc w:val="center"/>
+      </w:pPr>
+      <w:r>
+        <w:t xml:space="preserve">Figure </w:t>
+      </w:r>
+      <w:r>
+        <w:fldChar w:fldCharType="begin"/>
+      </w:r>
+      <w:r>
+        <w:instrText xml:space="preserve"> SEQ Figure \* ARABIC </w:instrText>
+      </w:r>
+      <w:r>
+        <w:fldChar w:fldCharType="separate"/>
+      </w:r>
+      <w:r>
+        <w:rPr>
+          <w:noProof/>
+        </w:rPr>
+        <w:t>21</w:t>
+      </w:r>
+      <w:r>
+        <w:fldChar w:fldCharType="end"/>
+      </w:r>
+      <w:r>
+        <w:t xml:space="preserve"> Scratch for Shops UI</w:t>
       </w:r>
     </w:p>
     <w:p>
@@ -7697,15 +9487,239 @@
           <w:lang w:bidi="ar-SA"/>
         </w:rPr>
       </w:pPr>
-      <w:r>
-        <w:rPr>
+    </w:p>
+    <w:p>
+      <w:pPr>
+        <w:keepNext/>
+      </w:pPr>
+      <w:r>
+        <w:rPr>
+          <w:noProof/>
           <w:lang w:bidi="ar-SA"/>
         </w:rPr>
-        <w:t>Login to system or sign up if not re</w:t>
-      </w:r>
-    </w:p>
-    <w:p/>
-    <w:p/>
+        <w:lastRenderedPageBreak/>
+        <w:drawing>
+          <wp:inline distT="0" distB="0" distL="0" distR="0">
+            <wp:extent cx="5722620" cy="4366260"/>
+            <wp:effectExtent l="0" t="0" r="0" b="0"/>
+            <wp:docPr id="34" name="Picture 34" descr="C:\Users\Chamith\AppData\Local\Microsoft\Windows\INetCache\Content.Word\PlaceOrder.png"/>
+            <wp:cNvGraphicFramePr>
+              <a:graphicFrameLocks xmlns:a="http://schemas.openxmlformats.org/drawingml/2006/main" noChangeAspect="1"/>
+            </wp:cNvGraphicFramePr>
+            <a:graphic xmlns:a="http://schemas.openxmlformats.org/drawingml/2006/main">
+              <a:graphicData uri="http://schemas.openxmlformats.org/drawingml/2006/picture">
+                <pic:pic xmlns:pic="http://schemas.openxmlformats.org/drawingml/2006/picture">
+                  <pic:nvPicPr>
+                    <pic:cNvPr id="0" name="Picture 6" descr="C:\Users\Chamith\AppData\Local\Microsoft\Windows\INetCache\Content.Word\PlaceOrder.png"/>
+                    <pic:cNvPicPr>
+                      <a:picLocks noChangeAspect="1" noChangeArrowheads="1"/>
+                    </pic:cNvPicPr>
+                  </pic:nvPicPr>
+                  <pic:blipFill rotWithShape="1">
+                    <a:blip r:embed="rId42">
+                      <a:extLst>
+                        <a:ext uri="{28A0092B-C50C-407E-A947-70E740481C1C}">
+                          <a14:useLocalDpi xmlns:a14="http://schemas.microsoft.com/office/drawing/2010/main" val="0"/>
+                        </a:ext>
+                      </a:extLst>
+                    </a:blip>
+                    <a:srcRect b="9905"/>
+                    <a:stretch/>
+                  </pic:blipFill>
+                  <pic:spPr bwMode="auto">
+                    <a:xfrm>
+                      <a:off x="0" y="0"/>
+                      <a:ext cx="5722620" cy="4366260"/>
+                    </a:xfrm>
+                    <a:prstGeom prst="rect">
+                      <a:avLst/>
+                    </a:prstGeom>
+                    <a:noFill/>
+                    <a:ln>
+                      <a:noFill/>
+                    </a:ln>
+                    <a:extLst>
+                      <a:ext uri="{53640926-AAD7-44D8-BBD7-CCE9431645EC}">
+                        <a14:shadowObscured xmlns:a14="http://schemas.microsoft.com/office/drawing/2010/main"/>
+                      </a:ext>
+                    </a:extLst>
+                  </pic:spPr>
+                </pic:pic>
+              </a:graphicData>
+            </a:graphic>
+          </wp:inline>
+        </w:drawing>
+      </w:r>
+    </w:p>
+    <w:p>
+      <w:pPr>
+        <w:pStyle w:val="Caption"/>
+        <w:jc w:val="center"/>
+        <w:rPr>
+          <w:lang w:bidi="ar-SA"/>
+        </w:rPr>
+      </w:pPr>
+      <w:r>
+        <w:t xml:space="preserve">Figure </w:t>
+      </w:r>
+      <w:r>
+        <w:fldChar w:fldCharType="begin"/>
+      </w:r>
+      <w:r>
+        <w:instrText xml:space="preserve"> SEQ Figure \* ARABIC </w:instrText>
+      </w:r>
+      <w:r>
+        <w:fldChar w:fldCharType="separate"/>
+      </w:r>
+      <w:r>
+        <w:rPr>
+          <w:noProof/>
+        </w:rPr>
+        <w:t>22</w:t>
+      </w:r>
+      <w:r>
+        <w:fldChar w:fldCharType="end"/>
+      </w:r>
+      <w:r>
+        <w:t xml:space="preserve"> Product Add to cart UI Scratch</w:t>
+      </w:r>
+    </w:p>
+    <w:p>
+      <w:pPr>
+        <w:rPr>
+          <w:noProof/>
+          <w:lang w:bidi="ar-SA"/>
+        </w:rPr>
+      </w:pPr>
+    </w:p>
+    <w:p>
+      <w:pPr>
+        <w:keepNext/>
+      </w:pPr>
+      <w:r>
+        <w:rPr>
+          <w:noProof/>
+          <w:lang w:bidi="ar-SA"/>
+        </w:rPr>
+        <w:t>+</w:t>
+      </w:r>
+      <w:r>
+        <w:rPr>
+          <w:noProof/>
+          <w:lang w:bidi="ar-SA"/>
+        </w:rPr>
+        <w:drawing>
+          <wp:inline distT="0" distB="0" distL="0" distR="0">
+            <wp:extent cx="5731510" cy="3322320"/>
+            <wp:effectExtent l="0" t="0" r="2540" b="0"/>
+            <wp:docPr id="35" name="Picture 35"/>
+            <wp:cNvGraphicFramePr>
+              <a:graphicFrameLocks xmlns:a="http://schemas.openxmlformats.org/drawingml/2006/main" noChangeAspect="1"/>
+            </wp:cNvGraphicFramePr>
+            <a:graphic xmlns:a="http://schemas.openxmlformats.org/drawingml/2006/main">
+              <a:graphicData uri="http://schemas.openxmlformats.org/drawingml/2006/picture">
+                <pic:pic xmlns:pic="http://schemas.openxmlformats.org/drawingml/2006/picture">
+                  <pic:nvPicPr>
+                    <pic:cNvPr id="35" name="7c0442e23e6e4dde8cf175a197644c9b (1).png"/>
+                    <pic:cNvPicPr/>
+                  </pic:nvPicPr>
+                  <pic:blipFill rotWithShape="1">
+                    <a:blip r:embed="rId43">
+                      <a:extLst>
+                        <a:ext uri="{28A0092B-C50C-407E-A947-70E740481C1C}">
+                          <a14:useLocalDpi xmlns:a14="http://schemas.microsoft.com/office/drawing/2010/main" val="0"/>
+                        </a:ext>
+                      </a:extLst>
+                    </a:blip>
+                    <a:srcRect b="18682"/>
+                    <a:stretch/>
+                  </pic:blipFill>
+                  <pic:spPr bwMode="auto">
+                    <a:xfrm>
+                      <a:off x="0" y="0"/>
+                      <a:ext cx="5731510" cy="3322320"/>
+                    </a:xfrm>
+                    <a:prstGeom prst="rect">
+                      <a:avLst/>
+                    </a:prstGeom>
+                    <a:ln>
+                      <a:noFill/>
+                    </a:ln>
+                    <a:extLst>
+                      <a:ext uri="{53640926-AAD7-44D8-BBD7-CCE9431645EC}">
+                        <a14:shadowObscured xmlns:a14="http://schemas.microsoft.com/office/drawing/2010/main"/>
+                      </a:ext>
+                    </a:extLst>
+                  </pic:spPr>
+                </pic:pic>
+              </a:graphicData>
+            </a:graphic>
+          </wp:inline>
+        </w:drawing>
+      </w:r>
+    </w:p>
+    <w:p>
+      <w:pPr>
+        <w:pStyle w:val="Caption"/>
+        <w:jc w:val="center"/>
+      </w:pPr>
+      <w:r>
+        <w:t xml:space="preserve">Figure </w:t>
+      </w:r>
+      <w:r>
+        <w:fldChar w:fldCharType="begin"/>
+      </w:r>
+      <w:r>
+        <w:instrText xml:space="preserve"> SEQ Figure \* ARABIC </w:instrText>
+      </w:r>
+      <w:r>
+        <w:fldChar w:fldCharType="separate"/>
+      </w:r>
+      <w:r>
+        <w:rPr>
+          <w:noProof/>
+        </w:rPr>
+        <w:t>23</w:t>
+      </w:r>
+      <w:r>
+        <w:fldChar w:fldCharType="end"/>
+      </w:r>
+      <w:r>
+        <w:t xml:space="preserve"> Ui for Admin - Active Orders</w:t>
+      </w:r>
+    </w:p>
+    <w:p>
+      <w:pPr>
+        <w:pStyle w:val="Heading1"/>
+        <w:spacing w:line="360" w:lineRule="auto"/>
+        <w:rPr>
+          <w:rFonts w:cs="Times New Roman"/>
+        </w:rPr>
+      </w:pPr>
+      <w:r>
+        <w:rPr>
+          <w:rFonts w:cs="Times New Roman"/>
+        </w:rPr>
+        <w:lastRenderedPageBreak/>
+        <w:t>Implementation</w:t>
+      </w:r>
+      <w:bookmarkStart w:id="8" w:name="_GoBack"/>
+      <w:bookmarkEnd w:id="8"/>
+    </w:p>
+    <w:p>
+      <w:pPr>
+        <w:rPr>
+          <w:lang w:bidi="ar-SA"/>
+        </w:rPr>
+      </w:pPr>
+    </w:p>
+    <w:p>
+      <w:pPr>
+        <w:rPr>
+          <w:lang w:bidi="ar-SA"/>
+        </w:rPr>
+      </w:pPr>
+    </w:p>
     <w:sectPr>
       <w:pgSz w:w="11906" w:h="16838"/>
       <w:pgMar w:top="1440" w:right="1440" w:bottom="1440" w:left="1440" w:header="708" w:footer="708" w:gutter="0"/>
@@ -8996,6 +11010,11 @@
     <w:rPr>
       <w:lang w:bidi="si-LK"/>
     </w:rPr>
+  </w:style>
+  <w:style w:type="character" w:customStyle="1" w:styleId="apple-converted-space">
+    <w:name w:val="apple-converted-space"/>
+    <w:basedOn w:val="DefaultParagraphFont"/>
+    <w:rsid w:val="0018526C"/>
   </w:style>
 </w:styles>
 </file>
@@ -18044,7 +20063,7 @@
 </file>
 
 <file path=customXml/itemProps1.xml><?xml version="1.0" encoding="utf-8"?>
-<ds:datastoreItem xmlns:ds="http://schemas.openxmlformats.org/officeDocument/2006/customXml" ds:itemID="{FFF6D838-7ECE-4FCD-8E09-61DCFFE3AEFA}">
+<ds:datastoreItem xmlns:ds="http://schemas.openxmlformats.org/officeDocument/2006/customXml" ds:itemID="{BD52D6F6-7822-4F0F-B35C-9D931A0826EA}">
   <ds:schemaRefs>
     <ds:schemaRef ds:uri="http://schemas.openxmlformats.org/officeDocument/2006/bibliography"/>
   </ds:schemaRefs>

</xml_diff>

<commit_message>
System chages done including type
</commit_message>
<xml_diff>
--- a/Documetation/Final Report.docx
+++ b/Documetation/Final Report.docx
@@ -532,7 +532,7 @@
           <w:rFonts w:ascii="Times New Roman" w:hAnsi="Times New Roman" w:cs="Times New Roman"/>
           <w:noProof/>
         </w:rPr>
-        <w:t>29/06/17</w:t>
+        <w:t>10/07/17</w:t>
       </w:r>
       <w:r>
         <w:rPr>
@@ -10311,10 +10311,7 @@
         <w:fldChar w:fldCharType="begin"/>
       </w:r>
       <w:r>
-        <w:instrText xml:space="preserve"> SEQ Figure \* </w:instrText>
-      </w:r>
-      <w:r>
-        <w:instrText xml:space="preserve">ARABIC </w:instrText>
+        <w:instrText xml:space="preserve"> SEQ Figure \* ARABIC </w:instrText>
       </w:r>
       <w:r>
         <w:fldChar w:fldCharType="separate"/>
@@ -11669,6 +11666,259 @@
           <w:lang w:bidi="ar-SA"/>
         </w:rPr>
       </w:pPr>
+      <w:r>
+        <w:rPr>
+          <w:lang w:bidi="ar-SA"/>
+        </w:rPr>
+        <w:t>Tools Used to develop the system</w:t>
+      </w:r>
+    </w:p>
+    <w:p>
+      <w:pPr>
+        <w:rPr>
+          <w:lang w:bidi="ar-SA"/>
+        </w:rPr>
+      </w:pPr>
+      <w:r>
+        <w:rPr>
+          <w:lang w:bidi="ar-SA"/>
+        </w:rPr>
+        <w:t>JetBrains</w:t>
+      </w:r>
+      <w:r>
+        <w:rPr>
+          <w:lang w:bidi="ar-SA"/>
+        </w:rPr>
+        <w:t xml:space="preserve"> </w:t>
+      </w:r>
+      <w:r>
+        <w:rPr>
+          <w:lang w:bidi="ar-SA"/>
+        </w:rPr>
+        <w:t>IntelliJ IDEA</w:t>
+      </w:r>
+      <w:r>
+        <w:rPr>
+          <w:lang w:bidi="ar-SA"/>
+        </w:rPr>
+        <w:t xml:space="preserve"> used as </w:t>
+      </w:r>
+      <w:r>
+        <w:rPr>
+          <w:lang w:bidi="ar-SA"/>
+        </w:rPr>
+        <w:t>Integrated Development E</w:t>
+      </w:r>
+      <w:r>
+        <w:rPr>
+          <w:lang w:bidi="ar-SA"/>
+        </w:rPr>
+        <w:t>nvironment(IDE)</w:t>
+      </w:r>
+      <w:r>
+        <w:rPr>
+          <w:lang w:bidi="ar-SA"/>
+        </w:rPr>
+        <w:t xml:space="preserve"> for the system development. </w:t>
+      </w:r>
+    </w:p>
+    <w:p>
+      <w:pPr>
+        <w:rPr>
+          <w:lang w:bidi="ar-SA"/>
+        </w:rPr>
+      </w:pPr>
+      <w:r>
+        <w:rPr>
+          <w:lang w:bidi="ar-SA"/>
+        </w:rPr>
+        <w:t xml:space="preserve">Github desktop used as Git Client for the development of the system </w:t>
+      </w:r>
+      <w:r>
+        <w:rPr>
+          <w:lang w:bidi="ar-SA"/>
+        </w:rPr>
+        <w:t>as it</w:t>
+      </w:r>
+      <w:r>
+        <w:rPr>
+          <w:lang w:bidi="ar-SA"/>
+        </w:rPr>
+        <w:t xml:space="preserve"> provides easy graphical user interface.</w:t>
+      </w:r>
+      <w:r>
+        <w:rPr>
+          <w:lang w:bidi="ar-SA"/>
+        </w:rPr>
+        <w:t xml:space="preserve"> </w:t>
+      </w:r>
+    </w:p>
+    <w:p>
+      <w:pPr>
+        <w:rPr>
+          <w:lang w:bidi="ar-SA"/>
+        </w:rPr>
+      </w:pPr>
+      <w:r>
+        <w:rPr>
+          <w:lang w:bidi="ar-SA"/>
+        </w:rPr>
+        <w:lastRenderedPageBreak/>
+        <w:t xml:space="preserve">Developer </w:t>
+      </w:r>
+      <w:r>
+        <w:rPr>
+          <w:lang w:bidi="ar-SA"/>
+        </w:rPr>
+        <w:t>has</w:t>
+      </w:r>
+      <w:r>
+        <w:rPr>
+          <w:lang w:bidi="ar-SA"/>
+        </w:rPr>
+        <w:t xml:space="preserve"> obtain</w:t>
+      </w:r>
+      <w:r>
+        <w:rPr>
+          <w:lang w:bidi="ar-SA"/>
+        </w:rPr>
+        <w:t>ed</w:t>
+      </w:r>
+      <w:r>
+        <w:rPr>
+          <w:lang w:bidi="ar-SA"/>
+        </w:rPr>
+        <w:t xml:space="preserve"> Ultimate version of the </w:t>
+      </w:r>
+      <w:r>
+        <w:rPr>
+          <w:lang w:bidi="ar-SA"/>
+        </w:rPr>
+        <w:t>IntelliJ IDEA</w:t>
+      </w:r>
+      <w:r>
+        <w:rPr>
+          <w:lang w:bidi="ar-SA"/>
+        </w:rPr>
+        <w:t xml:space="preserve"> for the London metropolitan university student ID and the keeping the project as private repository in </w:t>
+      </w:r>
+      <w:r>
+        <w:rPr>
+          <w:lang w:bidi="ar-SA"/>
+        </w:rPr>
+        <w:t>GitHub</w:t>
+      </w:r>
+      <w:r>
+        <w:rPr>
+          <w:lang w:bidi="ar-SA"/>
+        </w:rPr>
+        <w:t>.</w:t>
+      </w:r>
+    </w:p>
+    <w:p>
+      <w:pPr>
+        <w:rPr>
+          <w:lang w:bidi="ar-SA"/>
+        </w:rPr>
+      </w:pPr>
+      <w:r>
+        <w:rPr>
+          <w:lang w:bidi="ar-SA"/>
+        </w:rPr>
+        <w:t>HeidiSQL used</w:t>
+      </w:r>
+      <w:r>
+        <w:rPr>
+          <w:lang w:bidi="ar-SA"/>
+        </w:rPr>
+        <w:t xml:space="preserve"> as administration tool for MySQL</w:t>
+      </w:r>
+      <w:r>
+        <w:rPr>
+          <w:lang w:bidi="ar-SA"/>
+        </w:rPr>
+        <w:t xml:space="preserve"> which is </w:t>
+      </w:r>
+      <w:r>
+        <w:rPr>
+          <w:lang w:bidi="ar-SA"/>
+        </w:rPr>
+        <w:t>free and opensource tool.</w:t>
+      </w:r>
+    </w:p>
+    <w:p>
+      <w:pPr>
+        <w:rPr>
+          <w:lang w:bidi="ar-SA"/>
+        </w:rPr>
+      </w:pPr>
+      <w:r>
+        <w:rPr>
+          <w:lang w:bidi="ar-SA"/>
+        </w:rPr>
+        <w:t xml:space="preserve">Application uses </w:t>
+      </w:r>
+      <w:r>
+        <w:rPr>
+          <w:lang w:bidi="ar-SA"/>
+        </w:rPr>
+        <w:t xml:space="preserve">Amazon S3 bucket </w:t>
+      </w:r>
+      <w:r>
+        <w:rPr>
+          <w:lang w:bidi="ar-SA"/>
+        </w:rPr>
+        <w:t xml:space="preserve">for storage needs, to store the user profile </w:t>
+      </w:r>
+      <w:r>
+        <w:rPr>
+          <w:lang w:bidi="ar-SA"/>
+        </w:rPr>
+        <w:t>pictures, shop</w:t>
+      </w:r>
+      <w:r>
+        <w:rPr>
+          <w:lang w:bidi="ar-SA"/>
+        </w:rPr>
+        <w:t xml:space="preserve"> logo, shop cover image saving, product image hosting.</w:t>
+      </w:r>
+      <w:r>
+        <w:rPr>
+          <w:lang w:bidi="ar-SA"/>
+        </w:rPr>
+        <w:t xml:space="preserve"> </w:t>
+      </w:r>
+      <w:r>
+        <w:rPr>
+          <w:lang w:bidi="ar-SA"/>
+        </w:rPr>
+        <w:t xml:space="preserve">Developer chose </w:t>
+      </w:r>
+      <w:r>
+        <w:rPr>
+          <w:lang w:bidi="ar-SA"/>
+        </w:rPr>
+        <w:t>Asia Pacific (Singapore)</w:t>
+      </w:r>
+      <w:r>
+        <w:rPr>
+          <w:lang w:bidi="ar-SA"/>
+        </w:rPr>
+        <w:t xml:space="preserve"> as the region of the bucket to minimise the latency in delivering the content.</w:t>
+      </w:r>
+    </w:p>
+    <w:p>
+      <w:pPr>
+        <w:rPr>
+          <w:lang w:bidi="ar-SA"/>
+        </w:rPr>
+      </w:pPr>
+      <w:r>
+        <w:rPr>
+          <w:lang w:bidi="ar-SA"/>
+        </w:rPr>
+        <w:t xml:space="preserve"> </w:t>
+      </w:r>
     </w:p>
     <w:p>
       <w:pPr>
@@ -11682,6 +11932,971 @@
         </w:rPr>
         <w:t xml:space="preserve">System Requirements </w:t>
       </w:r>
+    </w:p>
+    <w:p/>
+    <w:p>
+      <w:r>
+        <w:t>The software operational environment is the environment (hardware and software resources) needed for the proper functioning of the system after its deployment. Different tools and frameworks that need to be present in the client’s computer for the system to work properly are discussed.</w:t>
+      </w:r>
+    </w:p>
+    <w:p>
+      <w:r>
+        <w:t>The system requirements are of 2 types: Client-side requirements and server-side requirements. Client-side is called the operations done by the client in a client-server relationship in a computer network. Likewise, the server-side is called the operations done by the server in a client-server computer network.</w:t>
+      </w:r>
+    </w:p>
+    <w:p/>
+    <w:p/>
+    <w:tbl>
+      <w:tblPr>
+        <w:tblW w:w="0" w:type="auto"/>
+        <w:tblBorders>
+          <w:top w:val="single" w:sz="4" w:space="0" w:color="auto"/>
+          <w:left w:val="single" w:sz="4" w:space="0" w:color="auto"/>
+          <w:bottom w:val="single" w:sz="4" w:space="0" w:color="auto"/>
+          <w:right w:val="single" w:sz="4" w:space="0" w:color="auto"/>
+          <w:insideH w:val="single" w:sz="4" w:space="0" w:color="auto"/>
+          <w:insideV w:val="single" w:sz="4" w:space="0" w:color="auto"/>
+        </w:tblBorders>
+        <w:tblLook w:val="04A0" w:firstRow="1" w:lastRow="0" w:firstColumn="1" w:lastColumn="0" w:noHBand="0" w:noVBand="1"/>
+      </w:tblPr>
+      <w:tblGrid>
+        <w:gridCol w:w="4503"/>
+        <w:gridCol w:w="4513"/>
+      </w:tblGrid>
+      <w:tr>
+        <w:trPr>
+          <w:trHeight w:val="458"/>
+        </w:trPr>
+        <w:tc>
+          <w:tcPr>
+            <w:tcW w:w="4675" w:type="dxa"/>
+            <w:shd w:val="clear" w:color="auto" w:fill="auto"/>
+            <w:vAlign w:val="center"/>
+          </w:tcPr>
+          <w:p>
+            <w:pPr>
+              <w:spacing w:after="0"/>
+              <w:rPr>
+                <w:rFonts w:ascii="Calibri" w:hAnsi="Calibri" w:cs="Iskoola Pota"/>
+                <w:b/>
+              </w:rPr>
+            </w:pPr>
+            <w:r>
+              <w:rPr>
+                <w:rFonts w:ascii="Calibri" w:hAnsi="Calibri" w:cs="Iskoola Pota"/>
+                <w:b/>
+              </w:rPr>
+              <w:t>Client Side</w:t>
+            </w:r>
+            <w:r>
+              <w:rPr>
+                <w:rFonts w:ascii="Calibri" w:hAnsi="Calibri" w:cs="Iskoola Pota"/>
+                <w:b/>
+              </w:rPr>
+              <w:t xml:space="preserve"> </w:t>
+            </w:r>
+          </w:p>
+        </w:tc>
+        <w:tc>
+          <w:tcPr>
+            <w:tcW w:w="4675" w:type="dxa"/>
+            <w:shd w:val="clear" w:color="auto" w:fill="auto"/>
+            <w:vAlign w:val="center"/>
+          </w:tcPr>
+          <w:p>
+            <w:pPr>
+              <w:spacing w:after="0"/>
+              <w:rPr>
+                <w:rFonts w:ascii="Calibri" w:hAnsi="Calibri" w:cs="Iskoola Pota"/>
+                <w:b/>
+              </w:rPr>
+            </w:pPr>
+            <w:r>
+              <w:rPr>
+                <w:rFonts w:ascii="Calibri" w:hAnsi="Calibri" w:cs="Iskoola Pota"/>
+                <w:b/>
+              </w:rPr>
+              <w:t>Server Side</w:t>
+            </w:r>
+          </w:p>
+        </w:tc>
+      </w:tr>
+      <w:tr>
+        <w:tc>
+          <w:tcPr>
+            <w:tcW w:w="4675" w:type="dxa"/>
+            <w:shd w:val="clear" w:color="auto" w:fill="auto"/>
+          </w:tcPr>
+          <w:p>
+            <w:pPr>
+              <w:spacing w:after="0"/>
+              <w:rPr>
+                <w:rFonts w:ascii="Calibri" w:hAnsi="Calibri" w:cs="Iskoola Pota"/>
+              </w:rPr>
+            </w:pPr>
+            <w:r>
+              <w:rPr>
+                <w:rFonts w:ascii="Calibri" w:hAnsi="Calibri" w:cs="Iskoola Pota"/>
+              </w:rPr>
+              <w:t>Device with Windows, Linux</w:t>
+            </w:r>
+            <w:r>
+              <w:rPr>
+                <w:rFonts w:ascii="Calibri" w:hAnsi="Calibri" w:cs="Iskoola Pota"/>
+              </w:rPr>
+              <w:t xml:space="preserve"> </w:t>
+            </w:r>
+            <w:r>
+              <w:rPr>
+                <w:rFonts w:ascii="Calibri" w:hAnsi="Calibri" w:cs="Iskoola Pota"/>
+              </w:rPr>
+              <w:t xml:space="preserve">or MacOS </w:t>
+            </w:r>
+          </w:p>
+        </w:tc>
+        <w:tc>
+          <w:tcPr>
+            <w:tcW w:w="4675" w:type="dxa"/>
+            <w:shd w:val="clear" w:color="auto" w:fill="auto"/>
+          </w:tcPr>
+          <w:p>
+            <w:pPr>
+              <w:spacing w:after="0"/>
+              <w:rPr>
+                <w:rFonts w:ascii="Calibri" w:hAnsi="Calibri" w:cs="Iskoola Pota"/>
+              </w:rPr>
+            </w:pPr>
+            <w:r>
+              <w:rPr>
+                <w:rFonts w:ascii="Calibri" w:hAnsi="Calibri" w:cs="Iskoola Pota"/>
+              </w:rPr>
+              <w:t>Ubuntu 14.04 Server Edition</w:t>
+            </w:r>
+          </w:p>
+        </w:tc>
+      </w:tr>
+      <w:tr>
+        <w:tc>
+          <w:tcPr>
+            <w:tcW w:w="4675" w:type="dxa"/>
+            <w:shd w:val="clear" w:color="auto" w:fill="auto"/>
+          </w:tcPr>
+          <w:p>
+            <w:pPr>
+              <w:spacing w:after="0"/>
+              <w:rPr>
+                <w:rFonts w:ascii="Calibri" w:hAnsi="Calibri" w:cs="Iskoola Pota"/>
+              </w:rPr>
+            </w:pPr>
+            <w:r>
+              <w:rPr>
+                <w:rFonts w:ascii="Calibri" w:hAnsi="Calibri" w:cs="Iskoola Pota"/>
+              </w:rPr>
+              <w:t>Google Chrome 4.0,Microsoft Edge 12.0, Firefox 3.5</w:t>
+            </w:r>
+            <w:r>
+              <w:rPr>
+                <w:rFonts w:ascii="Calibri" w:hAnsi="Calibri" w:cs="Iskoola Pota"/>
+              </w:rPr>
+              <w:t xml:space="preserve">, Safari 4.0 </w:t>
+            </w:r>
+            <w:r>
+              <w:rPr>
+                <w:rFonts w:ascii="Calibri" w:hAnsi="Calibri" w:cs="Iskoola Pota"/>
+              </w:rPr>
+              <w:t xml:space="preserve">or </w:t>
+            </w:r>
+            <w:r>
+              <w:rPr>
+                <w:rFonts w:ascii="Calibri" w:hAnsi="Calibri" w:cs="Iskoola Pota"/>
+              </w:rPr>
+              <w:t>above version</w:t>
+            </w:r>
+          </w:p>
+        </w:tc>
+        <w:tc>
+          <w:tcPr>
+            <w:tcW w:w="4675" w:type="dxa"/>
+            <w:shd w:val="clear" w:color="auto" w:fill="auto"/>
+          </w:tcPr>
+          <w:p>
+            <w:pPr>
+              <w:spacing w:after="0"/>
+              <w:rPr>
+                <w:rFonts w:ascii="Calibri" w:hAnsi="Calibri" w:cs="Iskoola Pota"/>
+              </w:rPr>
+            </w:pPr>
+            <w:r>
+              <w:rPr>
+                <w:rFonts w:ascii="Calibri" w:hAnsi="Calibri" w:cs="Iskoola Pota"/>
+              </w:rPr>
+              <w:t>Apache2 Server, Apache Tomcat 7 and MySQL Server 5.5</w:t>
+            </w:r>
+          </w:p>
+        </w:tc>
+      </w:tr>
+      <w:tr>
+        <w:tc>
+          <w:tcPr>
+            <w:tcW w:w="4675" w:type="dxa"/>
+            <w:shd w:val="clear" w:color="auto" w:fill="auto"/>
+          </w:tcPr>
+          <w:p>
+            <w:pPr>
+              <w:spacing w:after="0"/>
+              <w:rPr>
+                <w:rFonts w:ascii="Calibri" w:hAnsi="Calibri" w:cs="Iskoola Pota"/>
+              </w:rPr>
+            </w:pPr>
+            <w:r>
+              <w:rPr>
+                <w:rFonts w:ascii="Calibri" w:hAnsi="Calibri" w:cs="Iskoola Pota"/>
+              </w:rPr>
+              <w:t>512 MB  RAM</w:t>
+            </w:r>
+          </w:p>
+        </w:tc>
+        <w:tc>
+          <w:tcPr>
+            <w:tcW w:w="4675" w:type="dxa"/>
+            <w:shd w:val="clear" w:color="auto" w:fill="auto"/>
+          </w:tcPr>
+          <w:p>
+            <w:pPr>
+              <w:spacing w:after="0"/>
+              <w:rPr>
+                <w:rFonts w:ascii="Calibri" w:hAnsi="Calibri" w:cs="Iskoola Pota"/>
+              </w:rPr>
+            </w:pPr>
+            <w:r>
+              <w:rPr>
+                <w:rFonts w:ascii="Calibri" w:hAnsi="Calibri" w:cs="Iskoola Pota"/>
+              </w:rPr>
+              <w:t>512MB RAM</w:t>
+            </w:r>
+          </w:p>
+        </w:tc>
+      </w:tr>
+      <w:tr>
+        <w:tc>
+          <w:tcPr>
+            <w:tcW w:w="4675" w:type="dxa"/>
+            <w:shd w:val="clear" w:color="auto" w:fill="auto"/>
+          </w:tcPr>
+          <w:p>
+            <w:pPr>
+              <w:spacing w:after="0"/>
+              <w:rPr>
+                <w:rFonts w:ascii="Calibri" w:hAnsi="Calibri" w:cs="Iskoola Pota"/>
+              </w:rPr>
+            </w:pPr>
+            <w:r>
+              <w:rPr>
+                <w:rFonts w:ascii="Calibri" w:hAnsi="Calibri" w:cs="Iskoola Pota"/>
+              </w:rPr>
+              <w:t>5</w:t>
+            </w:r>
+            <w:r>
+              <w:rPr>
+                <w:rFonts w:ascii="Calibri" w:hAnsi="Calibri" w:cs="Iskoola Pota"/>
+              </w:rPr>
+              <w:t>GB free Storage</w:t>
+            </w:r>
+          </w:p>
+        </w:tc>
+        <w:tc>
+          <w:tcPr>
+            <w:tcW w:w="4675" w:type="dxa"/>
+            <w:shd w:val="clear" w:color="auto" w:fill="auto"/>
+          </w:tcPr>
+          <w:p>
+            <w:pPr>
+              <w:spacing w:after="0"/>
+              <w:rPr>
+                <w:rFonts w:ascii="Calibri" w:hAnsi="Calibri" w:cs="Iskoola Pota"/>
+              </w:rPr>
+            </w:pPr>
+            <w:r>
+              <w:rPr>
+                <w:rFonts w:ascii="Calibri" w:hAnsi="Calibri" w:cs="Iskoola Pota"/>
+              </w:rPr>
+              <w:t>20GB free Storage</w:t>
+            </w:r>
+          </w:p>
+        </w:tc>
+      </w:tr>
+      <w:tr>
+        <w:tc>
+          <w:tcPr>
+            <w:tcW w:w="4675" w:type="dxa"/>
+            <w:shd w:val="clear" w:color="auto" w:fill="auto"/>
+          </w:tcPr>
+          <w:p>
+            <w:pPr>
+              <w:spacing w:after="0"/>
+              <w:rPr>
+                <w:rFonts w:ascii="Calibri" w:hAnsi="Calibri" w:cs="Iskoola Pota"/>
+              </w:rPr>
+            </w:pPr>
+            <w:r>
+              <w:rPr>
+                <w:rFonts w:ascii="Calibri" w:hAnsi="Calibri" w:cs="Iskoola Pota"/>
+              </w:rPr>
+              <w:t>Internet Connection</w:t>
+            </w:r>
+          </w:p>
+        </w:tc>
+        <w:tc>
+          <w:tcPr>
+            <w:tcW w:w="4675" w:type="dxa"/>
+            <w:shd w:val="clear" w:color="auto" w:fill="auto"/>
+          </w:tcPr>
+          <w:p>
+            <w:pPr>
+              <w:spacing w:after="0"/>
+              <w:rPr>
+                <w:rFonts w:ascii="Calibri" w:hAnsi="Calibri" w:cs="Iskoola Pota"/>
+              </w:rPr>
+            </w:pPr>
+            <w:r>
+              <w:rPr>
+                <w:rFonts w:ascii="Calibri" w:hAnsi="Calibri" w:cs="Iskoola Pota"/>
+              </w:rPr>
+              <w:t xml:space="preserve">High speed Internet Connection with </w:t>
+            </w:r>
+          </w:p>
+          <w:p>
+            <w:pPr>
+              <w:spacing w:after="0"/>
+              <w:rPr>
+                <w:rFonts w:ascii="Calibri" w:hAnsi="Calibri" w:cs="Iskoola Pota"/>
+              </w:rPr>
+            </w:pPr>
+            <w:r>
+              <w:rPr>
+                <w:rFonts w:ascii="Calibri" w:hAnsi="Calibri" w:cs="Iskoola Pota"/>
+              </w:rPr>
+              <w:t>Static IP</w:t>
+            </w:r>
+          </w:p>
+          <w:p>
+            <w:pPr>
+              <w:spacing w:after="0"/>
+              <w:rPr>
+                <w:rFonts w:ascii="Calibri" w:hAnsi="Calibri" w:cs="Iskoola Pota"/>
+              </w:rPr>
+            </w:pPr>
+            <w:r>
+              <w:rPr>
+                <w:rFonts w:ascii="Calibri" w:hAnsi="Calibri" w:cs="Iskoola Pota"/>
+              </w:rPr>
+              <w:t>AWS Account for S3 bucket functionality</w:t>
+            </w:r>
+          </w:p>
+          <w:p>
+            <w:pPr>
+              <w:spacing w:after="0"/>
+              <w:rPr>
+                <w:rFonts w:ascii="Calibri" w:hAnsi="Calibri" w:cs="Iskoola Pota"/>
+              </w:rPr>
+            </w:pPr>
+            <w:r>
+              <w:rPr>
+                <w:rFonts w:ascii="Calibri" w:hAnsi="Calibri" w:cs="Iskoola Pota"/>
+              </w:rPr>
+              <w:t>Domain name(optional)</w:t>
+            </w:r>
+          </w:p>
+        </w:tc>
+      </w:tr>
+    </w:tbl>
+    <w:p>
+      <w:pPr>
+        <w:tabs>
+          <w:tab w:val="left" w:pos="6628"/>
+        </w:tabs>
+        <w:rPr>
+          <w:lang w:bidi="ar-SA"/>
+        </w:rPr>
+      </w:pPr>
+    </w:p>
+    <w:p>
+      <w:pPr>
+        <w:pStyle w:val="Heading2"/>
+        <w:keepNext w:val="0"/>
+        <w:keepLines w:val="0"/>
+        <w:numPr>
+          <w:ilvl w:val="1"/>
+          <w:numId w:val="7"/>
+        </w:numPr>
+        <w:pBdr>
+          <w:top w:val="single" w:sz="6" w:space="1" w:color="4472C4" w:themeColor="accent1"/>
+          <w:left w:val="single" w:sz="6" w:space="4" w:color="4472C4" w:themeColor="accent1"/>
+        </w:pBdr>
+        <w:spacing w:before="200" w:after="200" w:line="276" w:lineRule="auto"/>
+        <w:ind w:left="547" w:hanging="547"/>
+      </w:pPr>
+      <w:bookmarkStart w:id="18" w:name="_Toc475805348"/>
+      <w:r>
+        <w:t>Implementation Process</w:t>
+      </w:r>
+      <w:bookmarkEnd w:id="18"/>
+    </w:p>
+    <w:p>
+      <w:pPr>
+        <w:rPr>
+          <w:lang w:val="en-US"/>
+        </w:rPr>
+      </w:pPr>
+      <w:r>
+        <w:rPr>
+          <w:lang w:val="en-US"/>
+        </w:rPr>
+        <w:t xml:space="preserve">Implementation process of the system done by using the </w:t>
+      </w:r>
+      <w:r>
+        <w:rPr>
+          <w:lang w:val="en-US"/>
+        </w:rPr>
+        <w:t xml:space="preserve">parallel </w:t>
+      </w:r>
+      <w:r>
+        <w:rPr>
+          <w:lang w:val="en-US"/>
+        </w:rPr>
+        <w:t>implementation process chose to develop the system because management requested to implement the assignment submission part and resource sharing part as soon as possible. It was part of Institute’s management decision to reduce paper usage as it reduces 60% of expenses of the organization.</w:t>
+      </w:r>
+    </w:p>
+    <w:p>
+      <w:pPr>
+        <w:rPr>
+          <w:lang w:val="en-US"/>
+        </w:rPr>
+      </w:pPr>
+      <w:r>
+        <w:rPr>
+          <w:lang w:val="en-US"/>
+        </w:rPr>
+        <w:t xml:space="preserve">Implementation process of the system done for the first increment of delivery user registration, Assignment submission and the Resource sharing parts were implemented. </w:t>
+      </w:r>
+    </w:p>
+    <w:p>
+      <w:pPr>
+        <w:pStyle w:val="Heading2"/>
+        <w:keepNext w:val="0"/>
+        <w:keepLines w:val="0"/>
+        <w:numPr>
+          <w:ilvl w:val="1"/>
+          <w:numId w:val="7"/>
+        </w:numPr>
+        <w:pBdr>
+          <w:top w:val="single" w:sz="6" w:space="1" w:color="4472C4" w:themeColor="accent1"/>
+          <w:left w:val="single" w:sz="6" w:space="4" w:color="4472C4" w:themeColor="accent1"/>
+        </w:pBdr>
+        <w:spacing w:before="200" w:after="200" w:line="276" w:lineRule="auto"/>
+        <w:ind w:left="547" w:hanging="547"/>
+      </w:pPr>
+      <w:bookmarkStart w:id="19" w:name="_Toc475805349"/>
+      <w:r>
+        <w:t>Hardware and Software Installation</w:t>
+      </w:r>
+      <w:bookmarkEnd w:id="19"/>
+    </w:p>
+    <w:p>
+      <w:pPr>
+        <w:spacing w:before="360"/>
+      </w:pPr>
+      <w:r>
+        <w:lastRenderedPageBreak/>
+        <w:t xml:space="preserve"> For the implementation process of the system, developer suggested the institute to host the application in a virtual private server than hosting in a dedicated server or by hosting the application or in-house hosting because of several reasons. Developer has done a market research on pricing of each solution. In house dedicated server is the most expensive method of hosting, as the servers need more energy for air conditioning and</w:t>
+      </w:r>
+      <w:r>
+        <w:t xml:space="preserve"> </w:t>
+      </w:r>
+      <w:r>
+        <w:t>always on high speed internet connection, another main expense is company has to pay dedicated IP address. Also organization might hire a network engineer to maintain the network. Biggest disadvantage is company have to invest big amount of money to purchase the server nearly costs more than 300,000 LKR, monthly maintenance cost will be around 50,000 LKR. Advantage of the in-house hosting is since all data retained in the organization, Manawa higher education institute do not have to worry about the data security.</w:t>
+      </w:r>
+    </w:p>
+    <w:p>
+      <w:pPr>
+        <w:spacing w:before="360"/>
+      </w:pPr>
+      <w:r>
+        <w:t>Dedicated hosting server is less expensive in house hosting solution. Dedicated server on cloud means that server is dedicated specifically for our application hosting purpose, all resources of the server is completely dedicated for our application development. Because this server is located on data centre in an organization, organization can cut down the costs of air conditioning and internet connection fees but the dedicated server costs around 15500 LKR per month, that is much more cheaper than the in house hosting solution, but still it’s a considerable cost for the company.</w:t>
+      </w:r>
+    </w:p>
+    <w:p>
+      <w:pPr>
+        <w:keepNext/>
+        <w:spacing w:before="360"/>
+      </w:pPr>
+      <w:r>
+        <w:rPr>
+          <w:noProof/>
+          <w:lang w:eastAsia="en-GB" w:bidi="ar-SA"/>
+        </w:rPr>
+        <w:drawing>
+          <wp:inline distT="0" distB="0" distL="0" distR="0" wp14:anchorId="285C94EC" wp14:editId="02C9FA74">
+            <wp:extent cx="5943600" cy="2387600"/>
+            <wp:effectExtent l="0" t="0" r="0" b="0"/>
+            <wp:docPr id="54" name="Picture 54"/>
+            <wp:cNvGraphicFramePr>
+              <a:graphicFrameLocks xmlns:a="http://schemas.openxmlformats.org/drawingml/2006/main" noChangeAspect="1"/>
+            </wp:cNvGraphicFramePr>
+            <a:graphic xmlns:a="http://schemas.openxmlformats.org/drawingml/2006/main">
+              <a:graphicData uri="http://schemas.openxmlformats.org/drawingml/2006/picture">
+                <pic:pic xmlns:pic="http://schemas.openxmlformats.org/drawingml/2006/picture">
+                  <pic:nvPicPr>
+                    <pic:cNvPr id="0" name="dedicated hosting.PNG"/>
+                    <pic:cNvPicPr/>
+                  </pic:nvPicPr>
+                  <pic:blipFill>
+                    <a:blip r:embed="rId44" cstate="print">
+                      <a:extLst>
+                        <a:ext uri="{28A0092B-C50C-407E-A947-70E740481C1C}">
+                          <a14:useLocalDpi xmlns:a14="http://schemas.microsoft.com/office/drawing/2010/main" val="0"/>
+                        </a:ext>
+                      </a:extLst>
+                    </a:blip>
+                    <a:stretch>
+                      <a:fillRect/>
+                    </a:stretch>
+                  </pic:blipFill>
+                  <pic:spPr>
+                    <a:xfrm>
+                      <a:off x="0" y="0"/>
+                      <a:ext cx="5943600" cy="2387600"/>
+                    </a:xfrm>
+                    <a:prstGeom prst="rect">
+                      <a:avLst/>
+                    </a:prstGeom>
+                  </pic:spPr>
+                </pic:pic>
+              </a:graphicData>
+            </a:graphic>
+          </wp:inline>
+        </w:drawing>
+      </w:r>
+    </w:p>
+    <w:p>
+      <w:pPr>
+        <w:pStyle w:val="Caption"/>
+        <w:jc w:val="center"/>
+      </w:pPr>
+      <w:bookmarkStart w:id="20" w:name="_Toc475707176"/>
+      <w:r>
+        <w:t xml:space="preserve">Figure </w:t>
+      </w:r>
+      <w:r>
+        <w:fldChar w:fldCharType="begin"/>
+      </w:r>
+      <w:r>
+        <w:instrText xml:space="preserve"> SEQ Figure \* ARABIC </w:instrText>
+      </w:r>
+      <w:r>
+        <w:fldChar w:fldCharType="separate"/>
+      </w:r>
+      <w:r>
+        <w:rPr>
+          <w:noProof/>
+        </w:rPr>
+        <w:t>11</w:t>
+      </w:r>
+      <w:r>
+        <w:fldChar w:fldCharType="end"/>
+      </w:r>
+      <w:r>
+        <w:t xml:space="preserve"> – Dedicated server price comparison -</w:t>
+      </w:r>
+      <w:bookmarkEnd w:id="20"/>
+      <w:r>
+        <w:t xml:space="preserve"> </w:t>
+      </w:r>
+    </w:p>
+    <w:p>
+      <w:pPr>
+        <w:spacing w:before="360"/>
+      </w:pPr>
+    </w:p>
+    <w:p>
+      <w:pPr>
+        <w:spacing w:before="360"/>
+      </w:pPr>
+      <w:r>
+        <w:t>Virtual Private server hosting, also known as VPS hosting is much less expensive than dedicated server hosting. The VPS acts like a server but it is in actuality apart of one physical server. VPS uses resource sharing system. I</w:t>
+      </w:r>
+      <w:r>
+        <w:t xml:space="preserve">t has its own operating system, </w:t>
+      </w:r>
+      <w:r>
+        <w:t>hard drive</w:t>
+      </w:r>
+      <w:r>
+        <w:t xml:space="preserve"> space, and bandwidth.</w:t>
+      </w:r>
+      <w:r>
+        <w:t xml:space="preserve"> Developer has done market research vps service providers and found reliable hosting solutions.</w:t>
+      </w:r>
+    </w:p>
+    <w:p>
+      <w:pPr>
+        <w:keepNext/>
+        <w:spacing w:before="360"/>
+      </w:pPr>
+      <w:r>
+        <w:rPr>
+          <w:noProof/>
+          <w:lang w:eastAsia="en-GB" w:bidi="ar-SA"/>
+        </w:rPr>
+        <w:lastRenderedPageBreak/>
+        <w:drawing>
+          <wp:inline distT="0" distB="0" distL="0" distR="0" wp14:anchorId="1999EA04" wp14:editId="40B365EF">
+            <wp:extent cx="5943600" cy="3479800"/>
+            <wp:effectExtent l="0" t="0" r="0" b="6350"/>
+            <wp:docPr id="49" name="Picture 49"/>
+            <wp:cNvGraphicFramePr>
+              <a:graphicFrameLocks xmlns:a="http://schemas.openxmlformats.org/drawingml/2006/main" noChangeAspect="1"/>
+            </wp:cNvGraphicFramePr>
+            <a:graphic xmlns:a="http://schemas.openxmlformats.org/drawingml/2006/main">
+              <a:graphicData uri="http://schemas.openxmlformats.org/drawingml/2006/picture">
+                <pic:pic xmlns:pic="http://schemas.openxmlformats.org/drawingml/2006/picture">
+                  <pic:nvPicPr>
+                    <pic:cNvPr id="0" name="vpscomparison.PNG"/>
+                    <pic:cNvPicPr/>
+                  </pic:nvPicPr>
+                  <pic:blipFill>
+                    <a:blip r:embed="rId45">
+                      <a:extLst>
+                        <a:ext uri="{28A0092B-C50C-407E-A947-70E740481C1C}">
+                          <a14:useLocalDpi xmlns:a14="http://schemas.microsoft.com/office/drawing/2010/main" val="0"/>
+                        </a:ext>
+                      </a:extLst>
+                    </a:blip>
+                    <a:stretch>
+                      <a:fillRect/>
+                    </a:stretch>
+                  </pic:blipFill>
+                  <pic:spPr>
+                    <a:xfrm>
+                      <a:off x="0" y="0"/>
+                      <a:ext cx="5943600" cy="3479800"/>
+                    </a:xfrm>
+                    <a:prstGeom prst="rect">
+                      <a:avLst/>
+                    </a:prstGeom>
+                  </pic:spPr>
+                </pic:pic>
+              </a:graphicData>
+            </a:graphic>
+          </wp:inline>
+        </w:drawing>
+      </w:r>
+    </w:p>
+    <w:p>
+      <w:pPr>
+        <w:pStyle w:val="Caption"/>
+        <w:jc w:val="center"/>
+      </w:pPr>
+      <w:bookmarkStart w:id="21" w:name="_Toc475707177"/>
+      <w:r>
+        <w:t xml:space="preserve">Figure </w:t>
+      </w:r>
+      <w:r>
+        <w:fldChar w:fldCharType="begin"/>
+      </w:r>
+      <w:r>
+        <w:instrText xml:space="preserve"> SEQ Figure \* ARABIC </w:instrText>
+      </w:r>
+      <w:r>
+        <w:fldChar w:fldCharType="separate"/>
+      </w:r>
+      <w:r>
+        <w:rPr>
+          <w:noProof/>
+        </w:rPr>
+        <w:t>12</w:t>
+      </w:r>
+      <w:r>
+        <w:fldChar w:fldCharType="end"/>
+      </w:r>
+      <w:r>
+        <w:t>- VPS server comparison (Hosting, 2017)</w:t>
+      </w:r>
+      <w:bookmarkEnd w:id="21"/>
+    </w:p>
+    <w:p>
+      <w:pPr>
+        <w:spacing w:before="360"/>
+      </w:pPr>
+      <w:r>
+        <w:t>Prices are starting from $5 per month from reliable sources like Digital Ocean (digitalocean.com) Amazon also provides EC2 server instances but the developer selected digital ocean as he already used digital ocean service previously and a satisfied customer.</w:t>
+      </w:r>
+      <w:r>
+        <w:t xml:space="preserve"> </w:t>
+      </w:r>
+      <w:r>
+        <w:t>You have the same technical support as with shared hosting for most issues. You can choose from semi managed hosting where the web host handles some maintenance and fully managed services.</w:t>
+      </w:r>
+    </w:p>
+    <w:p>
+      <w:pPr>
+        <w:spacing w:before="360"/>
+      </w:pPr>
+    </w:p>
+    <w:p>
+      <w:pPr>
+        <w:spacing w:before="360"/>
+      </w:pPr>
+    </w:p>
+    <w:p>
+      <w:pPr>
+        <w:spacing w:before="360"/>
+      </w:pPr>
+    </w:p>
+    <w:p>
+      <w:pPr>
+        <w:pStyle w:val="Heading4"/>
+        <w:keepNext w:val="0"/>
+        <w:keepLines w:val="0"/>
+        <w:numPr>
+          <w:ilvl w:val="2"/>
+          <w:numId w:val="8"/>
+        </w:numPr>
+        <w:pBdr>
+          <w:top w:val="dotted" w:sz="6" w:space="2" w:color="4472C4" w:themeColor="accent1"/>
+          <w:left w:val="dotted" w:sz="6" w:space="2" w:color="4472C4" w:themeColor="accent1"/>
+        </w:pBdr>
+        <w:spacing w:before="300" w:line="360" w:lineRule="auto"/>
+        <w:ind w:left="720"/>
+      </w:pPr>
+      <w:r>
+        <w:t>Hardware Specification</w:t>
+      </w:r>
+    </w:p>
+    <w:p>
+      <w:r>
+        <w:t xml:space="preserve">When considering about the hardware configuration of the system developer consider about  </w:t>
+      </w:r>
+    </w:p>
+    <w:tbl>
+      <w:tblPr>
+        <w:tblW w:w="0" w:type="auto"/>
+        <w:jc w:val="center"/>
+        <w:tblBorders>
+          <w:top w:val="single" w:sz="4" w:space="0" w:color="auto"/>
+          <w:left w:val="single" w:sz="4" w:space="0" w:color="auto"/>
+          <w:bottom w:val="single" w:sz="4" w:space="0" w:color="auto"/>
+          <w:right w:val="single" w:sz="4" w:space="0" w:color="auto"/>
+          <w:insideH w:val="single" w:sz="4" w:space="0" w:color="auto"/>
+          <w:insideV w:val="single" w:sz="4" w:space="0" w:color="auto"/>
+        </w:tblBorders>
+        <w:tblLook w:val="04A0" w:firstRow="1" w:lastRow="0" w:firstColumn="1" w:lastColumn="0" w:noHBand="0" w:noVBand="1"/>
+      </w:tblPr>
+      <w:tblGrid>
+        <w:gridCol w:w="4675"/>
+      </w:tblGrid>
+      <w:tr>
+        <w:trPr>
+          <w:trHeight w:val="328"/>
+          <w:jc w:val="center"/>
+        </w:trPr>
+        <w:tc>
+          <w:tcPr>
+            <w:tcW w:w="4675" w:type="dxa"/>
+            <w:shd w:val="clear" w:color="auto" w:fill="auto"/>
+          </w:tcPr>
+          <w:p>
+            <w:pPr>
+              <w:spacing w:after="0"/>
+              <w:rPr>
+                <w:rFonts w:ascii="Calibri" w:hAnsi="Calibri" w:cs="Iskoola Pota"/>
+              </w:rPr>
+            </w:pPr>
+            <w:r>
+              <w:rPr>
+                <w:rFonts w:ascii="Calibri" w:hAnsi="Calibri" w:cs="Iskoola Pota"/>
+              </w:rPr>
+              <w:t>Intel Xeon CPUs ranging from 2.0GHz to 3GHz</w:t>
+            </w:r>
+          </w:p>
+        </w:tc>
+      </w:tr>
+      <w:tr>
+        <w:trPr>
+          <w:trHeight w:val="483"/>
+          <w:jc w:val="center"/>
+        </w:trPr>
+        <w:tc>
+          <w:tcPr>
+            <w:tcW w:w="4675" w:type="dxa"/>
+            <w:shd w:val="clear" w:color="auto" w:fill="auto"/>
+          </w:tcPr>
+          <w:p>
+            <w:pPr>
+              <w:spacing w:after="0"/>
+              <w:rPr>
+                <w:rFonts w:ascii="Calibri" w:hAnsi="Calibri" w:cs="Iskoola Pota"/>
+              </w:rPr>
+            </w:pPr>
+            <w:r>
+              <w:rPr>
+                <w:rFonts w:ascii="Calibri" w:hAnsi="Calibri" w:cs="Iskoola Pota"/>
+              </w:rPr>
+              <w:t>512MB RAM</w:t>
+            </w:r>
+          </w:p>
+        </w:tc>
+      </w:tr>
+      <w:tr>
+        <w:trPr>
+          <w:jc w:val="center"/>
+        </w:trPr>
+        <w:tc>
+          <w:tcPr>
+            <w:tcW w:w="4675" w:type="dxa"/>
+            <w:shd w:val="clear" w:color="auto" w:fill="auto"/>
+          </w:tcPr>
+          <w:p>
+            <w:pPr>
+              <w:spacing w:after="0"/>
+              <w:rPr>
+                <w:rFonts w:ascii="Calibri" w:hAnsi="Calibri" w:cs="Iskoola Pota"/>
+              </w:rPr>
+            </w:pPr>
+            <w:r>
+              <w:rPr>
+                <w:rFonts w:ascii="Calibri" w:hAnsi="Calibri" w:cs="Iskoola Pota"/>
+              </w:rPr>
+              <w:t>20GB free Storage</w:t>
+            </w:r>
+          </w:p>
+        </w:tc>
+      </w:tr>
+      <w:tr>
+        <w:trPr>
+          <w:jc w:val="center"/>
+        </w:trPr>
+        <w:tc>
+          <w:tcPr>
+            <w:tcW w:w="4675" w:type="dxa"/>
+            <w:shd w:val="clear" w:color="auto" w:fill="auto"/>
+          </w:tcPr>
+          <w:p>
+            <w:pPr>
+              <w:spacing w:after="0"/>
+              <w:rPr>
+                <w:rFonts w:ascii="Calibri" w:hAnsi="Calibri" w:cs="Iskoola Pota"/>
+              </w:rPr>
+            </w:pPr>
+            <w:r>
+              <w:rPr>
+                <w:rFonts w:ascii="Calibri" w:hAnsi="Calibri" w:cs="Iskoola Pota"/>
+              </w:rPr>
+              <w:t xml:space="preserve">High speed Internet Connection with </w:t>
+            </w:r>
+          </w:p>
+          <w:p>
+            <w:pPr>
+              <w:spacing w:after="0"/>
+              <w:rPr>
+                <w:rFonts w:ascii="Calibri" w:hAnsi="Calibri" w:cs="Iskoola Pota"/>
+              </w:rPr>
+            </w:pPr>
+            <w:r>
+              <w:rPr>
+                <w:rFonts w:ascii="Calibri" w:hAnsi="Calibri" w:cs="Iskoola Pota"/>
+              </w:rPr>
+              <w:t>Static IP</w:t>
+            </w:r>
+          </w:p>
+          <w:p>
+            <w:pPr>
+              <w:spacing w:after="0"/>
+              <w:rPr>
+                <w:rFonts w:ascii="Calibri" w:hAnsi="Calibri" w:cs="Iskoola Pota"/>
+              </w:rPr>
+            </w:pPr>
+            <w:r>
+              <w:rPr>
+                <w:rFonts w:ascii="Calibri" w:hAnsi="Calibri" w:cs="Iskoola Pota"/>
+              </w:rPr>
+              <w:t>Domain name(optional)</w:t>
+            </w:r>
+          </w:p>
+        </w:tc>
+      </w:tr>
+    </w:tbl>
+    <w:p>
+      <w:r>
+        <w:t xml:space="preserve">As mentioned in the requirement specification hardware required to implement the system can be find in $5 droplet which can be purchased from </w:t>
+      </w:r>
+      <w:hyperlink r:id="rId46" w:history="1">
+        <w:r>
+          <w:rPr>
+            <w:rStyle w:val="Hyperlink"/>
+          </w:rPr>
+          <w:t>digitalocean.com</w:t>
+        </w:r>
+      </w:hyperlink>
+      <w:r>
+        <w:t>.</w:t>
+      </w:r>
+    </w:p>
+    <w:p>
+      <w:pPr>
+        <w:pStyle w:val="Heading4"/>
+        <w:keepNext w:val="0"/>
+        <w:keepLines w:val="0"/>
+        <w:numPr>
+          <w:ilvl w:val="2"/>
+          <w:numId w:val="9"/>
+        </w:numPr>
+        <w:pBdr>
+          <w:top w:val="dotted" w:sz="6" w:space="2" w:color="4472C4" w:themeColor="accent1"/>
+          <w:left w:val="dotted" w:sz="6" w:space="2" w:color="4472C4" w:themeColor="accent1"/>
+        </w:pBdr>
+        <w:spacing w:before="300" w:line="360" w:lineRule="auto"/>
+      </w:pPr>
+      <w:r>
+        <w:lastRenderedPageBreak/>
+        <w:t>Software Specification</w:t>
+      </w:r>
+    </w:p>
+    <w:p>
+      <w:r>
+        <w:t>Software needed is since this application is going to be host on Linux server developer prefers Ubuntu 14.04 LTS as it is stable and more developer friendly version that still gives updates from canonical corporation.</w:t>
+      </w:r>
+    </w:p>
+    <w:p>
+      <w:r>
+        <w:t>MySQL community server edition is sufficient to run this system. MySQL server 5.5 is required to run databases of the system.</w:t>
+      </w:r>
+    </w:p>
+    <w:p>
+      <w:r>
+        <w:t>Apache tomcat 7 required as the web container and apache 2 is required as the http web server.</w:t>
+      </w:r>
+    </w:p>
+    <w:p>
+      <w:pPr>
+        <w:rPr>
+          <w:lang w:bidi="ar-SA"/>
+        </w:rPr>
+      </w:pPr>
+    </w:p>
+    <w:p>
+      <w:pPr>
+        <w:rPr>
+          <w:lang w:bidi="ar-SA"/>
+        </w:rPr>
+      </w:pPr>
+    </w:p>
+    <w:p>
+      <w:pPr>
+        <w:rPr>
+          <w:lang w:bidi="ar-SA"/>
+        </w:rPr>
+      </w:pPr>
     </w:p>
     <w:p>
       <w:pPr>
@@ -11689,7 +12904,7 @@
         <w:spacing w:line="360" w:lineRule="auto"/>
         <w:jc w:val="left"/>
       </w:pPr>
-      <w:bookmarkStart w:id="18" w:name="_Toc486192484"/>
+      <w:bookmarkStart w:id="22" w:name="_Toc486192484"/>
       <w:r>
         <w:rPr>
           <w:rFonts w:cs="Times New Roman"/>
@@ -11703,7 +12918,7 @@
         </w:rPr>
         <w:t>Dictionary Mart Database</w:t>
       </w:r>
-      <w:bookmarkEnd w:id="18"/>
+      <w:bookmarkEnd w:id="22"/>
       <w:r>
         <w:rPr>
           <w:noProof/>
@@ -11726,7 +12941,7 @@
                     </pic:cNvPicPr>
                   </pic:nvPicPr>
                   <pic:blipFill rotWithShape="1">
-                    <a:blip r:embed="rId44" cstate="print">
+                    <a:blip r:embed="rId47" cstate="print">
                       <a:extLst>
                         <a:ext uri="{28A0092B-C50C-407E-A947-70E740481C1C}">
                           <a14:useLocalDpi xmlns:a14="http://schemas.microsoft.com/office/drawing/2010/main" val="0"/>
@@ -11793,7 +13008,7 @@
                     </pic:cNvPicPr>
                   </pic:nvPicPr>
                   <pic:blipFill>
-                    <a:blip r:embed="rId45" cstate="print">
+                    <a:blip r:embed="rId48" cstate="print">
                       <a:extLst>
                         <a:ext uri="{28A0092B-C50C-407E-A947-70E740481C1C}">
                           <a14:useLocalDpi xmlns:a14="http://schemas.microsoft.com/office/drawing/2010/main" val="0"/>
@@ -11857,7 +13072,7 @@
                     </pic:cNvPicPr>
                   </pic:nvPicPr>
                   <pic:blipFill>
-                    <a:blip r:embed="rId46" cstate="print">
+                    <a:blip r:embed="rId49" cstate="print">
                       <a:extLst>
                         <a:ext uri="{28A0092B-C50C-407E-A947-70E740481C1C}">
                           <a14:useLocalDpi xmlns:a14="http://schemas.microsoft.com/office/drawing/2010/main" val="0"/>
@@ -11911,7 +13126,7 @@
                     </pic:cNvPicPr>
                   </pic:nvPicPr>
                   <pic:blipFill>
-                    <a:blip r:embed="rId47" cstate="print">
+                    <a:blip r:embed="rId50" cstate="print">
                       <a:extLst>
                         <a:ext uri="{28A0092B-C50C-407E-A947-70E740481C1C}">
                           <a14:useLocalDpi xmlns:a14="http://schemas.microsoft.com/office/drawing/2010/main" val="0"/>
@@ -11965,7 +13180,7 @@
                     </pic:cNvPicPr>
                   </pic:nvPicPr>
                   <pic:blipFill>
-                    <a:blip r:embed="rId48" cstate="print">
+                    <a:blip r:embed="rId51" cstate="print">
                       <a:extLst>
                         <a:ext uri="{28A0092B-C50C-407E-A947-70E740481C1C}">
                           <a14:useLocalDpi xmlns:a14="http://schemas.microsoft.com/office/drawing/2010/main" val="0"/>
@@ -12003,16 +13218,6 @@
           <w:tab w:val="left" w:pos="6628"/>
         </w:tabs>
         <w:rPr>
-          <w:lang w:bidi="ar-SA"/>
-        </w:rPr>
-      </w:pPr>
-    </w:p>
-    <w:p>
-      <w:pPr>
-        <w:tabs>
-          <w:tab w:val="left" w:pos="6628"/>
-        </w:tabs>
-        <w:rPr>
           <w:rFonts w:ascii="Times New Roman" w:eastAsia="Times New Roman" w:hAnsi="Times New Roman" w:cs="Times New Roman"/>
           <w:b/>
           <w:bCs/>
@@ -12132,7 +13337,7 @@
                     <pic:cNvPicPr/>
                   </pic:nvPicPr>
                   <pic:blipFill>
-                    <a:blip r:embed="rId49" cstate="print">
+                    <a:blip r:embed="rId52" cstate="print">
                       <a:extLst>
                         <a:ext uri="{28A0092B-C50C-407E-A947-70E740481C1C}">
                           <a14:useLocalDpi xmlns:a14="http://schemas.microsoft.com/office/drawing/2010/main" val="0"/>
@@ -12184,7 +13389,6 @@
           <w:szCs w:val="32"/>
           <w:lang w:bidi="ar-SA"/>
         </w:rPr>
-        <w:lastRenderedPageBreak/>
         <w:t>Explore Shops</w:t>
       </w:r>
     </w:p>
@@ -12201,6 +13405,7 @@
         <w:rPr>
           <w:lang w:bidi="ar-SA"/>
         </w:rPr>
+        <w:lastRenderedPageBreak/>
         <w:t>This interface displays the end customer about the restaurants registered with the system. End customer able to search their preferred restaurant by restaurant name, area</w:t>
       </w:r>
       <w:r>
@@ -12240,7 +13445,7 @@
                     <pic:cNvPicPr/>
                   </pic:nvPicPr>
                   <pic:blipFill>
-                    <a:blip r:embed="rId50" cstate="print">
+                    <a:blip r:embed="rId53" cstate="print">
                       <a:extLst>
                         <a:ext uri="{28A0092B-C50C-407E-A947-70E740481C1C}">
                           <a14:useLocalDpi xmlns:a14="http://schemas.microsoft.com/office/drawing/2010/main" val="0"/>
@@ -12398,6 +13603,7 @@
           <w:szCs w:val="32"/>
           <w:lang w:bidi="ar-SA"/>
         </w:rPr>
+        <w:lastRenderedPageBreak/>
         <w:t>Explore Food</w:t>
       </w:r>
     </w:p>
@@ -12447,7 +13653,7 @@
                     <pic:cNvPicPr/>
                   </pic:nvPicPr>
                   <pic:blipFill>
-                    <a:blip r:embed="rId51" cstate="print">
+                    <a:blip r:embed="rId54" cstate="print">
                       <a:extLst>
                         <a:ext uri="{28A0092B-C50C-407E-A947-70E740481C1C}">
                           <a14:useLocalDpi xmlns:a14="http://schemas.microsoft.com/office/drawing/2010/main" val="0"/>
@@ -12559,6 +13765,7 @@
           <w:szCs w:val="32"/>
           <w:lang w:bidi="ar-SA"/>
         </w:rPr>
+        <w:lastRenderedPageBreak/>
         <w:t>Order page</w:t>
       </w:r>
     </w:p>
@@ -12630,7 +13837,7 @@
                     <pic:cNvPicPr/>
                   </pic:nvPicPr>
                   <pic:blipFill>
-                    <a:blip r:embed="rId52" cstate="print">
+                    <a:blip r:embed="rId55" cstate="print">
                       <a:extLst>
                         <a:ext uri="{28A0092B-C50C-407E-A947-70E740481C1C}">
                           <a14:useLocalDpi xmlns:a14="http://schemas.microsoft.com/office/drawing/2010/main" val="0"/>
@@ -12708,6 +13915,12 @@
           <w:lang w:bidi="ar-SA"/>
         </w:rPr>
       </w:pPr>
+      <w:r>
+        <w:rPr>
+          <w:lang w:bidi="ar-SA"/>
+        </w:rPr>
+        <w:t>Testing</w:t>
+      </w:r>
     </w:p>
     <w:p>
       <w:pPr>
@@ -12718,6 +13931,36 @@
           <w:lang w:bidi="ar-SA"/>
         </w:rPr>
       </w:pPr>
+      <w:r>
+        <w:rPr>
+          <w:lang w:bidi="ar-SA"/>
+        </w:rPr>
+        <w:t>Purpose of the software testing is to identify whether the software meets the its requirements mentioned in the software requirements specification.</w:t>
+      </w:r>
+      <w:r>
+        <w:rPr>
+          <w:lang w:bidi="ar-SA"/>
+        </w:rPr>
+        <w:t xml:space="preserve"> Software </w:t>
+      </w:r>
+      <w:r>
+        <w:rPr>
+          <w:lang w:bidi="ar-SA"/>
+        </w:rPr>
+        <w:t>t</w:t>
+      </w:r>
+      <w:r>
+        <w:rPr>
+          <w:lang w:bidi="ar-SA"/>
+        </w:rPr>
+        <w:t>esting phase also assures the quality of the final product.</w:t>
+      </w:r>
+      <w:r>
+        <w:rPr>
+          <w:lang w:bidi="ar-SA"/>
+        </w:rPr>
+        <w:t xml:space="preserve"> </w:t>
+      </w:r>
     </w:p>
     <w:p>
       <w:pPr>
@@ -12728,9 +13971,20 @@
           <w:lang w:bidi="ar-SA"/>
         </w:rPr>
       </w:pPr>
-    </w:p>
-    <w:p>
-      <w:pPr>
+      <w:r>
+        <w:rPr>
+          <w:lang w:bidi="ar-SA"/>
+        </w:rPr>
+        <w:t>Software testing process has two main goals.</w:t>
+      </w:r>
+    </w:p>
+    <w:p>
+      <w:pPr>
+        <w:pStyle w:val="ListParagraph"/>
+        <w:numPr>
+          <w:ilvl w:val="0"/>
+          <w:numId w:val="10"/>
+        </w:numPr>
         <w:tabs>
           <w:tab w:val="left" w:pos="6628"/>
         </w:tabs>
@@ -12738,6 +13992,691 @@
           <w:lang w:bidi="ar-SA"/>
         </w:rPr>
       </w:pPr>
+      <w:r>
+        <w:rPr>
+          <w:lang w:bidi="ar-SA"/>
+        </w:rPr>
+        <w:t>Demonstrate</w:t>
+      </w:r>
+      <w:r>
+        <w:rPr>
+          <w:lang w:bidi="ar-SA"/>
+        </w:rPr>
+        <w:t xml:space="preserve"> the developer and the customer the software meets its requirements.</w:t>
+      </w:r>
+    </w:p>
+    <w:p>
+      <w:pPr>
+        <w:pStyle w:val="ListParagraph"/>
+        <w:numPr>
+          <w:ilvl w:val="0"/>
+          <w:numId w:val="10"/>
+        </w:numPr>
+        <w:tabs>
+          <w:tab w:val="left" w:pos="6628"/>
+        </w:tabs>
+        <w:rPr>
+          <w:lang w:bidi="ar-SA"/>
+        </w:rPr>
+      </w:pPr>
+      <w:r>
+        <w:rPr>
+          <w:lang w:bidi="ar-SA"/>
+        </w:rPr>
+        <w:t xml:space="preserve">Discover </w:t>
+      </w:r>
+      <w:r>
+        <w:rPr>
+          <w:lang w:bidi="ar-SA"/>
+        </w:rPr>
+        <w:t xml:space="preserve">the </w:t>
+      </w:r>
+      <w:r>
+        <w:rPr>
+          <w:lang w:bidi="ar-SA"/>
+        </w:rPr>
+        <w:t>defects,</w:t>
+      </w:r>
+      <w:r>
+        <w:rPr>
+          <w:lang w:bidi="ar-SA"/>
+        </w:rPr>
+        <w:t xml:space="preserve"> </w:t>
+      </w:r>
+      <w:r>
+        <w:rPr>
+          <w:lang w:bidi="ar-SA"/>
+        </w:rPr>
+        <w:t>find system crashes.</w:t>
+      </w:r>
+    </w:p>
+    <w:p>
+      <w:pPr>
+        <w:tabs>
+          <w:tab w:val="left" w:pos="6628"/>
+        </w:tabs>
+        <w:rPr>
+          <w:lang w:bidi="ar-SA"/>
+        </w:rPr>
+      </w:pPr>
+      <w:r>
+        <w:rPr>
+          <w:lang w:bidi="ar-SA"/>
+        </w:rPr>
+        <w:t>F</w:t>
+      </w:r>
+      <w:r>
+        <w:rPr>
+          <w:lang w:bidi="ar-SA"/>
+        </w:rPr>
+        <w:t xml:space="preserve">irst goal leads to the validation testing, there </w:t>
+      </w:r>
+      <w:r>
+        <w:rPr>
+          <w:lang w:bidi="ar-SA"/>
+        </w:rPr>
+        <w:t>tester able to identify whether the system functioning as expected.</w:t>
+      </w:r>
+      <w:r>
+        <w:rPr>
+          <w:lang w:bidi="ar-SA"/>
+        </w:rPr>
+        <w:t xml:space="preserve"> </w:t>
+      </w:r>
+    </w:p>
+    <w:p>
+      <w:pPr>
+        <w:tabs>
+          <w:tab w:val="left" w:pos="6628"/>
+        </w:tabs>
+        <w:rPr>
+          <w:lang w:bidi="ar-SA"/>
+        </w:rPr>
+      </w:pPr>
+      <w:r>
+        <w:rPr>
+          <w:lang w:bidi="ar-SA"/>
+        </w:rPr>
+        <w:lastRenderedPageBreak/>
+        <w:t xml:space="preserve">Second Goal leads tester for defect testing, </w:t>
+      </w:r>
+      <w:r>
+        <w:rPr>
+          <w:lang w:bidi="ar-SA"/>
+        </w:rPr>
+        <w:t xml:space="preserve">these tests are designed to </w:t>
+      </w:r>
+      <w:r>
+        <w:rPr>
+          <w:lang w:bidi="ar-SA"/>
+        </w:rPr>
+        <w:t xml:space="preserve">expose defects, so those teste cases are not needed to be designed to test the system in expected manner </w:t>
+      </w:r>
+    </w:p>
+    <w:p>
+      <w:pPr>
+        <w:tabs>
+          <w:tab w:val="left" w:pos="6628"/>
+        </w:tabs>
+        <w:rPr>
+          <w:lang w:bidi="ar-SA"/>
+        </w:rPr>
+      </w:pPr>
+      <w:r>
+        <w:rPr>
+          <w:lang w:bidi="ar-SA"/>
+        </w:rPr>
+        <w:t>(Sommerville, 2011)</w:t>
+      </w:r>
+      <w:r>
+        <w:rPr>
+          <w:lang w:bidi="ar-SA"/>
+        </w:rPr>
+        <w:t xml:space="preserve"> </w:t>
+      </w:r>
+    </w:p>
+    <w:p>
+      <w:pPr>
+        <w:tabs>
+          <w:tab w:val="left" w:pos="6628"/>
+        </w:tabs>
+        <w:rPr>
+          <w:lang w:bidi="ar-SA"/>
+        </w:rPr>
+      </w:pPr>
+    </w:p>
+    <w:p>
+      <w:pPr>
+        <w:tabs>
+          <w:tab w:val="left" w:pos="6628"/>
+        </w:tabs>
+        <w:rPr>
+          <w:lang w:bidi="ar-SA"/>
+        </w:rPr>
+      </w:pPr>
+      <w:r>
+        <w:rPr>
+          <w:lang w:bidi="ar-SA"/>
+        </w:rPr>
+        <w:t>Validation and Verification also another two</w:t>
+      </w:r>
+      <w:r>
+        <w:rPr>
+          <w:lang w:bidi="ar-SA"/>
+        </w:rPr>
+        <w:t xml:space="preserve"> processes that are combined with software development process, </w:t>
+      </w:r>
+      <w:r>
+        <w:rPr>
+          <w:lang w:bidi="ar-SA"/>
+        </w:rPr>
+        <w:t>goal</w:t>
+      </w:r>
+      <w:r>
+        <w:rPr>
+          <w:lang w:bidi="ar-SA"/>
+        </w:rPr>
+        <w:t xml:space="preserve"> of </w:t>
+      </w:r>
+      <w:r>
+        <w:rPr>
+          <w:lang w:bidi="ar-SA"/>
+        </w:rPr>
+        <w:t>these</w:t>
+      </w:r>
+      <w:r>
+        <w:rPr>
+          <w:lang w:bidi="ar-SA"/>
+        </w:rPr>
+        <w:t xml:space="preserve"> two </w:t>
+      </w:r>
+      <w:r>
+        <w:rPr>
+          <w:lang w:bidi="ar-SA"/>
+        </w:rPr>
+        <w:t>processes</w:t>
+      </w:r>
+      <w:r>
+        <w:rPr>
+          <w:lang w:bidi="ar-SA"/>
+        </w:rPr>
+        <w:t xml:space="preserve"> also to establish the </w:t>
+      </w:r>
+      <w:r>
+        <w:rPr>
+          <w:lang w:bidi="ar-SA"/>
+        </w:rPr>
+        <w:t>confidence</w:t>
+      </w:r>
+      <w:r>
+        <w:rPr>
+          <w:lang w:bidi="ar-SA"/>
+        </w:rPr>
+        <w:t xml:space="preserve"> to the system is to fit for </w:t>
+      </w:r>
+      <w:r>
+        <w:rPr>
+          <w:lang w:bidi="ar-SA"/>
+        </w:rPr>
+        <w:t>purpose</w:t>
+      </w:r>
+      <w:r>
+        <w:rPr>
+          <w:lang w:bidi="ar-SA"/>
+        </w:rPr>
+        <w:t>.</w:t>
+      </w:r>
+    </w:p>
+    <w:p>
+      <w:pPr>
+        <w:tabs>
+          <w:tab w:val="left" w:pos="6628"/>
+        </w:tabs>
+        <w:rPr>
+          <w:lang w:bidi="ar-SA"/>
+        </w:rPr>
+      </w:pPr>
+      <w:r>
+        <w:rPr>
+          <w:lang w:bidi="ar-SA"/>
+        </w:rPr>
+        <w:t>Software Test Plan</w:t>
+      </w:r>
+    </w:p>
+    <w:p>
+      <w:pPr>
+        <w:tabs>
+          <w:tab w:val="left" w:pos="6628"/>
+        </w:tabs>
+        <w:rPr>
+          <w:lang w:bidi="ar-SA"/>
+        </w:rPr>
+      </w:pPr>
+      <w:r>
+        <w:rPr>
+          <w:lang w:bidi="ar-SA"/>
+        </w:rPr>
+        <w:t>Software test plan is the outline of the test strategy and overall test approach for the Mart Shopping platform</w:t>
+      </w:r>
+      <w:r>
+        <w:rPr>
+          <w:lang w:bidi="ar-SA"/>
+        </w:rPr>
+        <w:t xml:space="preserve"> </w:t>
+      </w:r>
+    </w:p>
+    <w:p>
+      <w:pPr>
+        <w:tabs>
+          <w:tab w:val="left" w:pos="6628"/>
+        </w:tabs>
+        <w:rPr>
+          <w:lang w:bidi="ar-SA"/>
+        </w:rPr>
+      </w:pPr>
+    </w:p>
+    <w:p>
+      <w:pPr>
+        <w:tabs>
+          <w:tab w:val="left" w:pos="6628"/>
+        </w:tabs>
+        <w:rPr>
+          <w:lang w:bidi="ar-SA"/>
+        </w:rPr>
+      </w:pPr>
+    </w:p>
+    <w:tbl>
+      <w:tblPr>
+        <w:tblStyle w:val="TableGrid"/>
+        <w:tblW w:w="0" w:type="auto"/>
+        <w:tblLook w:val="04A0" w:firstRow="1" w:lastRow="0" w:firstColumn="1" w:lastColumn="0" w:noHBand="0" w:noVBand="1"/>
+      </w:tblPr>
+      <w:tblGrid>
+        <w:gridCol w:w="4508"/>
+        <w:gridCol w:w="4508"/>
+      </w:tblGrid>
+      <w:tr>
+        <w:tc>
+          <w:tcPr>
+            <w:tcW w:w="9016" w:type="dxa"/>
+            <w:gridSpan w:val="2"/>
+          </w:tcPr>
+          <w:p>
+            <w:pPr>
+              <w:tabs>
+                <w:tab w:val="left" w:pos="6628"/>
+              </w:tabs>
+              <w:rPr>
+                <w:lang w:bidi="ar-SA"/>
+              </w:rPr>
+            </w:pPr>
+            <w:r>
+              <w:rPr>
+                <w:lang w:bidi="ar-SA"/>
+              </w:rPr>
+              <w:t>Mart online Shopping platform Test Plan</w:t>
+            </w:r>
+          </w:p>
+        </w:tc>
+      </w:tr>
+      <w:tr>
+        <w:tc>
+          <w:tcPr>
+            <w:tcW w:w="4508" w:type="dxa"/>
+          </w:tcPr>
+          <w:p>
+            <w:pPr>
+              <w:tabs>
+                <w:tab w:val="left" w:pos="6628"/>
+              </w:tabs>
+              <w:rPr>
+                <w:lang w:bidi="ar-SA"/>
+              </w:rPr>
+            </w:pPr>
+            <w:r>
+              <w:rPr>
+                <w:lang w:bidi="ar-SA"/>
+              </w:rPr>
+              <w:t>Test plant ID</w:t>
+            </w:r>
+          </w:p>
+        </w:tc>
+        <w:tc>
+          <w:tcPr>
+            <w:tcW w:w="4508" w:type="dxa"/>
+          </w:tcPr>
+          <w:p>
+            <w:pPr>
+              <w:tabs>
+                <w:tab w:val="left" w:pos="6628"/>
+              </w:tabs>
+              <w:rPr>
+                <w:lang w:bidi="ar-SA"/>
+              </w:rPr>
+            </w:pPr>
+            <w:r>
+              <w:rPr>
+                <w:lang w:bidi="ar-SA"/>
+              </w:rPr>
+              <w:t>1</w:t>
+            </w:r>
+          </w:p>
+        </w:tc>
+      </w:tr>
+      <w:tr>
+        <w:tc>
+          <w:tcPr>
+            <w:tcW w:w="4508" w:type="dxa"/>
+          </w:tcPr>
+          <w:p>
+            <w:pPr>
+              <w:tabs>
+                <w:tab w:val="left" w:pos="6628"/>
+              </w:tabs>
+              <w:rPr>
+                <w:lang w:bidi="ar-SA"/>
+              </w:rPr>
+            </w:pPr>
+            <w:r>
+              <w:rPr>
+                <w:lang w:bidi="ar-SA"/>
+              </w:rPr>
+              <w:t>Brief Introduction</w:t>
+            </w:r>
+          </w:p>
+        </w:tc>
+        <w:tc>
+          <w:tcPr>
+            <w:tcW w:w="4508" w:type="dxa"/>
+          </w:tcPr>
+          <w:p>
+            <w:pPr>
+              <w:tabs>
+                <w:tab w:val="left" w:pos="6628"/>
+              </w:tabs>
+              <w:rPr>
+                <w:lang w:bidi="ar-SA"/>
+              </w:rPr>
+            </w:pPr>
+            <w:r>
+              <w:rPr>
+                <w:lang w:bidi="ar-SA"/>
+              </w:rPr>
+              <w:t>This document describes the test plan for the Mart Shopping platform.</w:t>
+            </w:r>
+          </w:p>
+          <w:p>
+            <w:pPr>
+              <w:tabs>
+                <w:tab w:val="left" w:pos="6628"/>
+              </w:tabs>
+              <w:rPr>
+                <w:lang w:bidi="ar-SA"/>
+              </w:rPr>
+            </w:pPr>
+          </w:p>
+          <w:p>
+            <w:pPr>
+              <w:tabs>
+                <w:tab w:val="left" w:pos="6628"/>
+              </w:tabs>
+              <w:rPr>
+                <w:lang w:bidi="ar-SA"/>
+              </w:rPr>
+            </w:pPr>
+            <w:r>
+              <w:rPr>
+                <w:lang w:bidi="ar-SA"/>
+              </w:rPr>
+              <w:t>This document supports the following objectives.</w:t>
+            </w:r>
+          </w:p>
+          <w:p>
+            <w:pPr>
+              <w:tabs>
+                <w:tab w:val="left" w:pos="6628"/>
+              </w:tabs>
+              <w:rPr>
+                <w:lang w:bidi="ar-SA"/>
+              </w:rPr>
+            </w:pPr>
+          </w:p>
+          <w:p>
+            <w:pPr>
+              <w:tabs>
+                <w:tab w:val="left" w:pos="6628"/>
+              </w:tabs>
+              <w:rPr>
+                <w:lang w:bidi="ar-SA"/>
+              </w:rPr>
+            </w:pPr>
+            <w:r>
+              <w:rPr>
+                <w:lang w:bidi="ar-SA"/>
+              </w:rPr>
+              <w:t>Identify the functionalities needs to be tested and the features that not  need to be tested.</w:t>
+            </w:r>
+            <w:bookmarkStart w:id="23" w:name="_GoBack"/>
+            <w:bookmarkEnd w:id="23"/>
+          </w:p>
+          <w:p>
+            <w:pPr>
+              <w:tabs>
+                <w:tab w:val="left" w:pos="6628"/>
+              </w:tabs>
+              <w:rPr>
+                <w:lang w:bidi="ar-SA"/>
+              </w:rPr>
+            </w:pPr>
+          </w:p>
+        </w:tc>
+      </w:tr>
+      <w:tr>
+        <w:tc>
+          <w:tcPr>
+            <w:tcW w:w="4508" w:type="dxa"/>
+          </w:tcPr>
+          <w:p>
+            <w:pPr>
+              <w:tabs>
+                <w:tab w:val="left" w:pos="6628"/>
+              </w:tabs>
+              <w:rPr>
+                <w:lang w:bidi="ar-SA"/>
+              </w:rPr>
+            </w:pPr>
+          </w:p>
+        </w:tc>
+        <w:tc>
+          <w:tcPr>
+            <w:tcW w:w="4508" w:type="dxa"/>
+          </w:tcPr>
+          <w:p>
+            <w:pPr>
+              <w:tabs>
+                <w:tab w:val="left" w:pos="6628"/>
+              </w:tabs>
+              <w:rPr>
+                <w:lang w:bidi="ar-SA"/>
+              </w:rPr>
+            </w:pPr>
+          </w:p>
+        </w:tc>
+      </w:tr>
+      <w:tr>
+        <w:tc>
+          <w:tcPr>
+            <w:tcW w:w="4508" w:type="dxa"/>
+          </w:tcPr>
+          <w:p>
+            <w:pPr>
+              <w:tabs>
+                <w:tab w:val="left" w:pos="6628"/>
+              </w:tabs>
+              <w:rPr>
+                <w:lang w:bidi="ar-SA"/>
+              </w:rPr>
+            </w:pPr>
+          </w:p>
+        </w:tc>
+        <w:tc>
+          <w:tcPr>
+            <w:tcW w:w="4508" w:type="dxa"/>
+          </w:tcPr>
+          <w:p>
+            <w:pPr>
+              <w:tabs>
+                <w:tab w:val="left" w:pos="6628"/>
+              </w:tabs>
+              <w:rPr>
+                <w:lang w:bidi="ar-SA"/>
+              </w:rPr>
+            </w:pPr>
+          </w:p>
+        </w:tc>
+      </w:tr>
+      <w:tr>
+        <w:tc>
+          <w:tcPr>
+            <w:tcW w:w="4508" w:type="dxa"/>
+          </w:tcPr>
+          <w:p>
+            <w:pPr>
+              <w:tabs>
+                <w:tab w:val="left" w:pos="6628"/>
+              </w:tabs>
+              <w:rPr>
+                <w:lang w:bidi="ar-SA"/>
+              </w:rPr>
+            </w:pPr>
+          </w:p>
+        </w:tc>
+        <w:tc>
+          <w:tcPr>
+            <w:tcW w:w="4508" w:type="dxa"/>
+          </w:tcPr>
+          <w:p>
+            <w:pPr>
+              <w:tabs>
+                <w:tab w:val="left" w:pos="6628"/>
+              </w:tabs>
+              <w:rPr>
+                <w:lang w:bidi="ar-SA"/>
+              </w:rPr>
+            </w:pPr>
+          </w:p>
+        </w:tc>
+      </w:tr>
+      <w:tr>
+        <w:tc>
+          <w:tcPr>
+            <w:tcW w:w="4508" w:type="dxa"/>
+          </w:tcPr>
+          <w:p>
+            <w:pPr>
+              <w:tabs>
+                <w:tab w:val="left" w:pos="6628"/>
+              </w:tabs>
+              <w:rPr>
+                <w:lang w:bidi="ar-SA"/>
+              </w:rPr>
+            </w:pPr>
+          </w:p>
+        </w:tc>
+        <w:tc>
+          <w:tcPr>
+            <w:tcW w:w="4508" w:type="dxa"/>
+          </w:tcPr>
+          <w:p>
+            <w:pPr>
+              <w:tabs>
+                <w:tab w:val="left" w:pos="6628"/>
+              </w:tabs>
+              <w:rPr>
+                <w:lang w:bidi="ar-SA"/>
+              </w:rPr>
+            </w:pPr>
+          </w:p>
+        </w:tc>
+      </w:tr>
+      <w:tr>
+        <w:tc>
+          <w:tcPr>
+            <w:tcW w:w="4508" w:type="dxa"/>
+          </w:tcPr>
+          <w:p>
+            <w:pPr>
+              <w:tabs>
+                <w:tab w:val="left" w:pos="6628"/>
+              </w:tabs>
+              <w:rPr>
+                <w:lang w:bidi="ar-SA"/>
+              </w:rPr>
+            </w:pPr>
+          </w:p>
+        </w:tc>
+        <w:tc>
+          <w:tcPr>
+            <w:tcW w:w="4508" w:type="dxa"/>
+          </w:tcPr>
+          <w:p>
+            <w:pPr>
+              <w:tabs>
+                <w:tab w:val="left" w:pos="6628"/>
+              </w:tabs>
+              <w:rPr>
+                <w:lang w:bidi="ar-SA"/>
+              </w:rPr>
+            </w:pPr>
+          </w:p>
+        </w:tc>
+      </w:tr>
+    </w:tbl>
+    <w:p>
+      <w:pPr>
+        <w:tabs>
+          <w:tab w:val="left" w:pos="6628"/>
+        </w:tabs>
+        <w:rPr>
+          <w:lang w:bidi="ar-SA"/>
+        </w:rPr>
+      </w:pPr>
+    </w:p>
+    <w:p>
+      <w:pPr>
+        <w:tabs>
+          <w:tab w:val="left" w:pos="6628"/>
+        </w:tabs>
+        <w:rPr>
+          <w:lang w:bidi="ar-SA"/>
+        </w:rPr>
+      </w:pPr>
+    </w:p>
+    <w:p>
+      <w:pPr>
+        <w:tabs>
+          <w:tab w:val="left" w:pos="6628"/>
+        </w:tabs>
+        <w:rPr>
+          <w:lang w:bidi="ar-SA"/>
+        </w:rPr>
+      </w:pPr>
+    </w:p>
+    <w:p>
+      <w:pPr>
+        <w:tabs>
+          <w:tab w:val="left" w:pos="6628"/>
+        </w:tabs>
+        <w:rPr>
+          <w:lang w:bidi="ar-SA"/>
+        </w:rPr>
+      </w:pPr>
+      <w:r>
+        <w:rPr>
+          <w:lang w:bidi="ar-SA"/>
+        </w:rPr>
+        <w:t>Test case # 1</w:t>
+      </w:r>
     </w:p>
     <w:p>
       <w:pPr>
@@ -12799,7 +14738,6 @@
           <w:szCs w:val="36"/>
           <w:lang w:eastAsia="en-GB"/>
         </w:rPr>
-        <w:lastRenderedPageBreak/>
         <w:t>References</w:t>
       </w:r>
     </w:p>
@@ -12823,6 +14761,7 @@
           <w:szCs w:val="27"/>
           <w:lang w:eastAsia="en-GB"/>
         </w:rPr>
+        <w:lastRenderedPageBreak/>
         <w:t>Miller, D. (2009). </w:t>
       </w:r>
       <w:r>
@@ -13015,8 +14954,6 @@
           <w:lang w:bidi="ar-SA"/>
         </w:rPr>
       </w:pPr>
-      <w:bookmarkStart w:id="19" w:name="_GoBack"/>
-      <w:bookmarkEnd w:id="19"/>
     </w:p>
     <w:sectPr>
       <w:pgSz w:w="11906" w:h="16838"/>
@@ -13484,6 +15421,119 @@
     </w:lvl>
   </w:abstractNum>
   <w:abstractNum w:abstractNumId="4" w15:restartNumberingAfterBreak="0">
+    <w:nsid w:val="297F39BE"/>
+    <w:multiLevelType w:val="multilevel"/>
+    <w:tmpl w:val="E5326CE6"/>
+    <w:lvl w:ilvl="0">
+      <w:start w:val="4"/>
+      <w:numFmt w:val="decimal"/>
+      <w:lvlText w:val="%1."/>
+      <w:lvlJc w:val="left"/>
+      <w:pPr>
+        <w:ind w:left="540" w:hanging="540"/>
+      </w:pPr>
+      <w:rPr>
+        <w:rFonts w:hint="default"/>
+      </w:rPr>
+    </w:lvl>
+    <w:lvl w:ilvl="1">
+      <w:start w:val="3"/>
+      <w:numFmt w:val="decimal"/>
+      <w:lvlText w:val="%1.%2."/>
+      <w:lvlJc w:val="left"/>
+      <w:pPr>
+        <w:ind w:left="720" w:hanging="720"/>
+      </w:pPr>
+      <w:rPr>
+        <w:rFonts w:hint="default"/>
+      </w:rPr>
+    </w:lvl>
+    <w:lvl w:ilvl="2">
+      <w:start w:val="2"/>
+      <w:numFmt w:val="decimal"/>
+      <w:lvlText w:val="%1.%2.%3."/>
+      <w:lvlJc w:val="left"/>
+      <w:pPr>
+        <w:ind w:left="720" w:hanging="720"/>
+      </w:pPr>
+      <w:rPr>
+        <w:rFonts w:hint="default"/>
+      </w:rPr>
+    </w:lvl>
+    <w:lvl w:ilvl="3">
+      <w:start w:val="1"/>
+      <w:numFmt w:val="decimal"/>
+      <w:lvlText w:val="%1.%2.%3.%4."/>
+      <w:lvlJc w:val="left"/>
+      <w:pPr>
+        <w:ind w:left="1080" w:hanging="1080"/>
+      </w:pPr>
+      <w:rPr>
+        <w:rFonts w:hint="default"/>
+      </w:rPr>
+    </w:lvl>
+    <w:lvl w:ilvl="4">
+      <w:start w:val="1"/>
+      <w:numFmt w:val="decimal"/>
+      <w:lvlText w:val="%1.%2.%3.%4.%5."/>
+      <w:lvlJc w:val="left"/>
+      <w:pPr>
+        <w:ind w:left="1080" w:hanging="1080"/>
+      </w:pPr>
+      <w:rPr>
+        <w:rFonts w:hint="default"/>
+      </w:rPr>
+    </w:lvl>
+    <w:lvl w:ilvl="5">
+      <w:start w:val="1"/>
+      <w:numFmt w:val="decimal"/>
+      <w:lvlText w:val="%1.%2.%3.%4.%5.%6."/>
+      <w:lvlJc w:val="left"/>
+      <w:pPr>
+        <w:ind w:left="1440" w:hanging="1440"/>
+      </w:pPr>
+      <w:rPr>
+        <w:rFonts w:hint="default"/>
+      </w:rPr>
+    </w:lvl>
+    <w:lvl w:ilvl="6">
+      <w:start w:val="1"/>
+      <w:numFmt w:val="decimal"/>
+      <w:lvlText w:val="%1.%2.%3.%4.%5.%6.%7."/>
+      <w:lvlJc w:val="left"/>
+      <w:pPr>
+        <w:ind w:left="1440" w:hanging="1440"/>
+      </w:pPr>
+      <w:rPr>
+        <w:rFonts w:hint="default"/>
+      </w:rPr>
+    </w:lvl>
+    <w:lvl w:ilvl="7">
+      <w:start w:val="1"/>
+      <w:numFmt w:val="decimal"/>
+      <w:lvlText w:val="%1.%2.%3.%4.%5.%6.%7.%8."/>
+      <w:lvlJc w:val="left"/>
+      <w:pPr>
+        <w:ind w:left="1800" w:hanging="1800"/>
+      </w:pPr>
+      <w:rPr>
+        <w:rFonts w:hint="default"/>
+      </w:rPr>
+    </w:lvl>
+    <w:lvl w:ilvl="8">
+      <w:start w:val="1"/>
+      <w:numFmt w:val="decimal"/>
+      <w:lvlText w:val="%1.%2.%3.%4.%5.%6.%7.%8.%9."/>
+      <w:lvlJc w:val="left"/>
+      <w:pPr>
+        <w:ind w:left="1800" w:hanging="1800"/>
+      </w:pPr>
+      <w:rPr>
+        <w:rFonts w:hint="default"/>
+      </w:rPr>
+    </w:lvl>
+  </w:abstractNum>
+  <w:abstractNum w:abstractNumId="5" w15:restartNumberingAfterBreak="0">
     <w:nsid w:val="4C464C6F"/>
     <w:multiLevelType w:val="hybridMultilevel"/>
     <w:tmpl w:val="08AE7B3E"/>
@@ -13572,7 +15622,208 @@
       </w:pPr>
     </w:lvl>
   </w:abstractNum>
-  <w:abstractNum w:abstractNumId="5" w15:restartNumberingAfterBreak="0">
+  <w:abstractNum w:abstractNumId="6" w15:restartNumberingAfterBreak="0">
+    <w:nsid w:val="574B31F0"/>
+    <w:multiLevelType w:val="multilevel"/>
+    <w:tmpl w:val="8354AC02"/>
+    <w:lvl w:ilvl="0">
+      <w:start w:val="1"/>
+      <w:numFmt w:val="decimal"/>
+      <w:pStyle w:val="Heading1"/>
+      <w:lvlText w:val="%1.0"/>
+      <w:lvlJc w:val="left"/>
+      <w:pPr>
+        <w:ind w:left="720" w:hanging="720"/>
+      </w:pPr>
+      <w:rPr>
+        <w:rFonts w:hint="default"/>
+      </w:rPr>
+    </w:lvl>
+    <w:lvl w:ilvl="1">
+      <w:start w:val="1"/>
+      <w:numFmt w:val="decimal"/>
+      <w:lvlText w:val="%1.%2"/>
+      <w:lvlJc w:val="left"/>
+      <w:pPr>
+        <w:ind w:left="1440" w:hanging="720"/>
+      </w:pPr>
+      <w:rPr>
+        <w:rFonts w:hint="default"/>
+      </w:rPr>
+    </w:lvl>
+    <w:lvl w:ilvl="2">
+      <w:start w:val="1"/>
+      <w:numFmt w:val="decimal"/>
+      <w:pStyle w:val="Heading3"/>
+      <w:lvlText w:val="%1.%2.%3"/>
+      <w:lvlJc w:val="left"/>
+      <w:pPr>
+        <w:ind w:left="2160" w:hanging="720"/>
+      </w:pPr>
+      <w:rPr>
+        <w:rFonts w:hint="default"/>
+      </w:rPr>
+    </w:lvl>
+    <w:lvl w:ilvl="3">
+      <w:start w:val="1"/>
+      <w:numFmt w:val="decimal"/>
+      <w:lvlText w:val="%1.%2.%3.%4"/>
+      <w:lvlJc w:val="left"/>
+      <w:pPr>
+        <w:ind w:left="3240" w:hanging="1080"/>
+      </w:pPr>
+      <w:rPr>
+        <w:rFonts w:hint="default"/>
+      </w:rPr>
+    </w:lvl>
+    <w:lvl w:ilvl="4">
+      <w:start w:val="1"/>
+      <w:numFmt w:val="decimal"/>
+      <w:lvlText w:val="%1.%2.%3.%4.%5"/>
+      <w:lvlJc w:val="left"/>
+      <w:pPr>
+        <w:ind w:left="3960" w:hanging="1080"/>
+      </w:pPr>
+      <w:rPr>
+        <w:rFonts w:hint="default"/>
+      </w:rPr>
+    </w:lvl>
+    <w:lvl w:ilvl="5">
+      <w:start w:val="1"/>
+      <w:numFmt w:val="decimal"/>
+      <w:lvlText w:val="%1.%2.%3.%4.%5.%6"/>
+      <w:lvlJc w:val="left"/>
+      <w:pPr>
+        <w:ind w:left="5040" w:hanging="1440"/>
+      </w:pPr>
+      <w:rPr>
+        <w:rFonts w:hint="default"/>
+      </w:rPr>
+    </w:lvl>
+    <w:lvl w:ilvl="6">
+      <w:start w:val="1"/>
+      <w:numFmt w:val="decimal"/>
+      <w:lvlText w:val="%1.%2.%3.%4.%5.%6.%7"/>
+      <w:lvlJc w:val="left"/>
+      <w:pPr>
+        <w:ind w:left="6120" w:hanging="1800"/>
+      </w:pPr>
+      <w:rPr>
+        <w:rFonts w:hint="default"/>
+      </w:rPr>
+    </w:lvl>
+    <w:lvl w:ilvl="7">
+      <w:start w:val="1"/>
+      <w:numFmt w:val="decimal"/>
+      <w:lvlText w:val="%1.%2.%3.%4.%5.%6.%7.%8"/>
+      <w:lvlJc w:val="left"/>
+      <w:pPr>
+        <w:ind w:left="6840" w:hanging="1800"/>
+      </w:pPr>
+      <w:rPr>
+        <w:rFonts w:hint="default"/>
+      </w:rPr>
+    </w:lvl>
+    <w:lvl w:ilvl="8">
+      <w:start w:val="1"/>
+      <w:numFmt w:val="decimal"/>
+      <w:lvlText w:val="%1.%2.%3.%4.%5.%6.%7.%8.%9"/>
+      <w:lvlJc w:val="left"/>
+      <w:pPr>
+        <w:ind w:left="7920" w:hanging="2160"/>
+      </w:pPr>
+      <w:rPr>
+        <w:rFonts w:hint="default"/>
+      </w:rPr>
+    </w:lvl>
+  </w:abstractNum>
+  <w:abstractNum w:abstractNumId="7" w15:restartNumberingAfterBreak="0">
+    <w:nsid w:val="5BB1539E"/>
+    <w:multiLevelType w:val="hybridMultilevel"/>
+    <w:tmpl w:val="58C293E0"/>
+    <w:lvl w:ilvl="0" w:tplc="0809000F">
+      <w:start w:val="1"/>
+      <w:numFmt w:val="decimal"/>
+      <w:lvlText w:val="%1."/>
+      <w:lvlJc w:val="left"/>
+      <w:pPr>
+        <w:ind w:left="720" w:hanging="360"/>
+      </w:pPr>
+    </w:lvl>
+    <w:lvl w:ilvl="1" w:tplc="08090019" w:tentative="1">
+      <w:start w:val="1"/>
+      <w:numFmt w:val="lowerLetter"/>
+      <w:lvlText w:val="%2."/>
+      <w:lvlJc w:val="left"/>
+      <w:pPr>
+        <w:ind w:left="1440" w:hanging="360"/>
+      </w:pPr>
+    </w:lvl>
+    <w:lvl w:ilvl="2" w:tplc="0809001B" w:tentative="1">
+      <w:start w:val="1"/>
+      <w:numFmt w:val="lowerRoman"/>
+      <w:lvlText w:val="%3."/>
+      <w:lvlJc w:val="right"/>
+      <w:pPr>
+        <w:ind w:left="2160" w:hanging="180"/>
+      </w:pPr>
+    </w:lvl>
+    <w:lvl w:ilvl="3" w:tplc="0809000F" w:tentative="1">
+      <w:start w:val="1"/>
+      <w:numFmt w:val="decimal"/>
+      <w:lvlText w:val="%4."/>
+      <w:lvlJc w:val="left"/>
+      <w:pPr>
+        <w:ind w:left="2880" w:hanging="360"/>
+      </w:pPr>
+    </w:lvl>
+    <w:lvl w:ilvl="4" w:tplc="08090019" w:tentative="1">
+      <w:start w:val="1"/>
+      <w:numFmt w:val="lowerLetter"/>
+      <w:lvlText w:val="%5."/>
+      <w:lvlJc w:val="left"/>
+      <w:pPr>
+        <w:ind w:left="3600" w:hanging="360"/>
+      </w:pPr>
+    </w:lvl>
+    <w:lvl w:ilvl="5" w:tplc="0809001B" w:tentative="1">
+      <w:start w:val="1"/>
+      <w:numFmt w:val="lowerRoman"/>
+      <w:lvlText w:val="%6."/>
+      <w:lvlJc w:val="right"/>
+      <w:pPr>
+        <w:ind w:left="4320" w:hanging="180"/>
+      </w:pPr>
+    </w:lvl>
+    <w:lvl w:ilvl="6" w:tplc="0809000F" w:tentative="1">
+      <w:start w:val="1"/>
+      <w:numFmt w:val="decimal"/>
+      <w:lvlText w:val="%7."/>
+      <w:lvlJc w:val="left"/>
+      <w:pPr>
+        <w:ind w:left="5040" w:hanging="360"/>
+      </w:pPr>
+    </w:lvl>
+    <w:lvl w:ilvl="7" w:tplc="08090019" w:tentative="1">
+      <w:start w:val="1"/>
+      <w:numFmt w:val="lowerLetter"/>
+      <w:lvlText w:val="%8."/>
+      <w:lvlJc w:val="left"/>
+      <w:pPr>
+        <w:ind w:left="5760" w:hanging="360"/>
+      </w:pPr>
+    </w:lvl>
+    <w:lvl w:ilvl="8" w:tplc="0809001B" w:tentative="1">
+      <w:start w:val="1"/>
+      <w:numFmt w:val="lowerRoman"/>
+      <w:lvlText w:val="%9."/>
+      <w:lvlJc w:val="right"/>
+      <w:pPr>
+        <w:ind w:left="6480" w:hanging="180"/>
+      </w:pPr>
+    </w:lvl>
+  </w:abstractNum>
+  <w:abstractNum w:abstractNumId="8" w15:restartNumberingAfterBreak="0">
     <w:nsid w:val="5C52746A"/>
     <w:multiLevelType w:val="singleLevel"/>
     <w:tmpl w:val="B46E8CEC"/>
@@ -13587,8 +15838,121 @@
       </w:pPr>
     </w:lvl>
   </w:abstractNum>
+  <w:abstractNum w:abstractNumId="9" w15:restartNumberingAfterBreak="0">
+    <w:nsid w:val="70280B2A"/>
+    <w:multiLevelType w:val="multilevel"/>
+    <w:tmpl w:val="19EAB006"/>
+    <w:lvl w:ilvl="0">
+      <w:start w:val="4"/>
+      <w:numFmt w:val="decimal"/>
+      <w:lvlText w:val="%1"/>
+      <w:lvlJc w:val="left"/>
+      <w:pPr>
+        <w:ind w:left="360" w:hanging="360"/>
+      </w:pPr>
+      <w:rPr>
+        <w:rFonts w:hint="default"/>
+      </w:rPr>
+    </w:lvl>
+    <w:lvl w:ilvl="1">
+      <w:start w:val="1"/>
+      <w:numFmt w:val="decimal"/>
+      <w:lvlText w:val="%1.%2"/>
+      <w:lvlJc w:val="left"/>
+      <w:pPr>
+        <w:ind w:left="720" w:hanging="360"/>
+      </w:pPr>
+      <w:rPr>
+        <w:rFonts w:hint="default"/>
+      </w:rPr>
+    </w:lvl>
+    <w:lvl w:ilvl="2">
+      <w:start w:val="1"/>
+      <w:numFmt w:val="decimal"/>
+      <w:lvlText w:val="%1.%2.%3"/>
+      <w:lvlJc w:val="left"/>
+      <w:pPr>
+        <w:ind w:left="1440" w:hanging="720"/>
+      </w:pPr>
+      <w:rPr>
+        <w:rFonts w:hint="default"/>
+      </w:rPr>
+    </w:lvl>
+    <w:lvl w:ilvl="3">
+      <w:start w:val="1"/>
+      <w:numFmt w:val="decimal"/>
+      <w:lvlText w:val="%1.%2.%3.%4"/>
+      <w:lvlJc w:val="left"/>
+      <w:pPr>
+        <w:ind w:left="2160" w:hanging="1080"/>
+      </w:pPr>
+      <w:rPr>
+        <w:rFonts w:hint="default"/>
+      </w:rPr>
+    </w:lvl>
+    <w:lvl w:ilvl="4">
+      <w:start w:val="1"/>
+      <w:numFmt w:val="decimal"/>
+      <w:lvlText w:val="%1.%2.%3.%4.%5"/>
+      <w:lvlJc w:val="left"/>
+      <w:pPr>
+        <w:ind w:left="2520" w:hanging="1080"/>
+      </w:pPr>
+      <w:rPr>
+        <w:rFonts w:hint="default"/>
+      </w:rPr>
+    </w:lvl>
+    <w:lvl w:ilvl="5">
+      <w:start w:val="1"/>
+      <w:numFmt w:val="decimal"/>
+      <w:lvlText w:val="%1.%2.%3.%4.%5.%6"/>
+      <w:lvlJc w:val="left"/>
+      <w:pPr>
+        <w:ind w:left="3240" w:hanging="1440"/>
+      </w:pPr>
+      <w:rPr>
+        <w:rFonts w:hint="default"/>
+      </w:rPr>
+    </w:lvl>
+    <w:lvl w:ilvl="6">
+      <w:start w:val="1"/>
+      <w:numFmt w:val="decimal"/>
+      <w:lvlText w:val="%1.%2.%3.%4.%5.%6.%7"/>
+      <w:lvlJc w:val="left"/>
+      <w:pPr>
+        <w:ind w:left="3600" w:hanging="1440"/>
+      </w:pPr>
+      <w:rPr>
+        <w:rFonts w:hint="default"/>
+      </w:rPr>
+    </w:lvl>
+    <w:lvl w:ilvl="7">
+      <w:start w:val="1"/>
+      <w:numFmt w:val="decimal"/>
+      <w:lvlText w:val="%1.%2.%3.%4.%5.%6.%7.%8"/>
+      <w:lvlJc w:val="left"/>
+      <w:pPr>
+        <w:ind w:left="4320" w:hanging="1800"/>
+      </w:pPr>
+      <w:rPr>
+        <w:rFonts w:hint="default"/>
+      </w:rPr>
+    </w:lvl>
+    <w:lvl w:ilvl="8">
+      <w:start w:val="1"/>
+      <w:numFmt w:val="decimal"/>
+      <w:lvlText w:val="%1.%2.%3.%4.%5.%6.%7.%8.%9"/>
+      <w:lvlJc w:val="left"/>
+      <w:pPr>
+        <w:ind w:left="4680" w:hanging="1800"/>
+      </w:pPr>
+      <w:rPr>
+        <w:rFonts w:hint="default"/>
+      </w:rPr>
+    </w:lvl>
+  </w:abstractNum>
   <w:num w:numId="1">
-    <w:abstractNumId w:val="5"/>
+    <w:abstractNumId w:val="8"/>
   </w:num>
   <w:num w:numId="2">
     <w:abstractNumId w:val="2"/>
@@ -13603,7 +15967,19 @@
     <w:abstractNumId w:val="0"/>
   </w:num>
   <w:num w:numId="6">
+    <w:abstractNumId w:val="5"/>
+  </w:num>
+  <w:num w:numId="7">
+    <w:abstractNumId w:val="6"/>
+  </w:num>
+  <w:num w:numId="8">
+    <w:abstractNumId w:val="9"/>
+  </w:num>
+  <w:num w:numId="9">
     <w:abstractNumId w:val="4"/>
+  </w:num>
+  <w:num w:numId="10">
+    <w:abstractNumId w:val="7"/>
   </w:num>
 </w:numbering>
 </file>
@@ -14062,6 +16438,51 @@
       <w:color w:val="2F5496" w:themeColor="accent1" w:themeShade="BF"/>
       <w:sz w:val="26"/>
       <w:szCs w:val="26"/>
+    </w:rPr>
+  </w:style>
+  <w:style w:type="paragraph" w:styleId="Heading3">
+    <w:name w:val="heading 3"/>
+    <w:basedOn w:val="Normal"/>
+    <w:next w:val="Normal"/>
+    <w:link w:val="Heading3Char"/>
+    <w:uiPriority w:val="9"/>
+    <w:unhideWhenUsed/>
+    <w:qFormat/>
+    <w:rsid w:val="0094674B"/>
+    <w:pPr>
+      <w:keepNext/>
+      <w:keepLines/>
+      <w:spacing w:before="40" w:after="0"/>
+      <w:outlineLvl w:val="2"/>
+    </w:pPr>
+    <w:rPr>
+      <w:rFonts w:asciiTheme="majorHAnsi" w:eastAsiaTheme="majorEastAsia" w:hAnsiTheme="majorHAnsi" w:cstheme="majorBidi"/>
+      <w:color w:val="1F3763" w:themeColor="accent1" w:themeShade="7F"/>
+      <w:sz w:val="24"/>
+      <w:szCs w:val="24"/>
+    </w:rPr>
+  </w:style>
+  <w:style w:type="paragraph" w:styleId="Heading4">
+    <w:name w:val="heading 4"/>
+    <w:basedOn w:val="Normal"/>
+    <w:next w:val="Normal"/>
+    <w:link w:val="Heading4Char"/>
+    <w:uiPriority w:val="9"/>
+    <w:semiHidden/>
+    <w:unhideWhenUsed/>
+    <w:qFormat/>
+    <w:rsid w:val="008F60CF"/>
+    <w:pPr>
+      <w:keepNext/>
+      <w:keepLines/>
+      <w:spacing w:before="40" w:after="0"/>
+      <w:outlineLvl w:val="3"/>
+    </w:pPr>
+    <w:rPr>
+      <w:rFonts w:asciiTheme="majorHAnsi" w:eastAsiaTheme="majorEastAsia" w:hAnsiTheme="majorHAnsi" w:cstheme="majorBidi"/>
+      <w:i/>
+      <w:iCs/>
+      <w:color w:val="2F5496" w:themeColor="accent1" w:themeShade="BF"/>
     </w:rPr>
   </w:style>
   <w:style w:type="character" w:default="1" w:styleId="DefaultParagraphFont">
@@ -14543,6 +16964,36 @@
     <w:name w:val="kwd"/>
     <w:basedOn w:val="DefaultParagraphFont"/>
     <w:rsid w:val="007C240E"/>
+  </w:style>
+  <w:style w:type="character" w:customStyle="1" w:styleId="Heading3Char">
+    <w:name w:val="Heading 3 Char"/>
+    <w:basedOn w:val="DefaultParagraphFont"/>
+    <w:link w:val="Heading3"/>
+    <w:uiPriority w:val="9"/>
+    <w:semiHidden/>
+    <w:rsid w:val="0094674B"/>
+    <w:rPr>
+      <w:rFonts w:asciiTheme="majorHAnsi" w:eastAsiaTheme="majorEastAsia" w:hAnsiTheme="majorHAnsi" w:cstheme="majorBidi"/>
+      <w:color w:val="1F3763" w:themeColor="accent1" w:themeShade="7F"/>
+      <w:sz w:val="24"/>
+      <w:szCs w:val="24"/>
+      <w:lang w:bidi="si-LK"/>
+    </w:rPr>
+  </w:style>
+  <w:style w:type="character" w:customStyle="1" w:styleId="Heading4Char">
+    <w:name w:val="Heading 4 Char"/>
+    <w:basedOn w:val="DefaultParagraphFont"/>
+    <w:link w:val="Heading4"/>
+    <w:uiPriority w:val="9"/>
+    <w:semiHidden/>
+    <w:rsid w:val="008F60CF"/>
+    <w:rPr>
+      <w:rFonts w:asciiTheme="majorHAnsi" w:eastAsiaTheme="majorEastAsia" w:hAnsiTheme="majorHAnsi" w:cstheme="majorBidi"/>
+      <w:i/>
+      <w:iCs/>
+      <w:color w:val="2F5496" w:themeColor="accent1" w:themeShade="BF"/>
+      <w:lang w:bidi="si-LK"/>
+    </w:rPr>
   </w:style>
 </w:styles>
 </file>
@@ -23591,7 +26042,7 @@
 </file>
 
 <file path=customXml/itemProps1.xml><?xml version="1.0" encoding="utf-8"?>
-<ds:datastoreItem xmlns:ds="http://schemas.openxmlformats.org/officeDocument/2006/customXml" ds:itemID="{C382ADE4-41E2-42FC-8491-7C0FF3AC27FA}">
+<ds:datastoreItem xmlns:ds="http://schemas.openxmlformats.org/officeDocument/2006/customXml" ds:itemID="{6D17F8AE-0D73-4951-90D3-EC25A6E8ED93}">
   <ds:schemaRefs>
     <ds:schemaRef ds:uri="http://schemas.openxmlformats.org/officeDocument/2006/bibliography"/>
   </ds:schemaRefs>

</xml_diff>